<commit_message>
Update description of snow temp in doc
</commit_message>
<xml_diff>
--- a/doc/SIMSTRAT_V304_UserManual.docx
+++ b/doc/SIMSTRAT_V304_UserManual.docx
@@ -492,7 +492,7 @@
           <w:noProof/>
           <w:lang w:val="en-US"/>
         </w:rPr>
-        <w:t>5</w:t>
+        <w:t>6</w:t>
       </w:r>
       <w:r>
         <w:rPr>
@@ -738,7 +738,7 @@
           <w:noProof/>
           <w:lang w:val="en-US"/>
         </w:rPr>
-        <w:t>8</w:t>
+        <w:t>9</w:t>
       </w:r>
       <w:r>
         <w:rPr>
@@ -984,7 +984,7 @@
           <w:noProof/>
           <w:lang w:val="en-US"/>
         </w:rPr>
-        <w:t>9</w:t>
+        <w:t>10</w:t>
       </w:r>
       <w:r>
         <w:rPr>
@@ -3656,7 +3656,39 @@
           <w:szCs w:val="24"/>
           <w:lang w:val="en-US"/>
         </w:rPr>
-        <w:t xml:space="preserve"> (bugfixes)</w:t>
+        <w:t xml:space="preserve"> (</w:t>
+      </w:r>
+      <w:r>
+        <w:rPr>
+          <w:sz w:val="24"/>
+          <w:szCs w:val="24"/>
+          <w:lang w:val="en-US"/>
+        </w:rPr>
+        <w:t xml:space="preserve">lake-specific gas exchange in AED2 + </w:t>
+      </w:r>
+      <w:r>
+        <w:rPr>
+          <w:sz w:val="24"/>
+          <w:szCs w:val="24"/>
+          <w:lang w:val="en-US"/>
+        </w:rPr>
+        <w:t>bug</w:t>
+      </w:r>
+      <w:r>
+        <w:rPr>
+          <w:sz w:val="24"/>
+          <w:szCs w:val="24"/>
+          <w:lang w:val="en-US"/>
+        </w:rPr>
+        <w:t xml:space="preserve"> </w:t>
+      </w:r>
+      <w:r>
+        <w:rPr>
+          <w:sz w:val="24"/>
+          <w:szCs w:val="24"/>
+          <w:lang w:val="en-US"/>
+        </w:rPr>
+        <w:t>fixes)</w:t>
       </w:r>
     </w:p>
     <w:p>
@@ -3678,6 +3710,28 @@
           <w:szCs w:val="24"/>
           <w:lang w:val="en-US"/>
         </w:rPr>
+        <w:t>Link Simstrat to forked version of AED2 and add the gas exchange equation of Cole &amp; Caraco (1998): this equation has a lower limit for gas exchange which seems more realistic for lakes, which are usually wind-sheltered</w:t>
+      </w:r>
+    </w:p>
+    <w:p>
+      <w:pPr>
+        <w:pStyle w:val="ListParagraph"/>
+        <w:numPr>
+          <w:ilvl w:val="0"/>
+          <w:numId w:val="20"/>
+        </w:numPr>
+        <w:rPr>
+          <w:sz w:val="24"/>
+          <w:szCs w:val="24"/>
+          <w:lang w:val="en-US"/>
+        </w:rPr>
+      </w:pPr>
+      <w:r>
+        <w:rPr>
+          <w:sz w:val="24"/>
+          <w:szCs w:val="24"/>
+          <w:lang w:val="en-US"/>
+        </w:rPr>
         <w:t>Fixing snapshot behavior:</w:t>
       </w:r>
     </w:p>
@@ -3866,8 +3920,6 @@
         </w:rPr>
         <w:t xml:space="preserve"> and throw error when no access</w:t>
       </w:r>
-      <w:bookmarkStart w:id="4" w:name="_GoBack"/>
-      <w:bookmarkEnd w:id="4"/>
     </w:p>
     <w:p>
       <w:pPr>
@@ -3909,11 +3961,11 @@
         </w:numPr>
         <w:ind w:left="792" w:hanging="432"/>
       </w:pPr>
-      <w:bookmarkStart w:id="5" w:name="_Toc97327561"/>
+      <w:bookmarkStart w:id="4" w:name="_Toc97327561"/>
       <w:r>
         <w:t>2.2 Changes to the configuration file</w:t>
       </w:r>
-      <w:bookmarkEnd w:id="5"/>
+      <w:bookmarkEnd w:id="4"/>
     </w:p>
     <w:p>
       <w:pPr>
@@ -4099,6 +4151,7 @@
           <w:szCs w:val="24"/>
           <w:lang w:val="en-US"/>
         </w:rPr>
+        <w:lastRenderedPageBreak/>
         <w:t xml:space="preserve">The </w:t>
       </w:r>
       <w:r>
@@ -4137,7 +4190,6 @@
           <w:szCs w:val="24"/>
           <w:lang w:val="en-US"/>
         </w:rPr>
-        <w:lastRenderedPageBreak/>
         <w:t>New switch called “UserDefinedWaterAlbedo” is introduced to choose either internal calculation of water albedo or a use a user-defined constant.</w:t>
       </w:r>
     </w:p>
@@ -4811,14 +4863,15 @@
           <w:lang w:val="en-US"/>
         </w:rPr>
       </w:pPr>
-      <w:bookmarkStart w:id="6" w:name="_Toc97327562"/>
-      <w:r>
-        <w:rPr>
-          <w:lang w:val="en-US"/>
-        </w:rPr>
+      <w:bookmarkStart w:id="5" w:name="_Toc97327562"/>
+      <w:r>
+        <w:rPr>
+          <w:lang w:val="en-US"/>
+        </w:rPr>
+        <w:lastRenderedPageBreak/>
         <w:t>Important hints</w:t>
       </w:r>
-      <w:bookmarkEnd w:id="6"/>
+      <w:bookmarkEnd w:id="5"/>
     </w:p>
     <w:p>
       <w:pPr>
@@ -4915,12 +4968,11 @@
           <w:lang w:val="en-US"/>
         </w:rPr>
       </w:pPr>
-      <w:bookmarkStart w:id="7" w:name="_Toc97327563"/>
-      <w:r>
-        <w:rPr>
-          <w:lang w:val="en-US"/>
-        </w:rPr>
-        <w:lastRenderedPageBreak/>
+      <w:bookmarkStart w:id="6" w:name="_Toc97327563"/>
+      <w:r>
+        <w:rPr>
+          <w:lang w:val="en-US"/>
+        </w:rPr>
         <w:t>M</w:t>
       </w:r>
       <w:r>
@@ -4929,17 +4981,17 @@
         </w:rPr>
         <w:t>odel set-up</w:t>
       </w:r>
-      <w:bookmarkEnd w:id="7"/>
+      <w:bookmarkEnd w:id="6"/>
     </w:p>
     <w:p>
       <w:pPr>
         <w:pStyle w:val="Heading2"/>
       </w:pPr>
-      <w:bookmarkStart w:id="8" w:name="_Toc97327564"/>
+      <w:bookmarkStart w:id="7" w:name="_Toc97327564"/>
       <w:r>
         <w:t>Physical</w:t>
       </w:r>
-      <w:bookmarkEnd w:id="8"/>
+      <w:bookmarkEnd w:id="7"/>
     </w:p>
     <w:p>
       <w:pPr>
@@ -7001,6 +7053,7 @@
                 <w:sz w:val="24"/>
                 <w:szCs w:val="24"/>
               </w:rPr>
+              <w:lastRenderedPageBreak/>
               <w:t>SplitSeicheParameter</w:t>
             </w:r>
           </w:p>
@@ -7406,16 +7459,7 @@
                 <w:szCs w:val="24"/>
                 <w:lang w:val="en-US"/>
               </w:rPr>
-              <w:t xml:space="preserve">, </w:t>
-            </w:r>
-            <w:r>
-              <w:rPr>
-                <w:sz w:val="24"/>
-                <w:szCs w:val="24"/>
-                <w:lang w:val="en-US"/>
-              </w:rPr>
-              <w:lastRenderedPageBreak/>
-              <w:t>3:</w:t>
+              <w:t>, 3:</w:t>
             </w:r>
             <w:r>
               <w:rPr>
@@ -7480,7 +7524,6 @@
                 <w:szCs w:val="24"/>
                 <w:lang w:val="en-US"/>
               </w:rPr>
-              <w:lastRenderedPageBreak/>
               <w:t>3</w:t>
             </w:r>
           </w:p>
@@ -9489,6 +9532,7 @@
                 <w:szCs w:val="24"/>
                 <w:lang w:val="en-US"/>
               </w:rPr>
+              <w:lastRenderedPageBreak/>
               <w:t>Continue from last snapshot</w:t>
             </w:r>
           </w:p>
@@ -9816,16 +9860,7 @@
                 <w:szCs w:val="24"/>
                 <w:lang w:val="en-US"/>
               </w:rPr>
-              <w:t xml:space="preserve">True: Start model from text file with previous model </w:t>
-            </w:r>
-            <w:r>
-              <w:rPr>
-                <w:sz w:val="24"/>
-                <w:szCs w:val="24"/>
-                <w:lang w:val="en-US"/>
-              </w:rPr>
-              <w:lastRenderedPageBreak/>
-              <w:t>state; false: use standard initial condition format</w:t>
+              <w:t>True: Start model from text file with previous model state; false: use standard initial condition format</w:t>
             </w:r>
           </w:p>
         </w:tc>
@@ -9849,7 +9884,6 @@
                 <w:szCs w:val="24"/>
                 <w:lang w:val="en-US"/>
               </w:rPr>
-              <w:lastRenderedPageBreak/>
               <w:t>False</w:t>
             </w:r>
           </w:p>
@@ -11525,7 +11559,25 @@
                 <w:szCs w:val="24"/>
                 <w:lang w:val="en-US"/>
               </w:rPr>
-              <w:t>Temperature of snow [°C]</w:t>
+              <w:t>threshold air temperature that defines accumulation and melting of snow on ice covered lakes</w:t>
+            </w:r>
+            <w:r>
+              <w:rPr>
+                <w:sz w:val="24"/>
+                <w:szCs w:val="24"/>
+                <w:lang w:val="en-US"/>
+              </w:rPr>
+              <w:t xml:space="preserve"> in </w:t>
+            </w:r>
+            <w:bookmarkStart w:id="8" w:name="_GoBack"/>
+            <w:bookmarkEnd w:id="8"/>
+            <w:r>
+              <w:rPr>
+                <w:sz w:val="24"/>
+                <w:szCs w:val="24"/>
+                <w:lang w:val="en-US"/>
+              </w:rPr>
+              <w:t>[°C]</w:t>
             </w:r>
           </w:p>
         </w:tc>
@@ -11899,6 +11951,7 @@
       </w:pPr>
       <w:bookmarkStart w:id="10" w:name="_Toc97327565"/>
       <w:r>
+        <w:lastRenderedPageBreak/>
         <w:t>Biogeochemical</w:t>
       </w:r>
       <w:r>
@@ -11983,7 +12036,6 @@
         <w:rPr>
           <w:lang w:val="en-US"/>
         </w:rPr>
-        <w:lastRenderedPageBreak/>
         <w:t>Input files</w:t>
       </w:r>
       <w:bookmarkEnd w:id="11"/>
@@ -12795,7 +12847,6 @@
           <w:szCs w:val="24"/>
           <w:lang w:val="en-US"/>
         </w:rPr>
-        <w:lastRenderedPageBreak/>
         <w:t xml:space="preserve">The </w:t>
       </w:r>
       <w:r>
@@ -13956,6 +14007,7 @@
           <w:szCs w:val="24"/>
           <w:lang w:val="en-US"/>
         </w:rPr>
+        <w:lastRenderedPageBreak/>
         <w:t xml:space="preserve">velocity </w:t>
       </w:r>
       <w:r>
@@ -15281,7 +15333,6 @@
           <w:szCs w:val="24"/>
           <w:lang w:val="en-US"/>
         </w:rPr>
-        <w:lastRenderedPageBreak/>
         <w:t>Forcing</w:t>
       </w:r>
     </w:p>
@@ -17110,6 +17161,7 @@
           <w:szCs w:val="24"/>
           <w:lang w:val="en-US"/>
         </w:rPr>
+        <w:lastRenderedPageBreak/>
         <w:t>An example of this file (with</w:t>
       </w:r>
       <w:r>
@@ -20181,6 +20233,7 @@
           <w:szCs w:val="24"/>
           <w:lang w:val="en-US"/>
         </w:rPr>
+        <w:lastRenderedPageBreak/>
         <w:t>There are two kinds of different inflows: “deep inflows” and “surface inflows”. The inflow depth of “deep inflows”</w:t>
       </w:r>
       <w:r>
@@ -20467,7 +20520,6 @@
           <w:szCs w:val="24"/>
           <w:lang w:val="en-US"/>
         </w:rPr>
-        <w:lastRenderedPageBreak/>
         <w:t xml:space="preserve">The first line of the file is a header, the second line gives the number of </w:t>
       </w:r>
       <w:r>
@@ -22371,6 +22423,7 @@
           <w:szCs w:val="24"/>
           <w:lang w:val="en-US"/>
         </w:rPr>
+        <w:lastRenderedPageBreak/>
         <w:t xml:space="preserve">An example of the water outflow file </w:t>
       </w:r>
       <w:r>
@@ -22921,7 +22974,6 @@
           <w:szCs w:val="24"/>
           <w:lang w:val="en-US"/>
         </w:rPr>
-        <w:lastRenderedPageBreak/>
         <w:t>An example of the temperature input file</w:t>
       </w:r>
       <w:r>
@@ -26352,7 +26404,16 @@
           <w:szCs w:val="24"/>
           <w:lang w:val="en-US"/>
         </w:rPr>
-        <w:t>In contrast to the initial conditions of the physical model (Simstrat), each biogeochemical variable needs its own file for the initial conditions. The reason for this is that AED2 modules can be turned on or off individually and thus the number of biogeochemical variables simulated can be highly variable. The names of the AED2 initial condition files are “AED2MODULE_variable_ini”, for example the file for CH</w:t>
+        <w:t xml:space="preserve">In contrast to the initial conditions of the physical model (Simstrat), each biogeochemical variable needs its own file for the initial conditions. The reason for this is that AED2 modules can be turned on or off individually and thus the number of biogeochemical variables </w:t>
+      </w:r>
+      <w:r>
+        <w:rPr>
+          <w:sz w:val="24"/>
+          <w:szCs w:val="24"/>
+          <w:lang w:val="en-US"/>
+        </w:rPr>
+        <w:lastRenderedPageBreak/>
+        <w:t>simulated can be highly variable. The names of the AED2 initial condition files are “AED2MODULE_variable_ini”, for example the file for CH</w:t>
       </w:r>
       <w:r>
         <w:rPr>
@@ -26417,7 +26478,6 @@
           <w:noProof/>
           <w:lang w:val="en-US"/>
         </w:rPr>
-        <w:lastRenderedPageBreak/>
         <mc:AlternateContent>
           <mc:Choice Requires="wps">
             <w:drawing>
@@ -32207,7 +32267,7 @@
           <w:rPr>
             <w:noProof/>
           </w:rPr>
-          <w:t>4</w:t>
+          <w:t>19</w:t>
         </w:r>
         <w:r>
           <w:rPr>
@@ -32315,7 +32375,7 @@
   <w:abstractNum w:abstractNumId="1" w15:restartNumberingAfterBreak="0">
     <w:nsid w:val="FFFFFF89"/>
     <w:multiLevelType w:val="singleLevel"/>
-    <w:tmpl w:val="765C288C"/>
+    <w:tmpl w:val="17149AA6"/>
     <w:lvl w:ilvl="0">
       <w:start w:val="1"/>
       <w:numFmt w:val="bullet"/>
@@ -35626,7 +35686,7 @@
 </file>
 
 <file path=customXml/itemProps1.xml><?xml version="1.0" encoding="utf-8"?>
-<ds:datastoreItem xmlns:ds="http://schemas.openxmlformats.org/officeDocument/2006/customXml" ds:itemID="{1C2B49A7-0130-401D-A66D-175503D1A4A2}">
+<ds:datastoreItem xmlns:ds="http://schemas.openxmlformats.org/officeDocument/2006/customXml" ds:itemID="{1F54AD44-AB03-44C5-B6BC-E6B46C4C36FC}">
   <ds:schemaRefs>
     <ds:schemaRef ds:uri="http://schemas.openxmlformats.org/officeDocument/2006/bibliography"/>
   </ds:schemaRefs>

</xml_diff>

<commit_message>
Include overflow into documentation
</commit_message>
<xml_diff>
--- a/doc/SIMSTRAT_V304_UserManual.docx
+++ b/doc/SIMSTRAT_V304_UserManual.docx
@@ -1,6 +1,6 @@
 
 <file path=word/document.xml><?xml version="1.0" encoding="utf-8"?>
-<w:document xmlns:wpc="http://schemas.microsoft.com/office/word/2010/wordprocessingCanvas" xmlns:cx="http://schemas.microsoft.com/office/drawing/2014/chartex" xmlns:cx1="http://schemas.microsoft.com/office/drawing/2015/9/8/chartex" xmlns:mc="http://schemas.openxmlformats.org/markup-compatibility/2006" xmlns:o="urn:schemas-microsoft-com:office:office" xmlns:r="http://schemas.openxmlformats.org/officeDocument/2006/relationships" xmlns:m="http://schemas.openxmlformats.org/officeDocument/2006/math" xmlns:v="urn:schemas-microsoft-com:vml" xmlns:wp14="http://schemas.microsoft.com/office/word/2010/wordprocessingDrawing" xmlns:wp="http://schemas.openxmlformats.org/drawingml/2006/wordprocessingDrawing" xmlns:w10="urn:schemas-microsoft-com:office:word" xmlns:w="http://schemas.openxmlformats.org/wordprocessingml/2006/main" xmlns:w14="http://schemas.microsoft.com/office/word/2010/wordml" xmlns:w15="http://schemas.microsoft.com/office/word/2012/wordml" xmlns:w16se="http://schemas.microsoft.com/office/word/2015/wordml/symex" xmlns:wpg="http://schemas.microsoft.com/office/word/2010/wordprocessingGroup" xmlns:wpi="http://schemas.microsoft.com/office/word/2010/wordprocessingInk" xmlns:wne="http://schemas.microsoft.com/office/word/2006/wordml" xmlns:wps="http://schemas.microsoft.com/office/word/2010/wordprocessingShape" mc:Ignorable="w14 w15 w16se wp14">
+<w:document xmlns:wpc="http://schemas.microsoft.com/office/word/2010/wordprocessingCanvas" xmlns:cx="http://schemas.microsoft.com/office/drawing/2014/chartex" xmlns:cx1="http://schemas.microsoft.com/office/drawing/2015/9/8/chartex" xmlns:cx2="http://schemas.microsoft.com/office/drawing/2015/10/21/chartex" xmlns:cx3="http://schemas.microsoft.com/office/drawing/2016/5/9/chartex" xmlns:cx4="http://schemas.microsoft.com/office/drawing/2016/5/10/chartex" xmlns:cx5="http://schemas.microsoft.com/office/drawing/2016/5/11/chartex" xmlns:cx6="http://schemas.microsoft.com/office/drawing/2016/5/12/chartex" xmlns:cx7="http://schemas.microsoft.com/office/drawing/2016/5/13/chartex" xmlns:cx8="http://schemas.microsoft.com/office/drawing/2016/5/14/chartex" xmlns:mc="http://schemas.openxmlformats.org/markup-compatibility/2006" xmlns:aink="http://schemas.microsoft.com/office/drawing/2016/ink" xmlns:am3d="http://schemas.microsoft.com/office/drawing/2017/model3d" xmlns:o="urn:schemas-microsoft-com:office:office" xmlns:oel="http://schemas.microsoft.com/office/2019/extlst" xmlns:r="http://schemas.openxmlformats.org/officeDocument/2006/relationships" xmlns:m="http://schemas.openxmlformats.org/officeDocument/2006/math" xmlns:v="urn:schemas-microsoft-com:vml" xmlns:wp14="http://schemas.microsoft.com/office/word/2010/wordprocessingDrawing" xmlns:wp="http://schemas.openxmlformats.org/drawingml/2006/wordprocessingDrawing" xmlns:w10="urn:schemas-microsoft-com:office:word" xmlns:w="http://schemas.openxmlformats.org/wordprocessingml/2006/main" xmlns:w14="http://schemas.microsoft.com/office/word/2010/wordml" xmlns:w15="http://schemas.microsoft.com/office/word/2012/wordml" xmlns:w16cex="http://schemas.microsoft.com/office/word/2018/wordml/cex" xmlns:w16cid="http://schemas.microsoft.com/office/word/2016/wordml/cid" xmlns:w16="http://schemas.microsoft.com/office/word/2018/wordml" xmlns:w16sdtdh="http://schemas.microsoft.com/office/word/2020/wordml/sdtdatahash" xmlns:w16se="http://schemas.microsoft.com/office/word/2015/wordml/symex" xmlns:wpg="http://schemas.microsoft.com/office/word/2010/wordprocessingGroup" xmlns:wpi="http://schemas.microsoft.com/office/word/2010/wordprocessingInk" xmlns:wne="http://schemas.microsoft.com/office/word/2006/wordml" xmlns:wps="http://schemas.microsoft.com/office/word/2010/wordprocessingShape" mc:Ignorable="w14 w15 w16se w16cid w16 w16cex w16sdtdh wp14">
   <w:body>
     <w:p>
       <w:pPr>
@@ -1517,7 +1517,7 @@
           <w:lang w:val="en-US"/>
         </w:rPr>
         <w:drawing>
-          <wp:anchor distT="0" distB="0" distL="114300" distR="114300" simplePos="0" relativeHeight="251656192" behindDoc="0" locked="0" layoutInCell="1" allowOverlap="1" wp14:anchorId="2DA5CAB6" wp14:editId="4C5E8268">
+          <wp:anchor distT="0" distB="0" distL="114300" distR="114300" simplePos="0" relativeHeight="251656192" behindDoc="0" locked="0" layoutInCell="1" allowOverlap="1" wp14:anchorId="5277D663" wp14:editId="5A6874FF">
             <wp:simplePos x="0" y="0"/>
             <wp:positionH relativeFrom="column">
               <wp:posOffset>32385</wp:posOffset>
@@ -1600,7 +1600,7 @@
         <mc:AlternateContent>
           <mc:Choice Requires="wps">
             <w:drawing>
-              <wp:anchor distT="0" distB="0" distL="114300" distR="114300" simplePos="0" relativeHeight="251659264" behindDoc="0" locked="0" layoutInCell="1" allowOverlap="1" wp14:anchorId="46DBEC0C" wp14:editId="7DFB52D6">
+              <wp:anchor distT="0" distB="0" distL="114300" distR="114300" simplePos="0" relativeHeight="251659264" behindDoc="0" locked="0" layoutInCell="1" allowOverlap="1" wp14:anchorId="745D3D17" wp14:editId="37FD8F1F">
                 <wp:simplePos x="0" y="0"/>
                 <wp:positionH relativeFrom="column">
                   <wp:posOffset>3176270</wp:posOffset>
@@ -11567,17 +11567,7 @@
                 <w:szCs w:val="24"/>
                 <w:lang w:val="en-US"/>
               </w:rPr>
-              <w:t xml:space="preserve"> in </w:t>
-            </w:r>
-            <w:bookmarkStart w:id="8" w:name="_GoBack"/>
-            <w:bookmarkEnd w:id="8"/>
-            <w:r>
-              <w:rPr>
-                <w:sz w:val="24"/>
-                <w:szCs w:val="24"/>
-                <w:lang w:val="en-US"/>
-              </w:rPr>
-              <w:t>[°C]</w:t>
+              <w:t xml:space="preserve"> in [°C]</w:t>
             </w:r>
           </w:p>
         </w:tc>
@@ -11885,7 +11875,7 @@
           <w:szCs w:val="20"/>
         </w:rPr>
       </w:pPr>
-      <w:bookmarkStart w:id="9" w:name="_Ref413857883"/>
+      <w:bookmarkStart w:id="8" w:name="_Ref413857883"/>
       <w:r>
         <w:rPr>
           <w:color w:val="auto"/>
@@ -11935,7 +11925,7 @@
         </w:rPr>
         <w:fldChar w:fldCharType="end"/>
       </w:r>
-      <w:bookmarkEnd w:id="9"/>
+      <w:bookmarkEnd w:id="8"/>
       <w:r>
         <w:rPr>
           <w:color w:val="auto"/>
@@ -11949,7 +11939,7 @@
       <w:pPr>
         <w:pStyle w:val="Heading2"/>
       </w:pPr>
-      <w:bookmarkStart w:id="10" w:name="_Toc97327565"/>
+      <w:bookmarkStart w:id="9" w:name="_Toc97327565"/>
       <w:r>
         <w:lastRenderedPageBreak/>
         <w:t>Biogeochemical</w:t>
@@ -11957,7 +11947,7 @@
       <w:r>
         <w:t xml:space="preserve"> (AED2)</w:t>
       </w:r>
-      <w:bookmarkEnd w:id="10"/>
+      <w:bookmarkEnd w:id="9"/>
     </w:p>
     <w:p>
       <w:pPr>
@@ -12031,95 +12021,184 @@
           <w:lang w:val="en-US"/>
         </w:rPr>
       </w:pPr>
-      <w:bookmarkStart w:id="11" w:name="_Toc97327566"/>
+      <w:bookmarkStart w:id="10" w:name="_Toc97327566"/>
       <w:r>
         <w:rPr>
           <w:lang w:val="en-US"/>
         </w:rPr>
         <w:t>Input files</w:t>
+      </w:r>
+      <w:bookmarkEnd w:id="10"/>
+    </w:p>
+    <w:p>
+      <w:pPr>
+        <w:jc w:val="both"/>
+        <w:rPr>
+          <w:sz w:val="24"/>
+          <w:szCs w:val="24"/>
+          <w:lang w:val="en-US"/>
+        </w:rPr>
+      </w:pPr>
+      <w:r>
+        <w:rPr>
+          <w:sz w:val="24"/>
+          <w:szCs w:val="24"/>
+          <w:lang w:val="en-US"/>
+        </w:rPr>
+        <w:t xml:space="preserve">The input files are opened and read by the model while it is running. For all these files, the given depths must be within the limits set in the lake morphology (depth is zero at the surface and negative as it decreases downwards), while the given times must </w:t>
+      </w:r>
+      <w:r>
+        <w:rPr>
+          <w:sz w:val="24"/>
+          <w:szCs w:val="24"/>
+          <w:lang w:val="en-US"/>
+        </w:rPr>
+        <w:t>fall in the frame set by</w:t>
+      </w:r>
+      <w:r>
+        <w:rPr>
+          <w:sz w:val="24"/>
+          <w:szCs w:val="24"/>
+          <w:lang w:val="en-US"/>
+        </w:rPr>
+        <w:t xml:space="preserve"> the</w:t>
+      </w:r>
+      <w:r>
+        <w:rPr>
+          <w:sz w:val="24"/>
+          <w:szCs w:val="24"/>
+          <w:lang w:val="en-US"/>
+        </w:rPr>
+        <w:t xml:space="preserve"> simulation start and end time. </w:t>
+      </w:r>
+      <w:r>
+        <w:rPr>
+          <w:sz w:val="24"/>
+          <w:szCs w:val="24"/>
+          <w:lang w:val="en-US"/>
+        </w:rPr>
+        <w:t>In files where a series of values is required, depths have to decrease mono</w:t>
+      </w:r>
+      <w:r>
+        <w:rPr>
+          <w:sz w:val="24"/>
+          <w:szCs w:val="24"/>
+          <w:lang w:val="en-US"/>
+        </w:rPr>
+        <w:t>tonously</w:t>
+      </w:r>
+      <w:r>
+        <w:rPr>
+          <w:sz w:val="24"/>
+          <w:szCs w:val="24"/>
+          <w:lang w:val="en-US"/>
+        </w:rPr>
+        <w:t xml:space="preserve"> while times have to increase monot</w:t>
+      </w:r>
+      <w:r>
+        <w:rPr>
+          <w:sz w:val="24"/>
+          <w:szCs w:val="24"/>
+          <w:lang w:val="en-US"/>
+        </w:rPr>
+        <w:t>onously</w:t>
+      </w:r>
+      <w:r>
+        <w:rPr>
+          <w:sz w:val="24"/>
+          <w:szCs w:val="24"/>
+          <w:lang w:val="en-US"/>
+        </w:rPr>
+        <w:t>.</w:t>
+      </w:r>
+    </w:p>
+    <w:p>
+      <w:pPr>
+        <w:jc w:val="both"/>
+        <w:rPr>
+          <w:sz w:val="24"/>
+          <w:szCs w:val="24"/>
+          <w:lang w:val="en-US"/>
+        </w:rPr>
+      </w:pPr>
+      <w:r>
+        <w:rPr>
+          <w:sz w:val="24"/>
+          <w:szCs w:val="24"/>
+          <w:lang w:val="en-US"/>
+        </w:rPr>
+        <w:t xml:space="preserve">Throughout the simulation, the given values will be linearly interpolated (in depth and time) to obtain values at the coordinates needed by the model. If these coordinates are outside the given range, the value of the nearest </w:t>
+      </w:r>
+      <w:r>
+        <w:rPr>
+          <w:sz w:val="24"/>
+          <w:szCs w:val="24"/>
+          <w:lang w:val="en-US"/>
+        </w:rPr>
+        <w:t>neighbor</w:t>
+      </w:r>
+      <w:r>
+        <w:rPr>
+          <w:sz w:val="24"/>
+          <w:szCs w:val="24"/>
+          <w:lang w:val="en-US"/>
+        </w:rPr>
+        <w:t xml:space="preserve"> is used.</w:t>
+      </w:r>
+      <w:r>
+        <w:rPr>
+          <w:sz w:val="24"/>
+          <w:szCs w:val="24"/>
+          <w:lang w:val="en-US"/>
+        </w:rPr>
+        <w:t xml:space="preserve"> The model does not tolerate missing values.</w:t>
+      </w:r>
+      <w:r>
+        <w:rPr>
+          <w:sz w:val="24"/>
+          <w:szCs w:val="24"/>
+          <w:lang w:val="en-US"/>
+        </w:rPr>
+        <w:t xml:space="preserve"> The files can have an arbitrary extension but must be text files.</w:t>
+      </w:r>
+    </w:p>
+    <w:p>
+      <w:pPr>
+        <w:jc w:val="both"/>
+        <w:rPr>
+          <w:sz w:val="24"/>
+          <w:szCs w:val="24"/>
+          <w:lang w:val="en-US"/>
+        </w:rPr>
+      </w:pPr>
+    </w:p>
+    <w:p>
+      <w:pPr>
+        <w:pStyle w:val="Heading2"/>
+      </w:pPr>
+      <w:bookmarkStart w:id="11" w:name="_Toc97327567"/>
+      <w:r>
+        <w:t>Numerical</w:t>
       </w:r>
       <w:bookmarkEnd w:id="11"/>
     </w:p>
     <w:p>
       <w:pPr>
-        <w:jc w:val="both"/>
-        <w:rPr>
-          <w:sz w:val="24"/>
-          <w:szCs w:val="24"/>
-          <w:lang w:val="en-US"/>
-        </w:rPr>
-      </w:pPr>
-      <w:r>
-        <w:rPr>
-          <w:sz w:val="24"/>
-          <w:szCs w:val="24"/>
-          <w:lang w:val="en-US"/>
-        </w:rPr>
-        <w:t xml:space="preserve">The input files are opened and read by the model while it is running. For all these files, the given depths must be within the limits set in the lake morphology (depth is zero at the surface and negative as it decreases downwards), while the given times must </w:t>
-      </w:r>
-      <w:r>
-        <w:rPr>
-          <w:sz w:val="24"/>
-          <w:szCs w:val="24"/>
-          <w:lang w:val="en-US"/>
-        </w:rPr>
-        <w:t>fall in the frame set by</w:t>
-      </w:r>
-      <w:r>
-        <w:rPr>
-          <w:sz w:val="24"/>
-          <w:szCs w:val="24"/>
-          <w:lang w:val="en-US"/>
-        </w:rPr>
-        <w:t xml:space="preserve"> the</w:t>
-      </w:r>
-      <w:r>
-        <w:rPr>
-          <w:sz w:val="24"/>
-          <w:szCs w:val="24"/>
-          <w:lang w:val="en-US"/>
-        </w:rPr>
-        <w:t xml:space="preserve"> simulation start and end time. </w:t>
-      </w:r>
-      <w:r>
-        <w:rPr>
-          <w:sz w:val="24"/>
-          <w:szCs w:val="24"/>
-          <w:lang w:val="en-US"/>
-        </w:rPr>
-        <w:t>In files where a series of values is required, depths have to decrease mono</w:t>
-      </w:r>
-      <w:r>
-        <w:rPr>
-          <w:sz w:val="24"/>
-          <w:szCs w:val="24"/>
-          <w:lang w:val="en-US"/>
-        </w:rPr>
-        <w:t>tonously</w:t>
-      </w:r>
-      <w:r>
-        <w:rPr>
-          <w:sz w:val="24"/>
-          <w:szCs w:val="24"/>
-          <w:lang w:val="en-US"/>
-        </w:rPr>
-        <w:t xml:space="preserve"> while times have to increase monot</w:t>
-      </w:r>
-      <w:r>
-        <w:rPr>
-          <w:sz w:val="24"/>
-          <w:szCs w:val="24"/>
-          <w:lang w:val="en-US"/>
-        </w:rPr>
-        <w:t>onously</w:t>
-      </w:r>
-      <w:r>
-        <w:rPr>
-          <w:sz w:val="24"/>
-          <w:szCs w:val="24"/>
-          <w:lang w:val="en-US"/>
-        </w:rPr>
-        <w:t>.</w:t>
+        <w:rPr>
+          <w:b/>
+          <w:sz w:val="24"/>
+          <w:szCs w:val="24"/>
+          <w:lang w:val="en-US"/>
+        </w:rPr>
+      </w:pPr>
+      <w:r>
+        <w:rPr>
+          <w:b/>
+          <w:sz w:val="24"/>
+          <w:szCs w:val="24"/>
+          <w:lang w:val="en-US"/>
+        </w:rPr>
+        <w:t>Grid</w:t>
       </w:r>
     </w:p>
     <w:p>
@@ -12137,58 +12216,590 @@
           <w:szCs w:val="24"/>
           <w:lang w:val="en-US"/>
         </w:rPr>
-        <w:t xml:space="preserve">Throughout the simulation, the given values will be linearly interpolated (in depth and time) to obtain values at the coordinates needed by the model. If these coordinates are outside the given range, the value of the nearest </w:t>
-      </w:r>
-      <w:r>
-        <w:rPr>
-          <w:sz w:val="24"/>
-          <w:szCs w:val="24"/>
-          <w:lang w:val="en-US"/>
-        </w:rPr>
-        <w:t>neighbor</w:t>
-      </w:r>
-      <w:r>
-        <w:rPr>
-          <w:sz w:val="24"/>
-          <w:szCs w:val="24"/>
-          <w:lang w:val="en-US"/>
-        </w:rPr>
-        <w:t xml:space="preserve"> is used.</w:t>
-      </w:r>
-      <w:r>
-        <w:rPr>
-          <w:sz w:val="24"/>
-          <w:szCs w:val="24"/>
-          <w:lang w:val="en-US"/>
-        </w:rPr>
-        <w:t xml:space="preserve"> The model does not tolerate missing values.</w:t>
-      </w:r>
-      <w:r>
-        <w:rPr>
-          <w:sz w:val="24"/>
-          <w:szCs w:val="24"/>
-          <w:lang w:val="en-US"/>
-        </w:rPr>
-        <w:t xml:space="preserve"> The files can have an arbitrary extension but must be text files.</w:t>
+        <w:t xml:space="preserve">The entry given to to the json key </w:t>
+      </w:r>
+      <w:r>
+        <w:rPr>
+          <w:sz w:val="24"/>
+          <w:szCs w:val="24"/>
+          <w:u w:val="single"/>
+          <w:lang w:val="en-US"/>
+        </w:rPr>
+        <w:t>“</w:t>
+      </w:r>
+      <w:r>
+        <w:rPr>
+          <w:sz w:val="24"/>
+          <w:szCs w:val="24"/>
+          <w:u w:val="single"/>
+          <w:lang w:val="en-US"/>
+        </w:rPr>
+        <w:t>Input.</w:t>
+      </w:r>
+      <w:r>
+        <w:rPr>
+          <w:sz w:val="24"/>
+          <w:szCs w:val="24"/>
+          <w:u w:val="single"/>
+          <w:lang w:val="en-US"/>
+        </w:rPr>
+        <w:t>Grid”</w:t>
+      </w:r>
+      <w:r>
+        <w:rPr>
+          <w:sz w:val="24"/>
+          <w:szCs w:val="24"/>
+          <w:lang w:val="en-US"/>
+        </w:rPr>
+        <w:t xml:space="preserve"> can either be a string (path to a file), a vector containing the grid points </w:t>
+      </w:r>
+      <w:r>
+        <w:rPr>
+          <w:sz w:val="24"/>
+          <w:szCs w:val="24"/>
+          <w:lang w:val="en-US"/>
+        </w:rPr>
+        <w:t xml:space="preserve">(meaning the </w:t>
+      </w:r>
+      <w:r>
+        <w:rPr>
+          <w:sz w:val="24"/>
+          <w:szCs w:val="24"/>
+          <w:lang w:val="en-US"/>
+        </w:rPr>
+        <w:t>faces</w:t>
+      </w:r>
+      <w:r>
+        <w:rPr>
+          <w:sz w:val="24"/>
+          <w:szCs w:val="24"/>
+          <w:lang w:val="en-US"/>
+        </w:rPr>
+        <w:t xml:space="preserve"> of the grid layers) </w:t>
+      </w:r>
+      <w:r>
+        <w:rPr>
+          <w:sz w:val="24"/>
+          <w:szCs w:val="24"/>
+          <w:lang w:val="en-US"/>
+        </w:rPr>
+        <w:t xml:space="preserve">or a value specifying the </w:t>
+      </w:r>
+      <w:r>
+        <w:rPr>
+          <w:sz w:val="24"/>
+          <w:szCs w:val="24"/>
+          <w:lang w:val="en-US"/>
+        </w:rPr>
+        <w:t xml:space="preserve">total </w:t>
+      </w:r>
+      <w:r>
+        <w:rPr>
+          <w:sz w:val="24"/>
+          <w:szCs w:val="24"/>
+          <w:lang w:val="en-US"/>
+        </w:rPr>
+        <w:t>number of grid points.</w:t>
+      </w:r>
+      <w:r>
+        <w:rPr>
+          <w:sz w:val="24"/>
+          <w:szCs w:val="24"/>
+          <w:lang w:val="en-US"/>
+        </w:rPr>
+        <w:t xml:space="preserve"> If a </w:t>
+      </w:r>
+      <w:r>
+        <w:rPr>
+          <w:sz w:val="24"/>
+          <w:szCs w:val="24"/>
+          <w:lang w:val="en-US"/>
+        </w:rPr>
+        <w:t xml:space="preserve">file </w:t>
+      </w:r>
+      <w:r>
+        <w:rPr>
+          <w:sz w:val="24"/>
+          <w:szCs w:val="24"/>
+          <w:lang w:val="en-US"/>
+        </w:rPr>
+        <w:t>path is given, the file can contain again either</w:t>
+      </w:r>
+      <w:r>
+        <w:rPr>
+          <w:sz w:val="24"/>
+          <w:szCs w:val="24"/>
+          <w:lang w:val="en-US"/>
+        </w:rPr>
+        <w:t xml:space="preserve"> a vector of values </w:t>
+      </w:r>
+      <w:r>
+        <w:rPr>
+          <w:sz w:val="24"/>
+          <w:szCs w:val="24"/>
+          <w:lang w:val="en-US"/>
+        </w:rPr>
+        <w:t xml:space="preserve">(mostly used for variable grid spacing) or a number specifying the </w:t>
+      </w:r>
+      <w:r>
+        <w:rPr>
+          <w:sz w:val="24"/>
+          <w:szCs w:val="24"/>
+          <w:lang w:val="en-US"/>
+        </w:rPr>
+        <w:t xml:space="preserve">total </w:t>
+      </w:r>
+      <w:r>
+        <w:rPr>
+          <w:sz w:val="24"/>
+          <w:szCs w:val="24"/>
+          <w:lang w:val="en-US"/>
+        </w:rPr>
+        <w:t>number of grid points. If the grid points are specified, one needs to make sure to include the top and bottom values as defined in the morphology file otherwise an error occurs and the simulation aborts.</w:t>
       </w:r>
     </w:p>
     <w:p>
       <w:pPr>
         <w:jc w:val="both"/>
         <w:rPr>
-          <w:sz w:val="24"/>
-          <w:szCs w:val="24"/>
-          <w:lang w:val="en-US"/>
-        </w:rPr>
-      </w:pPr>
+          <w:b/>
+          <w:sz w:val="24"/>
+          <w:szCs w:val="24"/>
+          <w:lang w:val="en-US"/>
+        </w:rPr>
+      </w:pPr>
+      <w:r>
+        <w:rPr>
+          <w:b/>
+          <w:sz w:val="24"/>
+          <w:szCs w:val="24"/>
+          <w:lang w:val="en-US"/>
+        </w:rPr>
+        <w:t>Output depths</w:t>
+      </w:r>
     </w:p>
     <w:p>
       <w:pPr>
+        <w:jc w:val="both"/>
+        <w:rPr>
+          <w:sz w:val="24"/>
+          <w:szCs w:val="24"/>
+          <w:lang w:val="en-US"/>
+        </w:rPr>
+      </w:pPr>
+      <w:r>
+        <w:rPr>
+          <w:sz w:val="24"/>
+          <w:szCs w:val="24"/>
+          <w:lang w:val="en-US"/>
+        </w:rPr>
+        <w:t xml:space="preserve">The </w:t>
+      </w:r>
+      <w:r>
+        <w:rPr>
+          <w:sz w:val="24"/>
+          <w:szCs w:val="24"/>
+          <w:u w:val="single"/>
+          <w:lang w:val="en-US"/>
+        </w:rPr>
+        <w:t>Output.Depths</w:t>
+      </w:r>
+      <w:r>
+        <w:rPr>
+          <w:sz w:val="24"/>
+          <w:szCs w:val="24"/>
+          <w:lang w:val="en-US"/>
+        </w:rPr>
+        <w:t xml:space="preserve"> </w:t>
+      </w:r>
+      <w:r>
+        <w:rPr>
+          <w:sz w:val="24"/>
+          <w:szCs w:val="24"/>
+          <w:lang w:val="en-US"/>
+        </w:rPr>
+        <w:t xml:space="preserve">key </w:t>
+      </w:r>
+      <w:r>
+        <w:rPr>
+          <w:sz w:val="24"/>
+          <w:szCs w:val="24"/>
+          <w:lang w:val="en-US"/>
+        </w:rPr>
+        <w:t>specifies at which depths</w:t>
+      </w:r>
+      <w:r>
+        <w:rPr>
+          <w:sz w:val="24"/>
+          <w:szCs w:val="24"/>
+          <w:lang w:val="en-US"/>
+        </w:rPr>
+        <w:t xml:space="preserve"> </w:t>
+      </w:r>
+      <w:r>
+        <w:rPr>
+          <w:sz w:val="24"/>
+          <w:szCs w:val="24"/>
+          <w:lang w:val="en-US"/>
+        </w:rPr>
+        <w:t>the model results will be written.</w:t>
+      </w:r>
+      <w:r>
+        <w:rPr>
+          <w:sz w:val="24"/>
+          <w:szCs w:val="24"/>
+          <w:lang w:val="en-US"/>
+        </w:rPr>
+        <w:t xml:space="preserve"> It can either be a string (path to a file), a vector containing the output depths in [m] or a value specifying output resolution in [m]. If </w:t>
+      </w:r>
+      <w:r>
+        <w:rPr>
+          <w:sz w:val="24"/>
+          <w:szCs w:val="24"/>
+          <w:lang w:val="en-US"/>
+        </w:rPr>
+        <w:t>a path to a file is given, this file can again contain either all output depths in [m] or an out</w:t>
+      </w:r>
+      <w:r>
+        <w:rPr>
+          <w:sz w:val="24"/>
+          <w:szCs w:val="24"/>
+          <w:lang w:val="en-US"/>
+        </w:rPr>
+        <w:t xml:space="preserve">put resolution in [m]. The key </w:t>
+      </w:r>
+      <w:r>
+        <w:rPr>
+          <w:sz w:val="24"/>
+          <w:szCs w:val="24"/>
+          <w:u w:val="single"/>
+          <w:lang w:val="en-US"/>
+        </w:rPr>
+        <w:t>Output.OutputDepthReference</w:t>
+      </w:r>
+      <w:r>
+        <w:rPr>
+          <w:sz w:val="24"/>
+          <w:szCs w:val="24"/>
+          <w:lang w:val="en-US"/>
+        </w:rPr>
+        <w:t xml:space="preserve"> indicates whether the output depths should be interpreted as absolute height above sediment (</w:t>
+      </w:r>
+      <w:r>
+        <w:rPr>
+          <w:sz w:val="24"/>
+          <w:szCs w:val="24"/>
+          <w:lang w:val="en-US"/>
+        </w:rPr>
+        <w:t>“bottom”</w:t>
+      </w:r>
+      <w:r>
+        <w:rPr>
+          <w:sz w:val="24"/>
+          <w:szCs w:val="24"/>
+          <w:lang w:val="en-US"/>
+        </w:rPr>
+        <w:t>) or as depth below water level (</w:t>
+      </w:r>
+      <w:r>
+        <w:rPr>
+          <w:sz w:val="24"/>
+          <w:szCs w:val="24"/>
+          <w:lang w:val="en-US"/>
+        </w:rPr>
+        <w:t>“surface”). If the reference is “surface”</w:t>
+      </w:r>
+      <w:r>
+        <w:rPr>
+          <w:sz w:val="24"/>
+          <w:szCs w:val="24"/>
+          <w:lang w:val="en-US"/>
+        </w:rPr>
+        <w:t xml:space="preserve">, </w:t>
+      </w:r>
+      <w:r>
+        <w:rPr>
+          <w:sz w:val="24"/>
+          <w:szCs w:val="24"/>
+          <w:lang w:val="en-US"/>
+        </w:rPr>
+        <w:t xml:space="preserve">the </w:t>
+      </w:r>
+      <w:r>
+        <w:rPr>
+          <w:sz w:val="24"/>
+          <w:szCs w:val="24"/>
+          <w:lang w:val="en-US"/>
+        </w:rPr>
+        <w:t xml:space="preserve">depths </w:t>
+      </w:r>
+      <w:r>
+        <w:rPr>
+          <w:sz w:val="24"/>
+          <w:szCs w:val="24"/>
+          <w:lang w:val="en-US"/>
+        </w:rPr>
+        <w:t>are written</w:t>
+      </w:r>
+      <w:r>
+        <w:rPr>
+          <w:sz w:val="24"/>
+          <w:szCs w:val="24"/>
+          <w:lang w:val="en-US"/>
+        </w:rPr>
+        <w:t xml:space="preserve"> as negative depths below water table. Conversely, if it is </w:t>
+      </w:r>
+      <w:r>
+        <w:rPr>
+          <w:sz w:val="24"/>
+          <w:szCs w:val="24"/>
+          <w:lang w:val="en-US"/>
+        </w:rPr>
+        <w:t>“bottom”</w:t>
+      </w:r>
+      <w:r>
+        <w:rPr>
+          <w:sz w:val="24"/>
+          <w:szCs w:val="24"/>
+          <w:lang w:val="en-US"/>
+        </w:rPr>
+        <w:t xml:space="preserve">, </w:t>
+      </w:r>
+      <w:r>
+        <w:rPr>
+          <w:sz w:val="24"/>
+          <w:szCs w:val="24"/>
+          <w:lang w:val="en-US"/>
+        </w:rPr>
+        <w:t xml:space="preserve">the </w:t>
+      </w:r>
+      <w:r>
+        <w:rPr>
+          <w:sz w:val="24"/>
+          <w:szCs w:val="24"/>
+          <w:lang w:val="en-US"/>
+        </w:rPr>
+        <w:t xml:space="preserve">depths </w:t>
+      </w:r>
+      <w:r>
+        <w:rPr>
+          <w:sz w:val="24"/>
+          <w:szCs w:val="24"/>
+          <w:lang w:val="en-US"/>
+        </w:rPr>
+        <w:t>are written</w:t>
+      </w:r>
+      <w:r>
+        <w:rPr>
+          <w:sz w:val="24"/>
+          <w:szCs w:val="24"/>
+          <w:lang w:val="en-US"/>
+        </w:rPr>
+        <w:t xml:space="preserve"> as positive depths above </w:t>
+      </w:r>
+      <w:r>
+        <w:rPr>
+          <w:sz w:val="24"/>
+          <w:szCs w:val="24"/>
+          <w:lang w:val="en-US"/>
+        </w:rPr>
+        <w:t xml:space="preserve">lake </w:t>
+      </w:r>
+      <w:r>
+        <w:rPr>
+          <w:sz w:val="24"/>
+          <w:szCs w:val="24"/>
+          <w:lang w:val="en-US"/>
+        </w:rPr>
+        <w:t>sediment.</w:t>
+      </w:r>
+    </w:p>
+    <w:p>
+      <w:pPr>
+        <w:jc w:val="both"/>
+        <w:rPr>
+          <w:sz w:val="24"/>
+          <w:szCs w:val="24"/>
+          <w:lang w:val="en-US"/>
+        </w:rPr>
+      </w:pPr>
+    </w:p>
+    <w:p>
+      <w:pPr>
+        <w:jc w:val="both"/>
+        <w:rPr>
+          <w:b/>
+          <w:sz w:val="24"/>
+          <w:szCs w:val="24"/>
+          <w:lang w:val="en-US"/>
+        </w:rPr>
+      </w:pPr>
+      <w:r>
+        <w:rPr>
+          <w:b/>
+          <w:sz w:val="24"/>
+          <w:szCs w:val="24"/>
+          <w:lang w:val="en-US"/>
+        </w:rPr>
+        <w:t>Output times</w:t>
+      </w:r>
+    </w:p>
+    <w:p>
+      <w:pPr>
+        <w:jc w:val="both"/>
+        <w:rPr>
+          <w:sz w:val="24"/>
+          <w:szCs w:val="24"/>
+          <w:lang w:val="en-US"/>
+        </w:rPr>
+      </w:pPr>
+      <w:r>
+        <w:rPr>
+          <w:sz w:val="24"/>
+          <w:szCs w:val="24"/>
+          <w:lang w:val="en-US"/>
+        </w:rPr>
+        <w:t xml:space="preserve">The </w:t>
+      </w:r>
+      <w:r>
+        <w:rPr>
+          <w:sz w:val="24"/>
+          <w:szCs w:val="24"/>
+          <w:u w:val="single"/>
+          <w:lang w:val="en-US"/>
+        </w:rPr>
+        <w:t>Output.Times</w:t>
+      </w:r>
+      <w:r>
+        <w:rPr>
+          <w:sz w:val="24"/>
+          <w:szCs w:val="24"/>
+          <w:lang w:val="en-US"/>
+        </w:rPr>
+        <w:t xml:space="preserve"> </w:t>
+      </w:r>
+      <w:r>
+        <w:rPr>
+          <w:sz w:val="24"/>
+          <w:szCs w:val="24"/>
+          <w:lang w:val="en-US"/>
+        </w:rPr>
+        <w:t xml:space="preserve">key </w:t>
+      </w:r>
+      <w:r>
+        <w:rPr>
+          <w:sz w:val="24"/>
+          <w:szCs w:val="24"/>
+          <w:lang w:val="en-US"/>
+        </w:rPr>
+        <w:t xml:space="preserve">specifies at which </w:t>
+      </w:r>
+      <w:r>
+        <w:rPr>
+          <w:sz w:val="24"/>
+          <w:szCs w:val="24"/>
+          <w:lang w:val="en-US"/>
+        </w:rPr>
+        <w:t>times</w:t>
+      </w:r>
+      <w:r>
+        <w:rPr>
+          <w:sz w:val="24"/>
+          <w:szCs w:val="24"/>
+          <w:lang w:val="en-US"/>
+        </w:rPr>
+        <w:t xml:space="preserve"> </w:t>
+      </w:r>
+      <w:r>
+        <w:rPr>
+          <w:sz w:val="24"/>
+          <w:szCs w:val="24"/>
+          <w:lang w:val="en-US"/>
+        </w:rPr>
+        <w:t>the model results will be written.</w:t>
+      </w:r>
+      <w:r>
+        <w:rPr>
+          <w:sz w:val="24"/>
+          <w:szCs w:val="24"/>
+          <w:lang w:val="en-US"/>
+        </w:rPr>
+        <w:t xml:space="preserve"> </w:t>
+      </w:r>
+      <w:r>
+        <w:rPr>
+          <w:sz w:val="24"/>
+          <w:szCs w:val="24"/>
+          <w:lang w:val="en-US"/>
+        </w:rPr>
+        <w:t xml:space="preserve">It can either be a string (path to a file), a vector containing the output times in [days] or a value specifying output time resolution in </w:t>
+      </w:r>
+      <w:r>
+        <w:rPr>
+          <w:sz w:val="24"/>
+          <w:szCs w:val="24"/>
+          <w:lang w:val="en-US"/>
+        </w:rPr>
+        <w:t>timestep</w:t>
+      </w:r>
+      <w:r>
+        <w:rPr>
+          <w:sz w:val="24"/>
+          <w:szCs w:val="24"/>
+          <w:lang w:val="en-US"/>
+        </w:rPr>
+        <w:t xml:space="preserve"> units</w:t>
+      </w:r>
+      <w:r>
+        <w:rPr>
+          <w:sz w:val="24"/>
+          <w:szCs w:val="24"/>
+          <w:lang w:val="en-US"/>
+        </w:rPr>
+        <w:t xml:space="preserve"> (i.e. if 100 is given, the output is written every 100 timesteps)</w:t>
+      </w:r>
+      <w:r>
+        <w:rPr>
+          <w:sz w:val="24"/>
+          <w:szCs w:val="24"/>
+          <w:lang w:val="en-US"/>
+        </w:rPr>
+        <w:t>. If a path to a file is given, this file can again contain either all output times in [days] or the resolution</w:t>
+      </w:r>
+      <w:r>
+        <w:rPr>
+          <w:sz w:val="24"/>
+          <w:szCs w:val="24"/>
+          <w:lang w:val="en-US"/>
+        </w:rPr>
+        <w:t xml:space="preserve"> [timesteps]</w:t>
+      </w:r>
+      <w:r>
+        <w:rPr>
+          <w:sz w:val="24"/>
+          <w:szCs w:val="24"/>
+          <w:lang w:val="en-US"/>
+        </w:rPr>
+        <w:t xml:space="preserve">. </w:t>
+      </w:r>
+    </w:p>
+    <w:p>
+      <w:pPr>
+        <w:jc w:val="both"/>
+        <w:rPr>
+          <w:sz w:val="24"/>
+          <w:szCs w:val="24"/>
+          <w:lang w:val="en-US"/>
+        </w:rPr>
+      </w:pPr>
+    </w:p>
+    <w:p>
+      <w:pPr>
         <w:pStyle w:val="Heading2"/>
       </w:pPr>
-      <w:bookmarkStart w:id="12" w:name="_Toc97327567"/>
-      <w:r>
-        <w:t>Numerical</w:t>
+      <w:bookmarkStart w:id="12" w:name="_Toc97327568"/>
+      <w:r>
+        <w:t>Physical</w:t>
       </w:r>
       <w:bookmarkEnd w:id="12"/>
     </w:p>
@@ -12208,627 +12819,6 @@
           <w:szCs w:val="24"/>
           <w:lang w:val="en-US"/>
         </w:rPr>
-        <w:t>Grid</w:t>
-      </w:r>
-    </w:p>
-    <w:p>
-      <w:pPr>
-        <w:jc w:val="both"/>
-        <w:rPr>
-          <w:sz w:val="24"/>
-          <w:szCs w:val="24"/>
-          <w:lang w:val="en-US"/>
-        </w:rPr>
-      </w:pPr>
-      <w:r>
-        <w:rPr>
-          <w:sz w:val="24"/>
-          <w:szCs w:val="24"/>
-          <w:lang w:val="en-US"/>
-        </w:rPr>
-        <w:t xml:space="preserve">The entry given to to the json key </w:t>
-      </w:r>
-      <w:r>
-        <w:rPr>
-          <w:sz w:val="24"/>
-          <w:szCs w:val="24"/>
-          <w:u w:val="single"/>
-          <w:lang w:val="en-US"/>
-        </w:rPr>
-        <w:t>“</w:t>
-      </w:r>
-      <w:r>
-        <w:rPr>
-          <w:sz w:val="24"/>
-          <w:szCs w:val="24"/>
-          <w:u w:val="single"/>
-          <w:lang w:val="en-US"/>
-        </w:rPr>
-        <w:t>Input.</w:t>
-      </w:r>
-      <w:r>
-        <w:rPr>
-          <w:sz w:val="24"/>
-          <w:szCs w:val="24"/>
-          <w:u w:val="single"/>
-          <w:lang w:val="en-US"/>
-        </w:rPr>
-        <w:t>Grid”</w:t>
-      </w:r>
-      <w:r>
-        <w:rPr>
-          <w:sz w:val="24"/>
-          <w:szCs w:val="24"/>
-          <w:lang w:val="en-US"/>
-        </w:rPr>
-        <w:t xml:space="preserve"> can either be a string (path to a file), a vector containing the grid points </w:t>
-      </w:r>
-      <w:r>
-        <w:rPr>
-          <w:sz w:val="24"/>
-          <w:szCs w:val="24"/>
-          <w:lang w:val="en-US"/>
-        </w:rPr>
-        <w:t xml:space="preserve">(meaning the </w:t>
-      </w:r>
-      <w:r>
-        <w:rPr>
-          <w:sz w:val="24"/>
-          <w:szCs w:val="24"/>
-          <w:lang w:val="en-US"/>
-        </w:rPr>
-        <w:t>faces</w:t>
-      </w:r>
-      <w:r>
-        <w:rPr>
-          <w:sz w:val="24"/>
-          <w:szCs w:val="24"/>
-          <w:lang w:val="en-US"/>
-        </w:rPr>
-        <w:t xml:space="preserve"> of the grid layers) </w:t>
-      </w:r>
-      <w:r>
-        <w:rPr>
-          <w:sz w:val="24"/>
-          <w:szCs w:val="24"/>
-          <w:lang w:val="en-US"/>
-        </w:rPr>
-        <w:t xml:space="preserve">or a value specifying the </w:t>
-      </w:r>
-      <w:r>
-        <w:rPr>
-          <w:sz w:val="24"/>
-          <w:szCs w:val="24"/>
-          <w:lang w:val="en-US"/>
-        </w:rPr>
-        <w:t xml:space="preserve">total </w:t>
-      </w:r>
-      <w:r>
-        <w:rPr>
-          <w:sz w:val="24"/>
-          <w:szCs w:val="24"/>
-          <w:lang w:val="en-US"/>
-        </w:rPr>
-        <w:t>number of grid points.</w:t>
-      </w:r>
-      <w:r>
-        <w:rPr>
-          <w:sz w:val="24"/>
-          <w:szCs w:val="24"/>
-          <w:lang w:val="en-US"/>
-        </w:rPr>
-        <w:t xml:space="preserve"> If a </w:t>
-      </w:r>
-      <w:r>
-        <w:rPr>
-          <w:sz w:val="24"/>
-          <w:szCs w:val="24"/>
-          <w:lang w:val="en-US"/>
-        </w:rPr>
-        <w:t xml:space="preserve">file </w:t>
-      </w:r>
-      <w:r>
-        <w:rPr>
-          <w:sz w:val="24"/>
-          <w:szCs w:val="24"/>
-          <w:lang w:val="en-US"/>
-        </w:rPr>
-        <w:t>path is given, the file can contain again either</w:t>
-      </w:r>
-      <w:r>
-        <w:rPr>
-          <w:sz w:val="24"/>
-          <w:szCs w:val="24"/>
-          <w:lang w:val="en-US"/>
-        </w:rPr>
-        <w:t xml:space="preserve"> a vector of values </w:t>
-      </w:r>
-      <w:r>
-        <w:rPr>
-          <w:sz w:val="24"/>
-          <w:szCs w:val="24"/>
-          <w:lang w:val="en-US"/>
-        </w:rPr>
-        <w:t xml:space="preserve">(mostly used for variable grid spacing) or a number specifying the </w:t>
-      </w:r>
-      <w:r>
-        <w:rPr>
-          <w:sz w:val="24"/>
-          <w:szCs w:val="24"/>
-          <w:lang w:val="en-US"/>
-        </w:rPr>
-        <w:t xml:space="preserve">total </w:t>
-      </w:r>
-      <w:r>
-        <w:rPr>
-          <w:sz w:val="24"/>
-          <w:szCs w:val="24"/>
-          <w:lang w:val="en-US"/>
-        </w:rPr>
-        <w:t>number of grid points. If the grid points are specified, one needs to make sure to include the top and bottom values as defined in the morphology file otherwise an error occurs and the simulation aborts.</w:t>
-      </w:r>
-    </w:p>
-    <w:p>
-      <w:pPr>
-        <w:jc w:val="both"/>
-        <w:rPr>
-          <w:b/>
-          <w:sz w:val="24"/>
-          <w:szCs w:val="24"/>
-          <w:lang w:val="en-US"/>
-        </w:rPr>
-      </w:pPr>
-      <w:r>
-        <w:rPr>
-          <w:b/>
-          <w:sz w:val="24"/>
-          <w:szCs w:val="24"/>
-          <w:lang w:val="en-US"/>
-        </w:rPr>
-        <w:t>Output depths</w:t>
-      </w:r>
-    </w:p>
-    <w:p>
-      <w:pPr>
-        <w:jc w:val="both"/>
-        <w:rPr>
-          <w:sz w:val="24"/>
-          <w:szCs w:val="24"/>
-          <w:lang w:val="en-US"/>
-        </w:rPr>
-      </w:pPr>
-      <w:r>
-        <w:rPr>
-          <w:sz w:val="24"/>
-          <w:szCs w:val="24"/>
-          <w:lang w:val="en-US"/>
-        </w:rPr>
-        <w:t xml:space="preserve">The </w:t>
-      </w:r>
-      <w:r>
-        <w:rPr>
-          <w:sz w:val="24"/>
-          <w:szCs w:val="24"/>
-          <w:u w:val="single"/>
-          <w:lang w:val="en-US"/>
-        </w:rPr>
-        <w:t>Output.Depths</w:t>
-      </w:r>
-      <w:r>
-        <w:rPr>
-          <w:sz w:val="24"/>
-          <w:szCs w:val="24"/>
-          <w:lang w:val="en-US"/>
-        </w:rPr>
-        <w:t xml:space="preserve"> </w:t>
-      </w:r>
-      <w:r>
-        <w:rPr>
-          <w:sz w:val="24"/>
-          <w:szCs w:val="24"/>
-          <w:lang w:val="en-US"/>
-        </w:rPr>
-        <w:t xml:space="preserve">key </w:t>
-      </w:r>
-      <w:r>
-        <w:rPr>
-          <w:sz w:val="24"/>
-          <w:szCs w:val="24"/>
-          <w:lang w:val="en-US"/>
-        </w:rPr>
-        <w:t>specifies at which depths</w:t>
-      </w:r>
-      <w:r>
-        <w:rPr>
-          <w:sz w:val="24"/>
-          <w:szCs w:val="24"/>
-          <w:lang w:val="en-US"/>
-        </w:rPr>
-        <w:t xml:space="preserve"> </w:t>
-      </w:r>
-      <w:r>
-        <w:rPr>
-          <w:sz w:val="24"/>
-          <w:szCs w:val="24"/>
-          <w:lang w:val="en-US"/>
-        </w:rPr>
-        <w:t>the model results will be written.</w:t>
-      </w:r>
-      <w:r>
-        <w:rPr>
-          <w:sz w:val="24"/>
-          <w:szCs w:val="24"/>
-          <w:lang w:val="en-US"/>
-        </w:rPr>
-        <w:t xml:space="preserve"> It can either be a string (path to a file), a vector containing the output depths in [m] or a value specifying output resolution in [m]. If </w:t>
-      </w:r>
-      <w:r>
-        <w:rPr>
-          <w:sz w:val="24"/>
-          <w:szCs w:val="24"/>
-          <w:lang w:val="en-US"/>
-        </w:rPr>
-        <w:t>a path to a file is given, this file can again contain either all output depths in [m] or an out</w:t>
-      </w:r>
-      <w:r>
-        <w:rPr>
-          <w:sz w:val="24"/>
-          <w:szCs w:val="24"/>
-          <w:lang w:val="en-US"/>
-        </w:rPr>
-        <w:t xml:space="preserve">put resolution in [m]. The key </w:t>
-      </w:r>
-      <w:r>
-        <w:rPr>
-          <w:sz w:val="24"/>
-          <w:szCs w:val="24"/>
-          <w:u w:val="single"/>
-          <w:lang w:val="en-US"/>
-        </w:rPr>
-        <w:t>Output.OutputDepthReference</w:t>
-      </w:r>
-      <w:r>
-        <w:rPr>
-          <w:sz w:val="24"/>
-          <w:szCs w:val="24"/>
-          <w:lang w:val="en-US"/>
-        </w:rPr>
-        <w:t xml:space="preserve"> indicates whether the output depths should be interpreted as absolute height above sediment (</w:t>
-      </w:r>
-      <w:r>
-        <w:rPr>
-          <w:sz w:val="24"/>
-          <w:szCs w:val="24"/>
-          <w:lang w:val="en-US"/>
-        </w:rPr>
-        <w:t>“bottom”</w:t>
-      </w:r>
-      <w:r>
-        <w:rPr>
-          <w:sz w:val="24"/>
-          <w:szCs w:val="24"/>
-          <w:lang w:val="en-US"/>
-        </w:rPr>
-        <w:t>) or as depth below water level (</w:t>
-      </w:r>
-      <w:r>
-        <w:rPr>
-          <w:sz w:val="24"/>
-          <w:szCs w:val="24"/>
-          <w:lang w:val="en-US"/>
-        </w:rPr>
-        <w:t>“surface”). If the reference is “surface”</w:t>
-      </w:r>
-      <w:r>
-        <w:rPr>
-          <w:sz w:val="24"/>
-          <w:szCs w:val="24"/>
-          <w:lang w:val="en-US"/>
-        </w:rPr>
-        <w:t xml:space="preserve">, </w:t>
-      </w:r>
-      <w:r>
-        <w:rPr>
-          <w:sz w:val="24"/>
-          <w:szCs w:val="24"/>
-          <w:lang w:val="en-US"/>
-        </w:rPr>
-        <w:t xml:space="preserve">the </w:t>
-      </w:r>
-      <w:r>
-        <w:rPr>
-          <w:sz w:val="24"/>
-          <w:szCs w:val="24"/>
-          <w:lang w:val="en-US"/>
-        </w:rPr>
-        <w:t xml:space="preserve">depths </w:t>
-      </w:r>
-      <w:r>
-        <w:rPr>
-          <w:sz w:val="24"/>
-          <w:szCs w:val="24"/>
-          <w:lang w:val="en-US"/>
-        </w:rPr>
-        <w:t>are written</w:t>
-      </w:r>
-      <w:r>
-        <w:rPr>
-          <w:sz w:val="24"/>
-          <w:szCs w:val="24"/>
-          <w:lang w:val="en-US"/>
-        </w:rPr>
-        <w:t xml:space="preserve"> as negative depths below water table. Conversely, if it is </w:t>
-      </w:r>
-      <w:r>
-        <w:rPr>
-          <w:sz w:val="24"/>
-          <w:szCs w:val="24"/>
-          <w:lang w:val="en-US"/>
-        </w:rPr>
-        <w:t>“bottom”</w:t>
-      </w:r>
-      <w:r>
-        <w:rPr>
-          <w:sz w:val="24"/>
-          <w:szCs w:val="24"/>
-          <w:lang w:val="en-US"/>
-        </w:rPr>
-        <w:t xml:space="preserve">, </w:t>
-      </w:r>
-      <w:r>
-        <w:rPr>
-          <w:sz w:val="24"/>
-          <w:szCs w:val="24"/>
-          <w:lang w:val="en-US"/>
-        </w:rPr>
-        <w:t xml:space="preserve">the </w:t>
-      </w:r>
-      <w:r>
-        <w:rPr>
-          <w:sz w:val="24"/>
-          <w:szCs w:val="24"/>
-          <w:lang w:val="en-US"/>
-        </w:rPr>
-        <w:t xml:space="preserve">depths </w:t>
-      </w:r>
-      <w:r>
-        <w:rPr>
-          <w:sz w:val="24"/>
-          <w:szCs w:val="24"/>
-          <w:lang w:val="en-US"/>
-        </w:rPr>
-        <w:t>are written</w:t>
-      </w:r>
-      <w:r>
-        <w:rPr>
-          <w:sz w:val="24"/>
-          <w:szCs w:val="24"/>
-          <w:lang w:val="en-US"/>
-        </w:rPr>
-        <w:t xml:space="preserve"> as positive depths above </w:t>
-      </w:r>
-      <w:r>
-        <w:rPr>
-          <w:sz w:val="24"/>
-          <w:szCs w:val="24"/>
-          <w:lang w:val="en-US"/>
-        </w:rPr>
-        <w:t xml:space="preserve">lake </w:t>
-      </w:r>
-      <w:r>
-        <w:rPr>
-          <w:sz w:val="24"/>
-          <w:szCs w:val="24"/>
-          <w:lang w:val="en-US"/>
-        </w:rPr>
-        <w:t>sediment.</w:t>
-      </w:r>
-    </w:p>
-    <w:p>
-      <w:pPr>
-        <w:jc w:val="both"/>
-        <w:rPr>
-          <w:sz w:val="24"/>
-          <w:szCs w:val="24"/>
-          <w:lang w:val="en-US"/>
-        </w:rPr>
-      </w:pPr>
-    </w:p>
-    <w:p>
-      <w:pPr>
-        <w:jc w:val="both"/>
-        <w:rPr>
-          <w:b/>
-          <w:sz w:val="24"/>
-          <w:szCs w:val="24"/>
-          <w:lang w:val="en-US"/>
-        </w:rPr>
-      </w:pPr>
-      <w:r>
-        <w:rPr>
-          <w:b/>
-          <w:sz w:val="24"/>
-          <w:szCs w:val="24"/>
-          <w:lang w:val="en-US"/>
-        </w:rPr>
-        <w:t>Output times</w:t>
-      </w:r>
-    </w:p>
-    <w:p>
-      <w:pPr>
-        <w:jc w:val="both"/>
-        <w:rPr>
-          <w:sz w:val="24"/>
-          <w:szCs w:val="24"/>
-          <w:lang w:val="en-US"/>
-        </w:rPr>
-      </w:pPr>
-      <w:r>
-        <w:rPr>
-          <w:sz w:val="24"/>
-          <w:szCs w:val="24"/>
-          <w:lang w:val="en-US"/>
-        </w:rPr>
-        <w:t xml:space="preserve">The </w:t>
-      </w:r>
-      <w:r>
-        <w:rPr>
-          <w:sz w:val="24"/>
-          <w:szCs w:val="24"/>
-          <w:u w:val="single"/>
-          <w:lang w:val="en-US"/>
-        </w:rPr>
-        <w:t>Output.Times</w:t>
-      </w:r>
-      <w:r>
-        <w:rPr>
-          <w:sz w:val="24"/>
-          <w:szCs w:val="24"/>
-          <w:lang w:val="en-US"/>
-        </w:rPr>
-        <w:t xml:space="preserve"> </w:t>
-      </w:r>
-      <w:r>
-        <w:rPr>
-          <w:sz w:val="24"/>
-          <w:szCs w:val="24"/>
-          <w:lang w:val="en-US"/>
-        </w:rPr>
-        <w:t xml:space="preserve">key </w:t>
-      </w:r>
-      <w:r>
-        <w:rPr>
-          <w:sz w:val="24"/>
-          <w:szCs w:val="24"/>
-          <w:lang w:val="en-US"/>
-        </w:rPr>
-        <w:t xml:space="preserve">specifies at which </w:t>
-      </w:r>
-      <w:r>
-        <w:rPr>
-          <w:sz w:val="24"/>
-          <w:szCs w:val="24"/>
-          <w:lang w:val="en-US"/>
-        </w:rPr>
-        <w:t>times</w:t>
-      </w:r>
-      <w:r>
-        <w:rPr>
-          <w:sz w:val="24"/>
-          <w:szCs w:val="24"/>
-          <w:lang w:val="en-US"/>
-        </w:rPr>
-        <w:t xml:space="preserve"> </w:t>
-      </w:r>
-      <w:r>
-        <w:rPr>
-          <w:sz w:val="24"/>
-          <w:szCs w:val="24"/>
-          <w:lang w:val="en-US"/>
-        </w:rPr>
-        <w:t>the model results will be written.</w:t>
-      </w:r>
-      <w:r>
-        <w:rPr>
-          <w:sz w:val="24"/>
-          <w:szCs w:val="24"/>
-          <w:lang w:val="en-US"/>
-        </w:rPr>
-        <w:t xml:space="preserve"> </w:t>
-      </w:r>
-      <w:r>
-        <w:rPr>
-          <w:sz w:val="24"/>
-          <w:szCs w:val="24"/>
-          <w:lang w:val="en-US"/>
-        </w:rPr>
-        <w:t xml:space="preserve">It can either be a string (path to a file), a vector containing the output times in [days] or a value specifying output time resolution in </w:t>
-      </w:r>
-      <w:r>
-        <w:rPr>
-          <w:sz w:val="24"/>
-          <w:szCs w:val="24"/>
-          <w:lang w:val="en-US"/>
-        </w:rPr>
-        <w:t>timestep</w:t>
-      </w:r>
-      <w:r>
-        <w:rPr>
-          <w:sz w:val="24"/>
-          <w:szCs w:val="24"/>
-          <w:lang w:val="en-US"/>
-        </w:rPr>
-        <w:t xml:space="preserve"> units</w:t>
-      </w:r>
-      <w:r>
-        <w:rPr>
-          <w:sz w:val="24"/>
-          <w:szCs w:val="24"/>
-          <w:lang w:val="en-US"/>
-        </w:rPr>
-        <w:t xml:space="preserve"> (i.e. if 100 is given, the output is written every 100 timesteps)</w:t>
-      </w:r>
-      <w:r>
-        <w:rPr>
-          <w:sz w:val="24"/>
-          <w:szCs w:val="24"/>
-          <w:lang w:val="en-US"/>
-        </w:rPr>
-        <w:t>. If a path to a file is given, this file can again contain either all output times in [days] or the resolution</w:t>
-      </w:r>
-      <w:r>
-        <w:rPr>
-          <w:sz w:val="24"/>
-          <w:szCs w:val="24"/>
-          <w:lang w:val="en-US"/>
-        </w:rPr>
-        <w:t xml:space="preserve"> [timesteps]</w:t>
-      </w:r>
-      <w:r>
-        <w:rPr>
-          <w:sz w:val="24"/>
-          <w:szCs w:val="24"/>
-          <w:lang w:val="en-US"/>
-        </w:rPr>
-        <w:t xml:space="preserve">. </w:t>
-      </w:r>
-    </w:p>
-    <w:p>
-      <w:pPr>
-        <w:jc w:val="both"/>
-        <w:rPr>
-          <w:sz w:val="24"/>
-          <w:szCs w:val="24"/>
-          <w:lang w:val="en-US"/>
-        </w:rPr>
-      </w:pPr>
-    </w:p>
-    <w:p>
-      <w:pPr>
-        <w:pStyle w:val="Heading2"/>
-      </w:pPr>
-      <w:bookmarkStart w:id="13" w:name="_Toc97327568"/>
-      <w:r>
-        <w:t>Physical</w:t>
-      </w:r>
-      <w:bookmarkEnd w:id="13"/>
-    </w:p>
-    <w:p>
-      <w:pPr>
-        <w:rPr>
-          <w:b/>
-          <w:sz w:val="24"/>
-          <w:szCs w:val="24"/>
-          <w:lang w:val="en-US"/>
-        </w:rPr>
-      </w:pPr>
-      <w:r>
-        <w:rPr>
-          <w:b/>
-          <w:sz w:val="24"/>
-          <w:szCs w:val="24"/>
-          <w:lang w:val="en-US"/>
-        </w:rPr>
         <w:t>Morphology</w:t>
       </w:r>
     </w:p>
@@ -13167,7 +13157,7 @@
         <mc:AlternateContent>
           <mc:Choice Requires="wps">
             <w:drawing>
-              <wp:inline distT="0" distB="0" distL="0" distR="0" wp14:anchorId="34ECF7D9" wp14:editId="01ED116F">
+              <wp:inline distT="0" distB="0" distL="0" distR="0" wp14:anchorId="1568642B" wp14:editId="60D7792C">
                 <wp:extent cx="1376516" cy="2123767"/>
                 <wp:effectExtent l="0" t="0" r="14605" b="10160"/>
                 <wp:docPr id="307" name="Text Box 2"/>
@@ -14177,7 +14167,7 @@
         <mc:AlternateContent>
           <mc:Choice Requires="wps">
             <w:drawing>
-              <wp:inline distT="0" distB="0" distL="0" distR="0" wp14:anchorId="7EC27B61" wp14:editId="060430F4">
+              <wp:inline distT="0" distB="0" distL="0" distR="0" wp14:anchorId="455065A0" wp14:editId="38578065">
                 <wp:extent cx="3755923" cy="1403985"/>
                 <wp:effectExtent l="0" t="0" r="16510" b="13970"/>
                 <wp:docPr id="2" name="Text Box 2"/>
@@ -16986,7 +16976,7 @@
           <w:lang w:val="en-US"/>
         </w:rPr>
       </w:pPr>
-      <w:bookmarkStart w:id="14" w:name="_Ref414002271"/>
+      <w:bookmarkStart w:id="13" w:name="_Ref414002271"/>
       <w:r>
         <w:rPr>
           <w:color w:val="auto"/>
@@ -17030,7 +17020,7 @@
         </w:rPr>
         <w:fldChar w:fldCharType="end"/>
       </w:r>
-      <w:bookmarkEnd w:id="14"/>
+      <w:bookmarkEnd w:id="13"/>
       <w:r>
         <w:rPr>
           <w:color w:val="auto"/>
@@ -17204,7 +17194,7 @@
         <mc:AlternateContent>
           <mc:Choice Requires="wps">
             <w:drawing>
-              <wp:inline distT="0" distB="0" distL="0" distR="0" wp14:anchorId="69D6BCA8" wp14:editId="6E1065D3">
+              <wp:inline distT="0" distB="0" distL="0" distR="0" wp14:anchorId="0FE5714B" wp14:editId="70381279">
                 <wp:extent cx="4876800" cy="1403985"/>
                 <wp:effectExtent l="0" t="0" r="19050" b="20320"/>
                 <wp:docPr id="4" name="Text Box 2"/>
@@ -19370,7 +19360,7 @@
         <mc:AlternateContent>
           <mc:Choice Requires="wps">
             <w:drawing>
-              <wp:inline distT="0" distB="0" distL="0" distR="0" wp14:anchorId="061F45F8" wp14:editId="78CBE760">
+              <wp:inline distT="0" distB="0" distL="0" distR="0" wp14:anchorId="3229B00F" wp14:editId="0453EBEC">
                 <wp:extent cx="2644877" cy="1403985"/>
                 <wp:effectExtent l="0" t="0" r="22225" b="20320"/>
                 <wp:docPr id="3" name="Text Box 2"/>
@@ -20190,31 +20180,24 @@
           <w:szCs w:val="24"/>
           <w:lang w:val="en-US"/>
         </w:rPr>
-        <w:t>. Their contents represent a different physical quantity, b</w:t>
-      </w:r>
-      <w:r>
-        <w:rPr>
-          <w:sz w:val="24"/>
-          <w:szCs w:val="24"/>
-          <w:lang w:val="en-US"/>
-        </w:rPr>
-        <w:t xml:space="preserve">ut their structure is </w:t>
-      </w:r>
-      <w:r>
-        <w:rPr>
-          <w:sz w:val="24"/>
-          <w:szCs w:val="24"/>
-          <w:lang w:val="en-US"/>
-        </w:rPr>
-        <w:t>similar</w:t>
-      </w:r>
-      <w:r>
-        <w:rPr>
-          <w:sz w:val="24"/>
-          <w:szCs w:val="24"/>
-          <w:lang w:val="en-US"/>
-        </w:rPr>
-        <w:t>.</w:t>
+        <w:t xml:space="preserve">. </w:t>
+      </w:r>
+      <w:r>
+        <w:rPr>
+          <w:sz w:val="24"/>
+          <w:szCs w:val="24"/>
+          <w:lang w:val="en-US"/>
+        </w:rPr>
+        <w:t xml:space="preserve">If the total outflow is smaller than total inflow, the water level will rise until the upper limit (defined </w:t>
+      </w:r>
+      <w:r>
+        <w:rPr>
+          <w:sz w:val="24"/>
+          <w:szCs w:val="24"/>
+          <w:lang w:val="en-US"/>
+        </w:rPr>
+        <w:lastRenderedPageBreak/>
+        <w:t>in the bathymetry file). If the water level is equal to the upper limit, then an amount of water equal to the net inflow (inflow minus outflow) is removed from the uppermost grid cell. The outflow can also be set to zero.</w:t>
       </w:r>
     </w:p>
     <w:p>
@@ -20233,7 +20216,6 @@
           <w:szCs w:val="24"/>
           <w:lang w:val="en-US"/>
         </w:rPr>
-        <w:lastRenderedPageBreak/>
         <w:t>There are two kinds of different inflows: “deep inflows” and “surface inflows”. The inflow depth of “deep inflows”</w:t>
       </w:r>
       <w:r>
@@ -20973,7 +20955,7 @@
         <mc:AlternateContent>
           <mc:Choice Requires="wps">
             <w:drawing>
-              <wp:inline distT="0" distB="0" distL="0" distR="0" wp14:anchorId="41783520" wp14:editId="3B9AF201">
+              <wp:inline distT="0" distB="0" distL="0" distR="0" wp14:anchorId="228E6041" wp14:editId="4B0F54D6">
                 <wp:extent cx="3575050" cy="1403985"/>
                 <wp:effectExtent l="0" t="0" r="25400" b="13970"/>
                 <wp:docPr id="5" name="Text Box 2"/>
@@ -21865,7 +21847,7 @@
         <mc:AlternateContent>
           <mc:Choice Requires="wps">
             <w:drawing>
-              <wp:inline distT="0" distB="0" distL="0" distR="0" wp14:anchorId="64B8F604" wp14:editId="26C2F21D">
+              <wp:inline distT="0" distB="0" distL="0" distR="0" wp14:anchorId="26366A90" wp14:editId="10A2E178">
                 <wp:extent cx="2070100" cy="1403985"/>
                 <wp:effectExtent l="0" t="0" r="25400" b="13970"/>
                 <wp:docPr id="12" name="Text Box 2"/>
@@ -22492,7 +22474,7 @@
         <mc:AlternateContent>
           <mc:Choice Requires="wps">
             <w:drawing>
-              <wp:inline distT="0" distB="0" distL="0" distR="0" wp14:anchorId="4242E0FC" wp14:editId="1ABE0E79">
+              <wp:inline distT="0" distB="0" distL="0" distR="0" wp14:anchorId="53B07330" wp14:editId="333FD3ED">
                 <wp:extent cx="3581400" cy="1403985"/>
                 <wp:effectExtent l="0" t="0" r="19050" b="13970"/>
                 <wp:docPr id="6" name="Text Box 2"/>
@@ -23113,7 +23095,7 @@
         <mc:AlternateContent>
           <mc:Choice Requires="wps">
             <w:drawing>
-              <wp:inline distT="0" distB="0" distL="0" distR="0" wp14:anchorId="083DF327" wp14:editId="4BA5E5AD">
+              <wp:inline distT="0" distB="0" distL="0" distR="0" wp14:anchorId="32B1FC9F" wp14:editId="71352B36">
                 <wp:extent cx="3568700" cy="1403985"/>
                 <wp:effectExtent l="0" t="0" r="12700" b="13970"/>
                 <wp:docPr id="7" name="Text Box 2"/>
@@ -24055,7 +24037,7 @@
         <mc:AlternateContent>
           <mc:Choice Requires="wps">
             <w:drawing>
-              <wp:inline distT="0" distB="0" distL="0" distR="0" wp14:anchorId="26B3246F" wp14:editId="41898A8B">
+              <wp:inline distT="0" distB="0" distL="0" distR="0" wp14:anchorId="1FC7B373" wp14:editId="4B3C0DEE">
                 <wp:extent cx="2114550" cy="1403985"/>
                 <wp:effectExtent l="0" t="0" r="19050" b="13970"/>
                 <wp:docPr id="13" name="Text Box 2"/>
@@ -24768,7 +24750,7 @@
         <mc:AlternateContent>
           <mc:Choice Requires="wps">
             <w:drawing>
-              <wp:inline distT="0" distB="0" distL="0" distR="0" wp14:anchorId="3668F4C4" wp14:editId="7382D1A6">
+              <wp:inline distT="0" distB="0" distL="0" distR="0" wp14:anchorId="59EF446B" wp14:editId="4B20985C">
                 <wp:extent cx="3619500" cy="1403985"/>
                 <wp:effectExtent l="0" t="0" r="19050" b="13970"/>
                 <wp:docPr id="8" name="Text Box 2"/>
@@ -25720,7 +25702,7 @@
         <mc:AlternateContent>
           <mc:Choice Requires="wps">
             <w:drawing>
-              <wp:inline distT="0" distB="0" distL="0" distR="0" wp14:anchorId="26B3246F" wp14:editId="41898A8B">
+              <wp:inline distT="0" distB="0" distL="0" distR="0" wp14:anchorId="3C81D2F2" wp14:editId="5B86595E">
                 <wp:extent cx="2019300" cy="1403985"/>
                 <wp:effectExtent l="0" t="0" r="19050" b="26670"/>
                 <wp:docPr id="14" name="Text Box 2"/>
@@ -26364,11 +26346,11 @@
       <w:pPr>
         <w:pStyle w:val="Heading2"/>
       </w:pPr>
-      <w:bookmarkStart w:id="15" w:name="_Toc97327569"/>
+      <w:bookmarkStart w:id="14" w:name="_Toc97327569"/>
       <w:r>
         <w:t>Biogeochemical (AED2)</w:t>
       </w:r>
-      <w:bookmarkEnd w:id="15"/>
+      <w:bookmarkEnd w:id="14"/>
     </w:p>
     <w:p>
       <w:pPr>
@@ -26481,7 +26463,7 @@
         <mc:AlternateContent>
           <mc:Choice Requires="wps">
             <w:drawing>
-              <wp:inline distT="0" distB="0" distL="0" distR="0" wp14:anchorId="7CE81878" wp14:editId="6EFFB24C">
+              <wp:inline distT="0" distB="0" distL="0" distR="0" wp14:anchorId="4C1F419E" wp14:editId="66251566">
                 <wp:extent cx="1568450" cy="1403985"/>
                 <wp:effectExtent l="0" t="0" r="12700" b="20320"/>
                 <wp:docPr id="9" name="Text Box 9"/>
@@ -26969,14 +26951,14 @@
           <w:lang w:val="en-US"/>
         </w:rPr>
       </w:pPr>
-      <w:bookmarkStart w:id="16" w:name="_Toc97327570"/>
+      <w:bookmarkStart w:id="15" w:name="_Toc97327570"/>
       <w:r>
         <w:rPr>
           <w:lang w:val="en-US"/>
         </w:rPr>
         <w:t>Output</w:t>
       </w:r>
-      <w:bookmarkEnd w:id="16"/>
+      <w:bookmarkEnd w:id="15"/>
     </w:p>
     <w:p>
       <w:pPr>
@@ -29971,7 +29953,7 @@
           <w:lang w:val="en-US"/>
         </w:rPr>
       </w:pPr>
-      <w:bookmarkStart w:id="17" w:name="_Ref416448417"/>
+      <w:bookmarkStart w:id="16" w:name="_Ref416448417"/>
       <w:r>
         <w:rPr>
           <w:color w:val="auto"/>
@@ -30009,7 +29991,7 @@
         </w:rPr>
         <w:fldChar w:fldCharType="end"/>
       </w:r>
-      <w:bookmarkEnd w:id="17"/>
+      <w:bookmarkEnd w:id="16"/>
       <w:r>
         <w:rPr>
           <w:color w:val="auto"/>
@@ -30040,7 +30022,7 @@
           <w:lang w:val="en-US"/>
         </w:rPr>
       </w:pPr>
-      <w:bookmarkStart w:id="18" w:name="_Toc97327571"/>
+      <w:bookmarkStart w:id="17" w:name="_Toc97327571"/>
       <w:r>
         <w:rPr>
           <w:lang w:val="en-US"/>
@@ -30443,17 +30425,17 @@
         </w:rPr>
         <w:t>Parameter estimation</w:t>
       </w:r>
-      <w:bookmarkEnd w:id="18"/>
+      <w:bookmarkEnd w:id="17"/>
     </w:p>
     <w:p>
       <w:pPr>
         <w:pStyle w:val="Heading2"/>
       </w:pPr>
-      <w:bookmarkStart w:id="19" w:name="_Toc97327572"/>
+      <w:bookmarkStart w:id="18" w:name="_Toc97327572"/>
       <w:r>
         <w:t>Introduction</w:t>
       </w:r>
-      <w:bookmarkEnd w:id="19"/>
+      <w:bookmarkEnd w:id="18"/>
     </w:p>
     <w:p>
       <w:pPr>
@@ -31106,11 +31088,11 @@
       <w:pPr>
         <w:pStyle w:val="Heading2"/>
       </w:pPr>
-      <w:bookmarkStart w:id="20" w:name="_Toc97327573"/>
+      <w:bookmarkStart w:id="19" w:name="_Toc97327573"/>
       <w:r>
         <w:t>Set-up</w:t>
       </w:r>
-      <w:bookmarkEnd w:id="20"/>
+      <w:bookmarkEnd w:id="19"/>
     </w:p>
     <w:p>
       <w:pPr>
@@ -32137,11 +32119,11 @@
       <w:pPr>
         <w:pStyle w:val="Heading2"/>
       </w:pPr>
-      <w:bookmarkStart w:id="21" w:name="_Toc97327574"/>
+      <w:bookmarkStart w:id="20" w:name="_Toc97327574"/>
       <w:r>
         <w:t>Output</w:t>
       </w:r>
-      <w:bookmarkEnd w:id="21"/>
+      <w:bookmarkEnd w:id="20"/>
     </w:p>
     <w:p>
       <w:pPr>
@@ -32209,7 +32191,7 @@
 </file>
 
 <file path=word/endnotes.xml><?xml version="1.0" encoding="utf-8"?>
-<w:endnotes xmlns:wpc="http://schemas.microsoft.com/office/word/2010/wordprocessingCanvas" xmlns:cx="http://schemas.microsoft.com/office/drawing/2014/chartex" xmlns:cx1="http://schemas.microsoft.com/office/drawing/2015/9/8/chartex" xmlns:mc="http://schemas.openxmlformats.org/markup-compatibility/2006" xmlns:o="urn:schemas-microsoft-com:office:office" xmlns:r="http://schemas.openxmlformats.org/officeDocument/2006/relationships" xmlns:m="http://schemas.openxmlformats.org/officeDocument/2006/math" xmlns:v="urn:schemas-microsoft-com:vml" xmlns:wp14="http://schemas.microsoft.com/office/word/2010/wordprocessingDrawing" xmlns:wp="http://schemas.openxmlformats.org/drawingml/2006/wordprocessingDrawing" xmlns:w10="urn:schemas-microsoft-com:office:word" xmlns:w="http://schemas.openxmlformats.org/wordprocessingml/2006/main" xmlns:w14="http://schemas.microsoft.com/office/word/2010/wordml" xmlns:w15="http://schemas.microsoft.com/office/word/2012/wordml" xmlns:w16se="http://schemas.microsoft.com/office/word/2015/wordml/symex" xmlns:wpg="http://schemas.microsoft.com/office/word/2010/wordprocessingGroup" xmlns:wpi="http://schemas.microsoft.com/office/word/2010/wordprocessingInk" xmlns:wne="http://schemas.microsoft.com/office/word/2006/wordml" xmlns:wps="http://schemas.microsoft.com/office/word/2010/wordprocessingShape" mc:Ignorable="w14 w15 w16se wp14">
+<w:endnotes xmlns:wpc="http://schemas.microsoft.com/office/word/2010/wordprocessingCanvas" xmlns:cx="http://schemas.microsoft.com/office/drawing/2014/chartex" xmlns:cx1="http://schemas.microsoft.com/office/drawing/2015/9/8/chartex" xmlns:cx2="http://schemas.microsoft.com/office/drawing/2015/10/21/chartex" xmlns:cx3="http://schemas.microsoft.com/office/drawing/2016/5/9/chartex" xmlns:cx4="http://schemas.microsoft.com/office/drawing/2016/5/10/chartex" xmlns:cx5="http://schemas.microsoft.com/office/drawing/2016/5/11/chartex" xmlns:cx6="http://schemas.microsoft.com/office/drawing/2016/5/12/chartex" xmlns:cx7="http://schemas.microsoft.com/office/drawing/2016/5/13/chartex" xmlns:cx8="http://schemas.microsoft.com/office/drawing/2016/5/14/chartex" xmlns:mc="http://schemas.openxmlformats.org/markup-compatibility/2006" xmlns:aink="http://schemas.microsoft.com/office/drawing/2016/ink" xmlns:am3d="http://schemas.microsoft.com/office/drawing/2017/model3d" xmlns:o="urn:schemas-microsoft-com:office:office" xmlns:oel="http://schemas.microsoft.com/office/2019/extlst" xmlns:r="http://schemas.openxmlformats.org/officeDocument/2006/relationships" xmlns:m="http://schemas.openxmlformats.org/officeDocument/2006/math" xmlns:v="urn:schemas-microsoft-com:vml" xmlns:wp14="http://schemas.microsoft.com/office/word/2010/wordprocessingDrawing" xmlns:wp="http://schemas.openxmlformats.org/drawingml/2006/wordprocessingDrawing" xmlns:w10="urn:schemas-microsoft-com:office:word" xmlns:w="http://schemas.openxmlformats.org/wordprocessingml/2006/main" xmlns:w14="http://schemas.microsoft.com/office/word/2010/wordml" xmlns:w15="http://schemas.microsoft.com/office/word/2012/wordml" xmlns:w16cex="http://schemas.microsoft.com/office/word/2018/wordml/cex" xmlns:w16cid="http://schemas.microsoft.com/office/word/2016/wordml/cid" xmlns:w16="http://schemas.microsoft.com/office/word/2018/wordml" xmlns:w16sdtdh="http://schemas.microsoft.com/office/word/2020/wordml/sdtdatahash" xmlns:w16se="http://schemas.microsoft.com/office/word/2015/wordml/symex" xmlns:wpg="http://schemas.microsoft.com/office/word/2010/wordprocessingGroup" xmlns:wpi="http://schemas.microsoft.com/office/word/2010/wordprocessingInk" xmlns:wne="http://schemas.microsoft.com/office/word/2006/wordml" xmlns:wps="http://schemas.microsoft.com/office/word/2010/wordprocessingShape" mc:Ignorable="w14 w15 w16se w16cid w16 w16cex w16sdtdh wp14">
   <w:endnote w:type="separator" w:id="-1">
     <w:p>
       <w:pPr>
@@ -32234,7 +32216,7 @@
 </file>
 
 <file path=word/footer1.xml><?xml version="1.0" encoding="utf-8"?>
-<w:ftr xmlns:wpc="http://schemas.microsoft.com/office/word/2010/wordprocessingCanvas" xmlns:cx="http://schemas.microsoft.com/office/drawing/2014/chartex" xmlns:cx1="http://schemas.microsoft.com/office/drawing/2015/9/8/chartex" xmlns:mc="http://schemas.openxmlformats.org/markup-compatibility/2006" xmlns:o="urn:schemas-microsoft-com:office:office" xmlns:r="http://schemas.openxmlformats.org/officeDocument/2006/relationships" xmlns:m="http://schemas.openxmlformats.org/officeDocument/2006/math" xmlns:v="urn:schemas-microsoft-com:vml" xmlns:wp14="http://schemas.microsoft.com/office/word/2010/wordprocessingDrawing" xmlns:wp="http://schemas.openxmlformats.org/drawingml/2006/wordprocessingDrawing" xmlns:w10="urn:schemas-microsoft-com:office:word" xmlns:w="http://schemas.openxmlformats.org/wordprocessingml/2006/main" xmlns:w14="http://schemas.microsoft.com/office/word/2010/wordml" xmlns:w15="http://schemas.microsoft.com/office/word/2012/wordml" xmlns:w16se="http://schemas.microsoft.com/office/word/2015/wordml/symex" xmlns:wpg="http://schemas.microsoft.com/office/word/2010/wordprocessingGroup" xmlns:wpi="http://schemas.microsoft.com/office/word/2010/wordprocessingInk" xmlns:wne="http://schemas.microsoft.com/office/word/2006/wordml" xmlns:wps="http://schemas.microsoft.com/office/word/2010/wordprocessingShape" mc:Ignorable="w14 w15 w16se wp14">
+<w:ftr xmlns:wpc="http://schemas.microsoft.com/office/word/2010/wordprocessingCanvas" xmlns:cx="http://schemas.microsoft.com/office/drawing/2014/chartex" xmlns:cx1="http://schemas.microsoft.com/office/drawing/2015/9/8/chartex" xmlns:cx2="http://schemas.microsoft.com/office/drawing/2015/10/21/chartex" xmlns:cx3="http://schemas.microsoft.com/office/drawing/2016/5/9/chartex" xmlns:cx4="http://schemas.microsoft.com/office/drawing/2016/5/10/chartex" xmlns:cx5="http://schemas.microsoft.com/office/drawing/2016/5/11/chartex" xmlns:cx6="http://schemas.microsoft.com/office/drawing/2016/5/12/chartex" xmlns:cx7="http://schemas.microsoft.com/office/drawing/2016/5/13/chartex" xmlns:cx8="http://schemas.microsoft.com/office/drawing/2016/5/14/chartex" xmlns:mc="http://schemas.openxmlformats.org/markup-compatibility/2006" xmlns:aink="http://schemas.microsoft.com/office/drawing/2016/ink" xmlns:am3d="http://schemas.microsoft.com/office/drawing/2017/model3d" xmlns:o="urn:schemas-microsoft-com:office:office" xmlns:oel="http://schemas.microsoft.com/office/2019/extlst" xmlns:r="http://schemas.openxmlformats.org/officeDocument/2006/relationships" xmlns:m="http://schemas.openxmlformats.org/officeDocument/2006/math" xmlns:v="urn:schemas-microsoft-com:vml" xmlns:wp14="http://schemas.microsoft.com/office/word/2010/wordprocessingDrawing" xmlns:wp="http://schemas.openxmlformats.org/drawingml/2006/wordprocessingDrawing" xmlns:w10="urn:schemas-microsoft-com:office:word" xmlns:w="http://schemas.openxmlformats.org/wordprocessingml/2006/main" xmlns:w14="http://schemas.microsoft.com/office/word/2010/wordml" xmlns:w15="http://schemas.microsoft.com/office/word/2012/wordml" xmlns:w16cex="http://schemas.microsoft.com/office/word/2018/wordml/cex" xmlns:w16cid="http://schemas.microsoft.com/office/word/2016/wordml/cid" xmlns:w16="http://schemas.microsoft.com/office/word/2018/wordml" xmlns:w16sdtdh="http://schemas.microsoft.com/office/word/2020/wordml/sdtdatahash" xmlns:w16se="http://schemas.microsoft.com/office/word/2015/wordml/symex" xmlns:wpg="http://schemas.microsoft.com/office/word/2010/wordprocessingGroup" xmlns:wpi="http://schemas.microsoft.com/office/word/2010/wordprocessingInk" xmlns:wne="http://schemas.microsoft.com/office/word/2006/wordml" xmlns:wps="http://schemas.microsoft.com/office/word/2010/wordprocessingShape" mc:Ignorable="w14 w15 w16se w16cid w16 w16cex w16sdtdh wp14">
   <w:sdt>
     <w:sdtPr>
       <w:id w:val="200982569"/>
@@ -32287,7 +32269,7 @@
 </file>
 
 <file path=word/footnotes.xml><?xml version="1.0" encoding="utf-8"?>
-<w:footnotes xmlns:wpc="http://schemas.microsoft.com/office/word/2010/wordprocessingCanvas" xmlns:cx="http://schemas.microsoft.com/office/drawing/2014/chartex" xmlns:cx1="http://schemas.microsoft.com/office/drawing/2015/9/8/chartex" xmlns:mc="http://schemas.openxmlformats.org/markup-compatibility/2006" xmlns:o="urn:schemas-microsoft-com:office:office" xmlns:r="http://schemas.openxmlformats.org/officeDocument/2006/relationships" xmlns:m="http://schemas.openxmlformats.org/officeDocument/2006/math" xmlns:v="urn:schemas-microsoft-com:vml" xmlns:wp14="http://schemas.microsoft.com/office/word/2010/wordprocessingDrawing" xmlns:wp="http://schemas.openxmlformats.org/drawingml/2006/wordprocessingDrawing" xmlns:w10="urn:schemas-microsoft-com:office:word" xmlns:w="http://schemas.openxmlformats.org/wordprocessingml/2006/main" xmlns:w14="http://schemas.microsoft.com/office/word/2010/wordml" xmlns:w15="http://schemas.microsoft.com/office/word/2012/wordml" xmlns:w16se="http://schemas.microsoft.com/office/word/2015/wordml/symex" xmlns:wpg="http://schemas.microsoft.com/office/word/2010/wordprocessingGroup" xmlns:wpi="http://schemas.microsoft.com/office/word/2010/wordprocessingInk" xmlns:wne="http://schemas.microsoft.com/office/word/2006/wordml" xmlns:wps="http://schemas.microsoft.com/office/word/2010/wordprocessingShape" mc:Ignorable="w14 w15 w16se wp14">
+<w:footnotes xmlns:wpc="http://schemas.microsoft.com/office/word/2010/wordprocessingCanvas" xmlns:cx="http://schemas.microsoft.com/office/drawing/2014/chartex" xmlns:cx1="http://schemas.microsoft.com/office/drawing/2015/9/8/chartex" xmlns:cx2="http://schemas.microsoft.com/office/drawing/2015/10/21/chartex" xmlns:cx3="http://schemas.microsoft.com/office/drawing/2016/5/9/chartex" xmlns:cx4="http://schemas.microsoft.com/office/drawing/2016/5/10/chartex" xmlns:cx5="http://schemas.microsoft.com/office/drawing/2016/5/11/chartex" xmlns:cx6="http://schemas.microsoft.com/office/drawing/2016/5/12/chartex" xmlns:cx7="http://schemas.microsoft.com/office/drawing/2016/5/13/chartex" xmlns:cx8="http://schemas.microsoft.com/office/drawing/2016/5/14/chartex" xmlns:mc="http://schemas.openxmlformats.org/markup-compatibility/2006" xmlns:aink="http://schemas.microsoft.com/office/drawing/2016/ink" xmlns:am3d="http://schemas.microsoft.com/office/drawing/2017/model3d" xmlns:o="urn:schemas-microsoft-com:office:office" xmlns:oel="http://schemas.microsoft.com/office/2019/extlst" xmlns:r="http://schemas.openxmlformats.org/officeDocument/2006/relationships" xmlns:m="http://schemas.openxmlformats.org/officeDocument/2006/math" xmlns:v="urn:schemas-microsoft-com:vml" xmlns:wp14="http://schemas.microsoft.com/office/word/2010/wordprocessingDrawing" xmlns:wp="http://schemas.openxmlformats.org/drawingml/2006/wordprocessingDrawing" xmlns:w10="urn:schemas-microsoft-com:office:word" xmlns:w="http://schemas.openxmlformats.org/wordprocessingml/2006/main" xmlns:w14="http://schemas.microsoft.com/office/word/2010/wordml" xmlns:w15="http://schemas.microsoft.com/office/word/2012/wordml" xmlns:w16cex="http://schemas.microsoft.com/office/word/2018/wordml/cex" xmlns:w16cid="http://schemas.microsoft.com/office/word/2016/wordml/cid" xmlns:w16="http://schemas.microsoft.com/office/word/2018/wordml" xmlns:w16sdtdh="http://schemas.microsoft.com/office/word/2020/wordml/sdtdatahash" xmlns:w16se="http://schemas.microsoft.com/office/word/2015/wordml/symex" xmlns:wpg="http://schemas.microsoft.com/office/word/2010/wordprocessingGroup" xmlns:wpi="http://schemas.microsoft.com/office/word/2010/wordprocessingInk" xmlns:wne="http://schemas.microsoft.com/office/word/2006/wordml" xmlns:wps="http://schemas.microsoft.com/office/word/2010/wordprocessingShape" mc:Ignorable="w14 w15 w16se w16cid w16 w16cex w16sdtdh wp14">
   <w:footnote w:type="separator" w:id="-1">
     <w:p>
       <w:pPr>
@@ -32334,7 +32316,7 @@
 </file>
 
 <file path=word/header1.xml><?xml version="1.0" encoding="utf-8"?>
-<w:hdr xmlns:wpc="http://schemas.microsoft.com/office/word/2010/wordprocessingCanvas" xmlns:cx="http://schemas.microsoft.com/office/drawing/2014/chartex" xmlns:cx1="http://schemas.microsoft.com/office/drawing/2015/9/8/chartex" xmlns:mc="http://schemas.openxmlformats.org/markup-compatibility/2006" xmlns:o="urn:schemas-microsoft-com:office:office" xmlns:r="http://schemas.openxmlformats.org/officeDocument/2006/relationships" xmlns:m="http://schemas.openxmlformats.org/officeDocument/2006/math" xmlns:v="urn:schemas-microsoft-com:vml" xmlns:wp14="http://schemas.microsoft.com/office/word/2010/wordprocessingDrawing" xmlns:wp="http://schemas.openxmlformats.org/drawingml/2006/wordprocessingDrawing" xmlns:w10="urn:schemas-microsoft-com:office:word" xmlns:w="http://schemas.openxmlformats.org/wordprocessingml/2006/main" xmlns:w14="http://schemas.microsoft.com/office/word/2010/wordml" xmlns:w15="http://schemas.microsoft.com/office/word/2012/wordml" xmlns:w16se="http://schemas.microsoft.com/office/word/2015/wordml/symex" xmlns:wpg="http://schemas.microsoft.com/office/word/2010/wordprocessingGroup" xmlns:wpi="http://schemas.microsoft.com/office/word/2010/wordprocessingInk" xmlns:wne="http://schemas.microsoft.com/office/word/2006/wordml" xmlns:wps="http://schemas.microsoft.com/office/word/2010/wordprocessingShape" mc:Ignorable="w14 w15 w16se wp14">
+<w:hdr xmlns:wpc="http://schemas.microsoft.com/office/word/2010/wordprocessingCanvas" xmlns:cx="http://schemas.microsoft.com/office/drawing/2014/chartex" xmlns:cx1="http://schemas.microsoft.com/office/drawing/2015/9/8/chartex" xmlns:cx2="http://schemas.microsoft.com/office/drawing/2015/10/21/chartex" xmlns:cx3="http://schemas.microsoft.com/office/drawing/2016/5/9/chartex" xmlns:cx4="http://schemas.microsoft.com/office/drawing/2016/5/10/chartex" xmlns:cx5="http://schemas.microsoft.com/office/drawing/2016/5/11/chartex" xmlns:cx6="http://schemas.microsoft.com/office/drawing/2016/5/12/chartex" xmlns:cx7="http://schemas.microsoft.com/office/drawing/2016/5/13/chartex" xmlns:cx8="http://schemas.microsoft.com/office/drawing/2016/5/14/chartex" xmlns:mc="http://schemas.openxmlformats.org/markup-compatibility/2006" xmlns:aink="http://schemas.microsoft.com/office/drawing/2016/ink" xmlns:am3d="http://schemas.microsoft.com/office/drawing/2017/model3d" xmlns:o="urn:schemas-microsoft-com:office:office" xmlns:oel="http://schemas.microsoft.com/office/2019/extlst" xmlns:r="http://schemas.openxmlformats.org/officeDocument/2006/relationships" xmlns:m="http://schemas.openxmlformats.org/officeDocument/2006/math" xmlns:v="urn:schemas-microsoft-com:vml" xmlns:wp14="http://schemas.microsoft.com/office/word/2010/wordprocessingDrawing" xmlns:wp="http://schemas.openxmlformats.org/drawingml/2006/wordprocessingDrawing" xmlns:w10="urn:schemas-microsoft-com:office:word" xmlns:w="http://schemas.openxmlformats.org/wordprocessingml/2006/main" xmlns:w14="http://schemas.microsoft.com/office/word/2010/wordml" xmlns:w15="http://schemas.microsoft.com/office/word/2012/wordml" xmlns:w16cex="http://schemas.microsoft.com/office/word/2018/wordml/cex" xmlns:w16cid="http://schemas.microsoft.com/office/word/2016/wordml/cid" xmlns:w16="http://schemas.microsoft.com/office/word/2018/wordml" xmlns:w16sdtdh="http://schemas.microsoft.com/office/word/2020/wordml/sdtdatahash" xmlns:w16se="http://schemas.microsoft.com/office/word/2015/wordml/symex" xmlns:wpg="http://schemas.microsoft.com/office/word/2010/wordprocessingGroup" xmlns:wpi="http://schemas.microsoft.com/office/word/2010/wordprocessingInk" xmlns:wne="http://schemas.microsoft.com/office/word/2006/wordml" xmlns:wps="http://schemas.microsoft.com/office/word/2010/wordprocessingShape" mc:Ignorable="w14 w15 w16se w16cid w16 w16cex w16sdtdh wp14">
   <w:p>
     <w:pPr>
       <w:pStyle w:val="Header"/>
@@ -32353,7 +32335,7 @@
 </file>
 
 <file path=word/numbering.xml><?xml version="1.0" encoding="utf-8"?>
-<w:numbering xmlns:wpc="http://schemas.microsoft.com/office/word/2010/wordprocessingCanvas" xmlns:cx="http://schemas.microsoft.com/office/drawing/2014/chartex" xmlns:cx1="http://schemas.microsoft.com/office/drawing/2015/9/8/chartex" xmlns:mc="http://schemas.openxmlformats.org/markup-compatibility/2006" xmlns:o="urn:schemas-microsoft-com:office:office" xmlns:r="http://schemas.openxmlformats.org/officeDocument/2006/relationships" xmlns:m="http://schemas.openxmlformats.org/officeDocument/2006/math" xmlns:v="urn:schemas-microsoft-com:vml" xmlns:wp14="http://schemas.microsoft.com/office/word/2010/wordprocessingDrawing" xmlns:wp="http://schemas.openxmlformats.org/drawingml/2006/wordprocessingDrawing" xmlns:w10="urn:schemas-microsoft-com:office:word" xmlns:w="http://schemas.openxmlformats.org/wordprocessingml/2006/main" xmlns:w14="http://schemas.microsoft.com/office/word/2010/wordml" xmlns:w15="http://schemas.microsoft.com/office/word/2012/wordml" xmlns:w16se="http://schemas.microsoft.com/office/word/2015/wordml/symex" xmlns:wpg="http://schemas.microsoft.com/office/word/2010/wordprocessingGroup" xmlns:wpi="http://schemas.microsoft.com/office/word/2010/wordprocessingInk" xmlns:wne="http://schemas.microsoft.com/office/word/2006/wordml" xmlns:wps="http://schemas.microsoft.com/office/word/2010/wordprocessingShape" mc:Ignorable="w14 w15 w16se wp14">
+<w:numbering xmlns:wpc="http://schemas.microsoft.com/office/word/2010/wordprocessingCanvas" xmlns:cx="http://schemas.microsoft.com/office/drawing/2014/chartex" xmlns:cx1="http://schemas.microsoft.com/office/drawing/2015/9/8/chartex" xmlns:cx2="http://schemas.microsoft.com/office/drawing/2015/10/21/chartex" xmlns:cx3="http://schemas.microsoft.com/office/drawing/2016/5/9/chartex" xmlns:cx4="http://schemas.microsoft.com/office/drawing/2016/5/10/chartex" xmlns:cx5="http://schemas.microsoft.com/office/drawing/2016/5/11/chartex" xmlns:cx6="http://schemas.microsoft.com/office/drawing/2016/5/12/chartex" xmlns:cx7="http://schemas.microsoft.com/office/drawing/2016/5/13/chartex" xmlns:cx8="http://schemas.microsoft.com/office/drawing/2016/5/14/chartex" xmlns:mc="http://schemas.openxmlformats.org/markup-compatibility/2006" xmlns:aink="http://schemas.microsoft.com/office/drawing/2016/ink" xmlns:am3d="http://schemas.microsoft.com/office/drawing/2017/model3d" xmlns:o="urn:schemas-microsoft-com:office:office" xmlns:oel="http://schemas.microsoft.com/office/2019/extlst" xmlns:r="http://schemas.openxmlformats.org/officeDocument/2006/relationships" xmlns:m="http://schemas.openxmlformats.org/officeDocument/2006/math" xmlns:v="urn:schemas-microsoft-com:vml" xmlns:wp14="http://schemas.microsoft.com/office/word/2010/wordprocessingDrawing" xmlns:wp="http://schemas.openxmlformats.org/drawingml/2006/wordprocessingDrawing" xmlns:w10="urn:schemas-microsoft-com:office:word" xmlns:w="http://schemas.openxmlformats.org/wordprocessingml/2006/main" xmlns:w14="http://schemas.microsoft.com/office/word/2010/wordml" xmlns:w15="http://schemas.microsoft.com/office/word/2012/wordml" xmlns:w16cex="http://schemas.microsoft.com/office/word/2018/wordml/cex" xmlns:w16cid="http://schemas.microsoft.com/office/word/2016/wordml/cid" xmlns:w16="http://schemas.microsoft.com/office/word/2018/wordml" xmlns:w16sdtdh="http://schemas.microsoft.com/office/word/2020/wordml/sdtdatahash" xmlns:w16se="http://schemas.microsoft.com/office/word/2015/wordml/symex" xmlns:wpg="http://schemas.microsoft.com/office/word/2010/wordprocessingGroup" xmlns:wpi="http://schemas.microsoft.com/office/word/2010/wordprocessingInk" xmlns:wne="http://schemas.microsoft.com/office/word/2006/wordml" xmlns:wps="http://schemas.microsoft.com/office/word/2010/wordprocessingShape" mc:Ignorable="w14 w15 w16se w16cid w16 w16cex w16sdtdh wp14">
   <w:abstractNum w:abstractNumId="0" w15:restartNumberingAfterBreak="0">
     <w:nsid w:val="FFFFFF88"/>
     <w:multiLevelType w:val="singleLevel"/>
@@ -34329,74 +34311,74 @@
       </w:rPr>
     </w:lvl>
   </w:abstractNum>
-  <w:num w:numId="1">
+  <w:num w:numId="1" w16cid:durableId="611209563">
     <w:abstractNumId w:val="1"/>
   </w:num>
-  <w:num w:numId="2">
+  <w:num w:numId="2" w16cid:durableId="1238251346">
     <w:abstractNumId w:val="0"/>
   </w:num>
-  <w:num w:numId="3">
+  <w:num w:numId="3" w16cid:durableId="1323772759">
     <w:abstractNumId w:val="6"/>
   </w:num>
-  <w:num w:numId="4">
+  <w:num w:numId="4" w16cid:durableId="1764259465">
     <w:abstractNumId w:val="19"/>
   </w:num>
-  <w:num w:numId="5">
+  <w:num w:numId="5" w16cid:durableId="713430664">
     <w:abstractNumId w:val="16"/>
   </w:num>
-  <w:num w:numId="6">
+  <w:num w:numId="6" w16cid:durableId="264655025">
     <w:abstractNumId w:val="9"/>
   </w:num>
-  <w:num w:numId="7">
+  <w:num w:numId="7" w16cid:durableId="202518012">
     <w:abstractNumId w:val="11"/>
   </w:num>
-  <w:num w:numId="8">
+  <w:num w:numId="8" w16cid:durableId="36898323">
     <w:abstractNumId w:val="13"/>
   </w:num>
-  <w:num w:numId="9">
+  <w:num w:numId="9" w16cid:durableId="1243031966">
     <w:abstractNumId w:val="10"/>
   </w:num>
-  <w:num w:numId="10">
+  <w:num w:numId="10" w16cid:durableId="1504080611">
     <w:abstractNumId w:val="4"/>
   </w:num>
-  <w:num w:numId="11">
+  <w:num w:numId="11" w16cid:durableId="83036749">
     <w:abstractNumId w:val="20"/>
   </w:num>
-  <w:num w:numId="12">
+  <w:num w:numId="12" w16cid:durableId="865097150">
     <w:abstractNumId w:val="14"/>
   </w:num>
-  <w:num w:numId="13">
+  <w:num w:numId="13" w16cid:durableId="1064912698">
     <w:abstractNumId w:val="15"/>
   </w:num>
-  <w:num w:numId="14">
+  <w:num w:numId="14" w16cid:durableId="657073895">
     <w:abstractNumId w:val="18"/>
   </w:num>
-  <w:num w:numId="15">
+  <w:num w:numId="15" w16cid:durableId="1174340872">
     <w:abstractNumId w:val="5"/>
   </w:num>
-  <w:num w:numId="16">
+  <w:num w:numId="16" w16cid:durableId="1483498998">
     <w:abstractNumId w:val="2"/>
   </w:num>
-  <w:num w:numId="17">
+  <w:num w:numId="17" w16cid:durableId="1666471251">
     <w:abstractNumId w:val="8"/>
   </w:num>
-  <w:num w:numId="18">
+  <w:num w:numId="18" w16cid:durableId="2170453">
     <w:abstractNumId w:val="7"/>
   </w:num>
-  <w:num w:numId="19">
+  <w:num w:numId="19" w16cid:durableId="367528527">
     <w:abstractNumId w:val="17"/>
   </w:num>
-  <w:num w:numId="20">
+  <w:num w:numId="20" w16cid:durableId="1890992090">
     <w:abstractNumId w:val="12"/>
   </w:num>
-  <w:num w:numId="21">
+  <w:num w:numId="21" w16cid:durableId="799420673">
     <w:abstractNumId w:val="3"/>
   </w:num>
 </w:numbering>
 </file>
 
 <file path=word/styles.xml><?xml version="1.0" encoding="utf-8"?>
-<w:styles xmlns:mc="http://schemas.openxmlformats.org/markup-compatibility/2006" xmlns:r="http://schemas.openxmlformats.org/officeDocument/2006/relationships" xmlns:w="http://schemas.openxmlformats.org/wordprocessingml/2006/main" xmlns:w14="http://schemas.microsoft.com/office/word/2010/wordml" xmlns:w15="http://schemas.microsoft.com/office/word/2012/wordml" xmlns:w16se="http://schemas.microsoft.com/office/word/2015/wordml/symex" mc:Ignorable="w14 w15 w16se">
+<w:styles xmlns:mc="http://schemas.openxmlformats.org/markup-compatibility/2006" xmlns:r="http://schemas.openxmlformats.org/officeDocument/2006/relationships" xmlns:w="http://schemas.openxmlformats.org/wordprocessingml/2006/main" xmlns:w14="http://schemas.microsoft.com/office/word/2010/wordml" xmlns:w15="http://schemas.microsoft.com/office/word/2012/wordml" xmlns:w16cex="http://schemas.microsoft.com/office/word/2018/wordml/cex" xmlns:w16cid="http://schemas.microsoft.com/office/word/2016/wordml/cid" xmlns:w16="http://schemas.microsoft.com/office/word/2018/wordml" xmlns:w16sdtdh="http://schemas.microsoft.com/office/word/2020/wordml/sdtdatahash" xmlns:w16se="http://schemas.microsoft.com/office/word/2015/wordml/symex" mc:Ignorable="w14 w15 w16se w16cid w16 w16cex w16sdtdh">
   <w:docDefaults>
     <w:rPrDefault>
       <w:rPr>
@@ -34410,7 +34392,7 @@
       </w:pPr>
     </w:pPrDefault>
   </w:docDefaults>
-  <w:latentStyles w:defLockedState="0" w:defUIPriority="99" w:defSemiHidden="0" w:defUnhideWhenUsed="0" w:defQFormat="0" w:count="371">
+  <w:latentStyles w:defLockedState="0" w:defUIPriority="99" w:defSemiHidden="0" w:defUnhideWhenUsed="0" w:defQFormat="0" w:count="376">
     <w:lsdException w:name="Normal" w:uiPriority="0" w:qFormat="1"/>
     <w:lsdException w:name="heading 1" w:uiPriority="3" w:qFormat="1"/>
     <w:lsdException w:name="heading 2" w:semiHidden="1" w:uiPriority="3" w:unhideWhenUsed="1" w:qFormat="1"/>
@@ -34782,6 +34764,11 @@
     <w:lsdException w:name="List Table 5 Dark Accent 6" w:uiPriority="50"/>
     <w:lsdException w:name="List Table 6 Colorful Accent 6" w:uiPriority="51"/>
     <w:lsdException w:name="List Table 7 Colorful Accent 6" w:uiPriority="52"/>
+    <w:lsdException w:name="Mention" w:semiHidden="1" w:unhideWhenUsed="1"/>
+    <w:lsdException w:name="Smart Hyperlink" w:semiHidden="1" w:unhideWhenUsed="1"/>
+    <w:lsdException w:name="Hashtag" w:semiHidden="1" w:unhideWhenUsed="1"/>
+    <w:lsdException w:name="Unresolved Mention" w:semiHidden="1" w:unhideWhenUsed="1"/>
+    <w:lsdException w:name="Smart Link" w:semiHidden="1" w:unhideWhenUsed="1"/>
   </w:latentStyles>
   <w:style w:type="paragraph" w:default="1" w:styleId="Normal">
     <w:name w:val="Normal"/>

</xml_diff>

<commit_message>
Update inflow section of user manual
</commit_message>
<xml_diff>
--- a/doc/SIMSTRAT_V304_UserManual.docx
+++ b/doc/SIMSTRAT_V304_UserManual.docx
@@ -1066,7 +1066,7 @@
           <w:noProof/>
           <w:lang w:val="en-US"/>
         </w:rPr>
-        <w:t>14</w:t>
+        <w:t>15</w:t>
       </w:r>
       <w:r>
         <w:rPr>
@@ -1148,7 +1148,7 @@
           <w:noProof/>
           <w:lang w:val="en-US"/>
         </w:rPr>
-        <w:t>15</w:t>
+        <w:t>16</w:t>
       </w:r>
       <w:r>
         <w:rPr>
@@ -1230,7 +1230,7 @@
           <w:noProof/>
           <w:lang w:val="en-US"/>
         </w:rPr>
-        <w:t>16</w:t>
+        <w:t>17</w:t>
       </w:r>
       <w:r>
         <w:rPr>
@@ -1312,7 +1312,7 @@
           <w:noProof/>
           <w:lang w:val="en-US"/>
         </w:rPr>
-        <w:t>17</w:t>
+        <w:t>18</w:t>
       </w:r>
       <w:r>
         <w:rPr>
@@ -1394,7 +1394,7 @@
           <w:noProof/>
           <w:lang w:val="en-US"/>
         </w:rPr>
-        <w:t>17</w:t>
+        <w:t>18</w:t>
       </w:r>
       <w:r>
         <w:rPr>
@@ -1476,7 +1476,7 @@
           <w:noProof/>
           <w:lang w:val="en-US"/>
         </w:rPr>
-        <w:t>18</w:t>
+        <w:t>19</w:t>
       </w:r>
       <w:r>
         <w:rPr>
@@ -1703,11 +1703,11 @@
           </mc:Choice>
           <mc:Fallback>
             <w:pict>
-              <v:shapetype w14:anchorId="46DBEC0C" id="_x0000_t202" coordsize="21600,21600" o:spt="202" path="m,l,21600r21600,l21600,xe">
+              <v:shapetype w14:anchorId="745D3D17" id="_x0000_t202" coordsize="21600,21600" o:spt="202" path="m,l,21600r21600,l21600,xe">
                 <v:stroke joinstyle="miter"/>
                 <v:path gradientshapeok="t" o:connecttype="rect"/>
               </v:shapetype>
-              <v:shape id="_x0000_s1026" type="#_x0000_t202" style="position:absolute;left:0;text-align:left;margin-left:250.1pt;margin-top:6.6pt;width:241.2pt;height:67.5pt;z-index:251659264;visibility:visible;mso-wrap-style:square;mso-width-percent:0;mso-height-percent:0;mso-wrap-distance-left:9pt;mso-wrap-distance-top:0;mso-wrap-distance-right:9pt;mso-wrap-distance-bottom:0;mso-position-horizontal:absolute;mso-position-horizontal-relative:text;mso-position-vertical:absolute;mso-position-vertical-relative:text;mso-width-percent:0;mso-height-percent:0;mso-width-relative:margin;mso-height-relative:margin;v-text-anchor:top" o:gfxdata="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" stroked="f">
+              <v:shape id="_x0000_s1026" type="#_x0000_t202" style="position:absolute;left:0;text-align:left;margin-left:250.1pt;margin-top:6.6pt;width:241.2pt;height:67.5pt;z-index:251659264;visibility:visible;mso-wrap-style:square;mso-width-percent:0;mso-height-percent:0;mso-wrap-distance-left:9pt;mso-wrap-distance-top:0;mso-wrap-distance-right:9pt;mso-wrap-distance-bottom:0;mso-position-horizontal:absolute;mso-position-horizontal-relative:text;mso-position-vertical:absolute;mso-position-vertical-relative:text;mso-width-percent:0;mso-height-percent:0;mso-width-relative:margin;mso-height-relative:margin;v-text-anchor:top" o:gfxdata="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" stroked="f">
                 <v:textbox>
                   <w:txbxContent>
                     <w:p>
@@ -12805,20 +12805,9 @@
     </w:p>
     <w:p>
       <w:pPr>
-        <w:rPr>
-          <w:b/>
-          <w:sz w:val="24"/>
-          <w:szCs w:val="24"/>
-          <w:lang w:val="en-US"/>
-        </w:rPr>
-      </w:pPr>
-      <w:r>
-        <w:rPr>
-          <w:b/>
-          <w:sz w:val="24"/>
-          <w:szCs w:val="24"/>
-          <w:lang w:val="en-US"/>
-        </w:rPr>
+        <w:pStyle w:val="Heading3"/>
+      </w:pPr>
+      <w:r>
         <w:t>Morphology</w:t>
       </w:r>
     </w:p>
@@ -13443,7 +13432,7 @@
           </mc:Choice>
           <mc:Fallback>
             <w:pict>
-              <v:shape w14:anchorId="34ECF7D9" id="Text Box 2" o:spid="_x0000_s1027" type="#_x0000_t202" style="width:108.4pt;height:167.25pt;visibility:visible;mso-wrap-style:square;mso-left-percent:-10001;mso-top-percent:-10001;mso-position-horizontal:absolute;mso-position-horizontal-relative:char;mso-position-vertical:absolute;mso-position-vertical-relative:line;mso-left-percent:-10001;mso-top-percent:-10001;v-text-anchor:top" o:gfxdata="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">
+              <v:shape w14:anchorId="1568642B" id="Text Box 2" o:spid="_x0000_s1027" type="#_x0000_t202" style="width:108.4pt;height:167.25pt;visibility:visible;mso-wrap-style:square;mso-left-percent:-10001;mso-top-percent:-10001;mso-position-horizontal:absolute;mso-position-horizontal-relative:char;mso-position-vertical:absolute;mso-position-vertical-relative:line;mso-left-percent:-10001;mso-top-percent:-10001;v-text-anchor:top" o:gfxdata="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">
                 <v:textbox>
                   <w:txbxContent>
                     <w:p>
@@ -14750,7 +14739,7 @@
           </mc:Choice>
           <mc:Fallback>
             <w:pict>
-              <v:shape w14:anchorId="7EC27B61" id="_x0000_s1028" type="#_x0000_t202" style="width:295.75pt;height:110.55pt;visibility:visible;mso-wrap-style:square;mso-left-percent:-10001;mso-top-percent:-10001;mso-position-horizontal:absolute;mso-position-horizontal-relative:char;mso-position-vertical:absolute;mso-position-vertical-relative:line;mso-left-percent:-10001;mso-top-percent:-10001;v-text-anchor:top" o:gfxdata="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">
+              <v:shape w14:anchorId="455065A0" id="_x0000_s1028" type="#_x0000_t202" style="width:295.75pt;height:110.55pt;visibility:visible;mso-wrap-style:square;mso-left-percent:-10001;mso-top-percent:-10001;mso-position-horizontal:absolute;mso-position-horizontal-relative:char;mso-position-vertical:absolute;mso-position-vertical-relative:line;mso-left-percent:-10001;mso-top-percent:-10001;v-text-anchor:top" o:gfxdata="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">
                 <v:textbox style="mso-fit-shape-to-text:t">
                   <w:txbxContent>
                     <w:p>
@@ -18182,7 +18171,7 @@
           </mc:Choice>
           <mc:Fallback>
             <w:pict>
-              <v:shape w14:anchorId="69D6BCA8" id="_x0000_s1029" type="#_x0000_t202" style="width:384pt;height:110.55pt;visibility:visible;mso-wrap-style:square;mso-left-percent:-10001;mso-top-percent:-10001;mso-position-horizontal:absolute;mso-position-horizontal-relative:char;mso-position-vertical:absolute;mso-position-vertical-relative:line;mso-left-percent:-10001;mso-top-percent:-10001;v-text-anchor:top" o:gfxdata="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">
+              <v:shape w14:anchorId="0FE5714B" id="_x0000_s1029" type="#_x0000_t202" style="width:384pt;height:110.55pt;visibility:visible;mso-wrap-style:square;mso-left-percent:-10001;mso-top-percent:-10001;mso-position-horizontal:absolute;mso-position-horizontal-relative:char;mso-position-vertical:absolute;mso-position-vertical-relative:line;mso-left-percent:-10001;mso-top-percent:-10001;v-text-anchor:top" o:gfxdata="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">
                 <v:textbox style="mso-fit-shape-to-text:t">
                   <w:txbxContent>
                     <w:p>
@@ -19709,7 +19698,7 @@
           </mc:Choice>
           <mc:Fallback>
             <w:pict>
-              <v:shape w14:anchorId="061F45F8" id="_x0000_s1030" type="#_x0000_t202" style="width:208.25pt;height:110.55pt;visibility:visible;mso-wrap-style:square;mso-left-percent:-10001;mso-top-percent:-10001;mso-position-horizontal:absolute;mso-position-horizontal-relative:char;mso-position-vertical:absolute;mso-position-vertical-relative:line;mso-left-percent:-10001;mso-top-percent:-10001;v-text-anchor:top" o:gfxdata="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">
+              <v:shape w14:anchorId="3229B00F" id="_x0000_s1030" type="#_x0000_t202" style="width:208.25pt;height:110.55pt;visibility:visible;mso-wrap-style:square;mso-left-percent:-10001;mso-top-percent:-10001;mso-position-horizontal:absolute;mso-position-horizontal-relative:char;mso-position-vertical:absolute;mso-position-vertical-relative:line;mso-left-percent:-10001;mso-top-percent:-10001;v-text-anchor:top" o:gfxdata="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">
                 <v:textbox style="mso-fit-shape-to-text:t">
                   <w:txbxContent>
                     <w:p>
@@ -20197,7 +20186,47 @@
           <w:lang w:val="en-US"/>
         </w:rPr>
         <w:lastRenderedPageBreak/>
-        <w:t>in the bathymetry file). If the water level is equal to the upper limit, then an amount of water equal to the net inflow (inflow minus outflow) is removed from the uppermost grid cell. The outflow can also be set to zero.</w:t>
+        <w:t>in the bathymetry file)</w:t>
+      </w:r>
+      <w:r>
+        <w:rPr>
+          <w:sz w:val="24"/>
+          <w:szCs w:val="24"/>
+          <w:lang w:val="en-US"/>
+        </w:rPr>
+        <w:t xml:space="preserve"> is reached</w:t>
+      </w:r>
+      <w:r>
+        <w:rPr>
+          <w:sz w:val="24"/>
+          <w:szCs w:val="24"/>
+          <w:lang w:val="en-US"/>
+        </w:rPr>
+        <w:t>. If the water level is equal to the upper limit, then an amount of water equal to the net inflow (inflow minus outflow) is removed from the uppermost grid cell</w:t>
+      </w:r>
+      <w:r>
+        <w:rPr>
+          <w:sz w:val="24"/>
+          <w:szCs w:val="24"/>
+          <w:lang w:val="en-US"/>
+        </w:rPr>
+        <w:t xml:space="preserve"> at each time step</w:t>
+      </w:r>
+      <w:r>
+        <w:rPr>
+          <w:sz w:val="24"/>
+          <w:szCs w:val="24"/>
+          <w:lang w:val="en-US"/>
+        </w:rPr>
+        <w:t>.</w:t>
+      </w:r>
+      <w:r>
+        <w:rPr>
+          <w:sz w:val="24"/>
+          <w:szCs w:val="24"/>
+          <w:lang w:val="en-US"/>
+        </w:rPr>
+        <w:t xml:space="preserve"> Having the lake “overflow” is a common strategy to close the water balance.</w:t>
       </w:r>
     </w:p>
     <w:p>
@@ -20855,6 +20884,14 @@
           <w:szCs w:val="24"/>
           <w:lang w:val="en-US"/>
         </w:rPr>
+        <w:t xml:space="preserve">is given below </w:t>
+      </w:r>
+      <w:r>
+        <w:rPr>
+          <w:sz w:val="24"/>
+          <w:szCs w:val="24"/>
+          <w:lang w:val="en-US"/>
+        </w:rPr>
         <w:t>(</w:t>
       </w:r>
       <w:r>
@@ -20935,7 +20972,138 @@
           <w:szCs w:val="24"/>
           <w:lang w:val="en-US"/>
         </w:rPr>
-        <w:t>:</w:t>
+        <w:t xml:space="preserve">. On the left, </w:t>
+      </w:r>
+      <w:r>
+        <w:rPr>
+          <w:sz w:val="24"/>
+          <w:szCs w:val="24"/>
+          <w:lang w:val="en-US"/>
+        </w:rPr>
+        <w:t>the total discharge consists of a deep</w:t>
+      </w:r>
+      <w:r>
+        <w:rPr>
+          <w:sz w:val="24"/>
+          <w:szCs w:val="24"/>
+          <w:lang w:val="en-US"/>
+        </w:rPr>
+        <w:t xml:space="preserve"> inflow of 2.5 </w:t>
+      </w:r>
+      <w:r>
+        <w:rPr>
+          <w:sz w:val="24"/>
+          <w:szCs w:val="24"/>
+          <w:lang w:val="en-US"/>
+        </w:rPr>
+        <w:t xml:space="preserve">to 3.0 </w:t>
+      </w:r>
+      <w:r>
+        <w:rPr>
+          <w:sz w:val="24"/>
+          <w:szCs w:val="24"/>
+          <w:lang w:val="en-US"/>
+        </w:rPr>
+        <w:t>m</w:t>
+      </w:r>
+      <w:r>
+        <w:rPr>
+          <w:sz w:val="24"/>
+          <w:szCs w:val="24"/>
+          <w:vertAlign w:val="superscript"/>
+          <w:lang w:val="en-US"/>
+        </w:rPr>
+        <w:t>3</w:t>
+      </w:r>
+      <w:r>
+        <w:rPr>
+          <w:sz w:val="24"/>
+          <w:szCs w:val="24"/>
+          <w:lang w:val="en-US"/>
+        </w:rPr>
+        <w:t xml:space="preserve">/s </w:t>
+      </w:r>
+      <w:r>
+        <w:rPr>
+          <w:sz w:val="24"/>
+          <w:szCs w:val="24"/>
+          <w:lang w:val="en-US"/>
+        </w:rPr>
+        <w:t xml:space="preserve">(depending on time) </w:t>
+      </w:r>
+      <w:r>
+        <w:rPr>
+          <w:sz w:val="24"/>
+          <w:szCs w:val="24"/>
+          <w:lang w:val="en-US"/>
+        </w:rPr>
+        <w:t xml:space="preserve">distributed </w:t>
+      </w:r>
+      <w:r>
+        <w:rPr>
+          <w:sz w:val="24"/>
+          <w:szCs w:val="24"/>
+          <w:lang w:val="en-US"/>
+        </w:rPr>
+        <w:t xml:space="preserve">from 5 to 10 m depth, and a surface inflow of 2 </w:t>
+      </w:r>
+      <w:r>
+        <w:rPr>
+          <w:sz w:val="24"/>
+          <w:szCs w:val="24"/>
+          <w:lang w:val="en-US"/>
+        </w:rPr>
+        <w:t>m</w:t>
+      </w:r>
+      <w:r>
+        <w:rPr>
+          <w:sz w:val="24"/>
+          <w:szCs w:val="24"/>
+          <w:vertAlign w:val="superscript"/>
+          <w:lang w:val="en-US"/>
+        </w:rPr>
+        <w:t>3</w:t>
+      </w:r>
+      <w:r>
+        <w:rPr>
+          <w:sz w:val="24"/>
+          <w:szCs w:val="24"/>
+          <w:lang w:val="en-US"/>
+        </w:rPr>
+        <w:t>/s</w:t>
+      </w:r>
+      <w:r>
+        <w:rPr>
+          <w:sz w:val="24"/>
+          <w:szCs w:val="24"/>
+          <w:lang w:val="en-US"/>
+        </w:rPr>
+        <w:t xml:space="preserve"> distributed from 0 to 2 m depth. If the lake level were to rise by 1 m, the deep inflow would inflow from 6 to 11 m and the surface inflows from 0 to 2 m depth. On the right, the surface inflow remains the same but the deep inflow is a density-driven inflow (important: </w:t>
+      </w:r>
+      <w:r>
+        <w:rPr>
+          <w:sz w:val="24"/>
+          <w:szCs w:val="24"/>
+          <w:u w:val="single"/>
+          <w:lang w:val="en-US"/>
+        </w:rPr>
+        <w:t>ModelConfig.InflowMode</w:t>
+      </w:r>
+      <w:r>
+        <w:rPr>
+          <w:sz w:val="24"/>
+          <w:szCs w:val="24"/>
+          <w:lang w:val="en-US"/>
+        </w:rPr>
+        <w:t xml:space="preserve"> = 2</w:t>
+      </w:r>
+      <w:r>
+        <w:rPr>
+          <w:sz w:val="24"/>
+          <w:szCs w:val="24"/>
+          <w:lang w:val="en-US"/>
+        </w:rPr>
+        <w:t>). The density-driven inflow is injected at 10 m depth and then will plunge or rise according to its density difference with the surrounding lake water.</w:t>
       </w:r>
     </w:p>
     <w:p>
@@ -20952,6 +21120,7 @@
           <w:color w:val="FF0000"/>
           <w:lang w:val="en-US"/>
         </w:rPr>
+        <w:lastRenderedPageBreak/>
         <mc:AlternateContent>
           <mc:Choice Requires="wps">
             <w:drawing>
@@ -21415,7 +21584,7 @@
           </mc:Choice>
           <mc:Fallback>
             <w:pict>
-              <v:shape w14:anchorId="41783520" id="_x0000_s1031" type="#_x0000_t202" style="width:281.5pt;height:110.55pt;visibility:visible;mso-wrap-style:square;mso-left-percent:-10001;mso-top-percent:-10001;mso-position-horizontal:absolute;mso-position-horizontal-relative:char;mso-position-vertical:absolute;mso-position-vertical-relative:line;mso-left-percent:-10001;mso-top-percent:-10001;v-text-anchor:top" o:gfxdata="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">
+              <v:shape w14:anchorId="228E6041" id="_x0000_s1031" type="#_x0000_t202" style="width:281.5pt;height:110.55pt;visibility:visible;mso-wrap-style:square;mso-left-percent:-10001;mso-top-percent:-10001;mso-position-horizontal:absolute;mso-position-horizontal-relative:char;mso-position-vertical:absolute;mso-position-vertical-relative:line;mso-left-percent:-10001;mso-top-percent:-10001;v-text-anchor:top" o:gfxdata="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">
                 <v:textbox style="mso-fit-shape-to-text:t">
                   <w:txbxContent>
                     <w:p>
@@ -21943,7 +22112,13 @@
                               <w:rPr>
                                 <w:lang w:val="en-US"/>
                               </w:rPr>
-                              <w:t>1 2</w:t>
+                              <w:t xml:space="preserve">1 </w:t>
+                            </w:r>
+                            <w:r>
+                              <w:rPr>
+                                <w:lang w:val="en-US"/>
+                              </w:rPr>
+                              <w:t>3</w:t>
                             </w:r>
                           </w:p>
                           <w:p>
@@ -21984,7 +22159,28 @@
                                 <w:lang w:val="en-US"/>
                               </w:rPr>
                               <w:tab/>
-                              <w:t xml:space="preserve">  -</w:t>
+                              <w:t xml:space="preserve"> </w:t>
+                            </w:r>
+                            <w:r>
+                              <w:rPr>
+                                <w:color w:val="0070C0"/>
+                                <w:lang w:val="en-US"/>
+                              </w:rPr>
+                              <w:t>-2.0</w:t>
+                            </w:r>
+                            <w:r>
+                              <w:rPr>
+                                <w:color w:val="0070C0"/>
+                                <w:lang w:val="en-US"/>
+                              </w:rPr>
+                              <w:tab/>
+                            </w:r>
+                            <w:r>
+                              <w:rPr>
+                                <w:color w:val="0070C0"/>
+                                <w:lang w:val="en-US"/>
+                              </w:rPr>
+                              <w:t xml:space="preserve"> -</w:t>
                             </w:r>
                             <w:r>
                               <w:rPr>
@@ -22038,7 +22234,25 @@
                                 <w:lang w:val="en-US"/>
                               </w:rPr>
                               <w:tab/>
-                              <w:t xml:space="preserve">  1</w:t>
+                              <w:t xml:space="preserve"> </w:t>
+                            </w:r>
+                            <w:r>
+                              <w:rPr>
+                                <w:lang w:val="en-US"/>
+                              </w:rPr>
+                              <w:t xml:space="preserve"> 0</w:t>
+                            </w:r>
+                            <w:r>
+                              <w:rPr>
+                                <w:lang w:val="en-US"/>
+                              </w:rPr>
+                              <w:tab/>
+                            </w:r>
+                            <w:r>
+                              <w:rPr>
+                                <w:lang w:val="en-US"/>
+                              </w:rPr>
+                              <w:t xml:space="preserve"> 1</w:t>
                             </w:r>
                             <w:r>
                               <w:rPr>
@@ -22078,7 +22292,25 @@
                                 <w:lang w:val="en-US"/>
                               </w:rPr>
                               <w:tab/>
-                              <w:t xml:space="preserve">  1</w:t>
+                              <w:t xml:space="preserve">  </w:t>
+                            </w:r>
+                            <w:r>
+                              <w:rPr>
+                                <w:lang w:val="en-US"/>
+                              </w:rPr>
+                              <w:t>0</w:t>
+                            </w:r>
+                            <w:r>
+                              <w:rPr>
+                                <w:lang w:val="en-US"/>
+                              </w:rPr>
+                              <w:tab/>
+                            </w:r>
+                            <w:r>
+                              <w:rPr>
+                                <w:lang w:val="en-US"/>
+                              </w:rPr>
+                              <w:t>1</w:t>
                             </w:r>
                             <w:r>
                               <w:rPr>
@@ -22113,7 +22345,25 @@
                                 <w:lang w:val="en-US"/>
                               </w:rPr>
                               <w:tab/>
-                              <w:t xml:space="preserve">  1</w:t>
+                              <w:t xml:space="preserve">  </w:t>
+                            </w:r>
+                            <w:r>
+                              <w:rPr>
+                                <w:lang w:val="en-US"/>
+                              </w:rPr>
+                              <w:t>0</w:t>
+                            </w:r>
+                            <w:r>
+                              <w:rPr>
+                                <w:lang w:val="en-US"/>
+                              </w:rPr>
+                              <w:tab/>
+                            </w:r>
+                            <w:r>
+                              <w:rPr>
+                                <w:lang w:val="en-US"/>
+                              </w:rPr>
+                              <w:t>1</w:t>
                             </w:r>
                             <w:r>
                               <w:rPr>
@@ -22136,7 +22386,7 @@
           </mc:Choice>
           <mc:Fallback>
             <w:pict>
-              <v:shape w14:anchorId="64B8F604" id="_x0000_s1032" type="#_x0000_t202" style="width:163pt;height:110.55pt;visibility:visible;mso-wrap-style:square;mso-left-percent:-10001;mso-top-percent:-10001;mso-position-horizontal:absolute;mso-position-horizontal-relative:char;mso-position-vertical:absolute;mso-position-vertical-relative:line;mso-left-percent:-10001;mso-top-percent:-10001;v-text-anchor:top" o:gfxdata="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">
+              <v:shape w14:anchorId="26366A90" id="_x0000_s1032" type="#_x0000_t202" style="width:163pt;height:110.55pt;visibility:visible;mso-wrap-style:square;mso-left-percent:-10001;mso-top-percent:-10001;mso-position-horizontal:absolute;mso-position-horizontal-relative:char;mso-position-vertical:absolute;mso-position-vertical-relative:line;mso-left-percent:-10001;mso-top-percent:-10001;v-text-anchor:top" o:gfxdata="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">
                 <v:textbox style="mso-fit-shape-to-text:t">
                   <w:txbxContent>
                     <w:p>
@@ -22200,7 +22450,13 @@
                         <w:rPr>
                           <w:lang w:val="en-US"/>
                         </w:rPr>
-                        <w:t>1 2</w:t>
+                        <w:t xml:space="preserve">1 </w:t>
+                      </w:r>
+                      <w:r>
+                        <w:rPr>
+                          <w:lang w:val="en-US"/>
+                        </w:rPr>
+                        <w:t>3</w:t>
                       </w:r>
                     </w:p>
                     <w:p>
@@ -22241,7 +22497,28 @@
                           <w:lang w:val="en-US"/>
                         </w:rPr>
                         <w:tab/>
-                        <w:t xml:space="preserve">  -</w:t>
+                        <w:t xml:space="preserve"> </w:t>
+                      </w:r>
+                      <w:r>
+                        <w:rPr>
+                          <w:color w:val="0070C0"/>
+                          <w:lang w:val="en-US"/>
+                        </w:rPr>
+                        <w:t>-2.0</w:t>
+                      </w:r>
+                      <w:r>
+                        <w:rPr>
+                          <w:color w:val="0070C0"/>
+                          <w:lang w:val="en-US"/>
+                        </w:rPr>
+                        <w:tab/>
+                      </w:r>
+                      <w:r>
+                        <w:rPr>
+                          <w:color w:val="0070C0"/>
+                          <w:lang w:val="en-US"/>
+                        </w:rPr>
+                        <w:t xml:space="preserve"> -</w:t>
                       </w:r>
                       <w:r>
                         <w:rPr>
@@ -22295,7 +22572,25 @@
                           <w:lang w:val="en-US"/>
                         </w:rPr>
                         <w:tab/>
-                        <w:t xml:space="preserve">  1</w:t>
+                        <w:t xml:space="preserve"> </w:t>
+                      </w:r>
+                      <w:r>
+                        <w:rPr>
+                          <w:lang w:val="en-US"/>
+                        </w:rPr>
+                        <w:t xml:space="preserve"> 0</w:t>
+                      </w:r>
+                      <w:r>
+                        <w:rPr>
+                          <w:lang w:val="en-US"/>
+                        </w:rPr>
+                        <w:tab/>
+                      </w:r>
+                      <w:r>
+                        <w:rPr>
+                          <w:lang w:val="en-US"/>
+                        </w:rPr>
+                        <w:t xml:space="preserve"> 1</w:t>
                       </w:r>
                       <w:r>
                         <w:rPr>
@@ -22335,7 +22630,25 @@
                           <w:lang w:val="en-US"/>
                         </w:rPr>
                         <w:tab/>
-                        <w:t xml:space="preserve">  1</w:t>
+                        <w:t xml:space="preserve">  </w:t>
+                      </w:r>
+                      <w:r>
+                        <w:rPr>
+                          <w:lang w:val="en-US"/>
+                        </w:rPr>
+                        <w:t>0</w:t>
+                      </w:r>
+                      <w:r>
+                        <w:rPr>
+                          <w:lang w:val="en-US"/>
+                        </w:rPr>
+                        <w:tab/>
+                      </w:r>
+                      <w:r>
+                        <w:rPr>
+                          <w:lang w:val="en-US"/>
+                        </w:rPr>
+                        <w:t>1</w:t>
                       </w:r>
                       <w:r>
                         <w:rPr>
@@ -22370,7 +22683,25 @@
                           <w:lang w:val="en-US"/>
                         </w:rPr>
                         <w:tab/>
-                        <w:t xml:space="preserve">  1</w:t>
+                        <w:t xml:space="preserve">  </w:t>
+                      </w:r>
+                      <w:r>
+                        <w:rPr>
+                          <w:lang w:val="en-US"/>
+                        </w:rPr>
+                        <w:t>0</w:t>
+                      </w:r>
+                      <w:r>
+                        <w:rPr>
+                          <w:lang w:val="en-US"/>
+                        </w:rPr>
+                        <w:tab/>
+                      </w:r>
+                      <w:r>
+                        <w:rPr>
+                          <w:lang w:val="en-US"/>
+                        </w:rPr>
+                        <w:t>1</w:t>
                       </w:r>
                       <w:r>
                         <w:rPr>
@@ -22405,7 +22736,6 @@
           <w:szCs w:val="24"/>
           <w:lang w:val="en-US"/>
         </w:rPr>
-        <w:lastRenderedPageBreak/>
         <w:t xml:space="preserve">An example of the water outflow file </w:t>
       </w:r>
       <w:r>
@@ -22454,7 +22784,40 @@
           <w:szCs w:val="24"/>
           <w:lang w:val="en-US"/>
         </w:rPr>
-        <w:t>):</w:t>
+        <w:t>)</w:t>
+      </w:r>
+      <w:r>
+        <w:rPr>
+          <w:sz w:val="24"/>
+          <w:szCs w:val="24"/>
+          <w:lang w:val="en-US"/>
+        </w:rPr>
+        <w:t>. Here, the outflow consists of a surface outflow of 4.5 to 5 m</w:t>
+      </w:r>
+      <w:r>
+        <w:rPr>
+          <w:sz w:val="24"/>
+          <w:szCs w:val="24"/>
+          <w:vertAlign w:val="superscript"/>
+          <w:lang w:val="en-US"/>
+        </w:rPr>
+        <w:t>3</w:t>
+      </w:r>
+      <w:r>
+        <w:rPr>
+          <w:sz w:val="24"/>
+          <w:szCs w:val="24"/>
+          <w:lang w:val="en-US"/>
+        </w:rPr>
+        <w:t>/s (depending on time)</w:t>
+      </w:r>
+      <w:r>
+        <w:rPr>
+          <w:sz w:val="24"/>
+          <w:szCs w:val="24"/>
+          <w:lang w:val="en-US"/>
+        </w:rPr>
+        <w:t>:</w:t>
       </w:r>
     </w:p>
     <w:p>
@@ -22570,7 +22933,13 @@
                               <w:rPr>
                                 <w:lang w:val="en-US"/>
                               </w:rPr>
-                              <w:t>0 2</w:t>
+                              <w:t xml:space="preserve">0 </w:t>
+                            </w:r>
+                            <w:r>
+                              <w:rPr>
+                                <w:lang w:val="en-US"/>
+                              </w:rPr>
+                              <w:t>3</w:t>
                             </w:r>
                           </w:p>
                           <w:p>
@@ -22593,6 +22962,20 @@
                             </w:r>
                             <w:r>
                               <w:rPr>
+                                <w:color w:val="0070C0"/>
+                                <w:lang w:val="en-US"/>
+                              </w:rPr>
+                              <w:t>-2.0</w:t>
+                            </w:r>
+                            <w:r>
+                              <w:rPr>
+                                <w:color w:val="0070C0"/>
+                                <w:lang w:val="en-US"/>
+                              </w:rPr>
+                              <w:tab/>
+                            </w:r>
+                            <w:r>
+                              <w:rPr>
                                 <w:color w:val="3366CC"/>
                                 <w:lang w:val="en-US"/>
                               </w:rPr>
@@ -22636,6 +23019,18 @@
                               <w:rPr>
                                 <w:lang w:val="en-US"/>
                               </w:rPr>
+                              <w:t>0</w:t>
+                            </w:r>
+                            <w:r>
+                              <w:rPr>
+                                <w:lang w:val="en-US"/>
+                              </w:rPr>
+                              <w:tab/>
+                            </w:r>
+                            <w:r>
+                              <w:rPr>
+                                <w:lang w:val="en-US"/>
+                              </w:rPr>
                               <w:t>-2.25</w:t>
                             </w:r>
                             <w:r>
@@ -22669,6 +23064,18 @@
                               <w:rPr>
                                 <w:lang w:val="en-US"/>
                               </w:rPr>
+                              <w:t>0</w:t>
+                            </w:r>
+                            <w:r>
+                              <w:rPr>
+                                <w:lang w:val="en-US"/>
+                              </w:rPr>
+                              <w:tab/>
+                            </w:r>
+                            <w:r>
+                              <w:rPr>
+                                <w:lang w:val="en-US"/>
+                              </w:rPr>
                               <w:t>-2.375</w:t>
                             </w:r>
                             <w:r>
@@ -22691,6 +23098,18 @@
                                 <w:lang w:val="en-US"/>
                               </w:rPr>
                               <w:t>3112</w:t>
+                            </w:r>
+                            <w:r>
+                              <w:rPr>
+                                <w:lang w:val="en-US"/>
+                              </w:rPr>
+                              <w:tab/>
+                            </w:r>
+                            <w:r>
+                              <w:rPr>
+                                <w:lang w:val="en-US"/>
+                              </w:rPr>
+                              <w:t>0</w:t>
                             </w:r>
                             <w:r>
                               <w:rPr>
@@ -22725,7 +23144,7 @@
           </mc:Choice>
           <mc:Fallback>
             <w:pict>
-              <v:shape w14:anchorId="4242E0FC" id="_x0000_s1033" type="#_x0000_t202" style="width:282pt;height:110.55pt;visibility:visible;mso-wrap-style:square;mso-left-percent:-10001;mso-top-percent:-10001;mso-position-horizontal:absolute;mso-position-horizontal-relative:char;mso-position-vertical:absolute;mso-position-vertical-relative:line;mso-left-percent:-10001;mso-top-percent:-10001;v-text-anchor:top" o:gfxdata="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">
+              <v:shape w14:anchorId="53B07330" id="_x0000_s1033" type="#_x0000_t202" style="width:282pt;height:110.55pt;visibility:visible;mso-wrap-style:square;mso-left-percent:-10001;mso-top-percent:-10001;mso-position-horizontal:absolute;mso-position-horizontal-relative:char;mso-position-vertical:absolute;mso-position-vertical-relative:line;mso-left-percent:-10001;mso-top-percent:-10001;v-text-anchor:top" o:gfxdata="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">
                 <v:textbox style="mso-fit-shape-to-text:t">
                   <w:txbxContent>
                     <w:p>
@@ -22789,7 +23208,13 @@
                         <w:rPr>
                           <w:lang w:val="en-US"/>
                         </w:rPr>
-                        <w:t>0 2</w:t>
+                        <w:t xml:space="preserve">0 </w:t>
+                      </w:r>
+                      <w:r>
+                        <w:rPr>
+                          <w:lang w:val="en-US"/>
+                        </w:rPr>
+                        <w:t>3</w:t>
                       </w:r>
                     </w:p>
                     <w:p>
@@ -22812,6 +23237,20 @@
                       </w:r>
                       <w:r>
                         <w:rPr>
+                          <w:color w:val="0070C0"/>
+                          <w:lang w:val="en-US"/>
+                        </w:rPr>
+                        <w:t>-2.0</w:t>
+                      </w:r>
+                      <w:r>
+                        <w:rPr>
+                          <w:color w:val="0070C0"/>
+                          <w:lang w:val="en-US"/>
+                        </w:rPr>
+                        <w:tab/>
+                      </w:r>
+                      <w:r>
+                        <w:rPr>
                           <w:color w:val="3366CC"/>
                           <w:lang w:val="en-US"/>
                         </w:rPr>
@@ -22855,6 +23294,18 @@
                         <w:rPr>
                           <w:lang w:val="en-US"/>
                         </w:rPr>
+                        <w:t>0</w:t>
+                      </w:r>
+                      <w:r>
+                        <w:rPr>
+                          <w:lang w:val="en-US"/>
+                        </w:rPr>
+                        <w:tab/>
+                      </w:r>
+                      <w:r>
+                        <w:rPr>
+                          <w:lang w:val="en-US"/>
+                        </w:rPr>
                         <w:t>-2.25</w:t>
                       </w:r>
                       <w:r>
@@ -22888,6 +23339,18 @@
                         <w:rPr>
                           <w:lang w:val="en-US"/>
                         </w:rPr>
+                        <w:t>0</w:t>
+                      </w:r>
+                      <w:r>
+                        <w:rPr>
+                          <w:lang w:val="en-US"/>
+                        </w:rPr>
+                        <w:tab/>
+                      </w:r>
+                      <w:r>
+                        <w:rPr>
+                          <w:lang w:val="en-US"/>
+                        </w:rPr>
                         <w:t>-2.375</w:t>
                       </w:r>
                       <w:r>
@@ -22910,6 +23373,18 @@
                           <w:lang w:val="en-US"/>
                         </w:rPr>
                         <w:t>3112</w:t>
+                      </w:r>
+                      <w:r>
+                        <w:rPr>
+                          <w:lang w:val="en-US"/>
+                        </w:rPr>
+                        <w:tab/>
+                      </w:r>
+                      <w:r>
+                        <w:rPr>
+                          <w:lang w:val="en-US"/>
+                        </w:rPr>
+                        <w:t>0</w:t>
                       </w:r>
                       <w:r>
                         <w:rPr>
@@ -23580,7 +24055,7 @@
           </mc:Choice>
           <mc:Fallback>
             <w:pict>
-              <v:shape w14:anchorId="083DF327" id="_x0000_s1034" type="#_x0000_t202" style="width:281pt;height:110.55pt;visibility:visible;mso-wrap-style:square;mso-left-percent:-10001;mso-top-percent:-10001;mso-position-horizontal:absolute;mso-position-horizontal-relative:char;mso-position-vertical:absolute;mso-position-vertical-relative:line;mso-left-percent:-10001;mso-top-percent:-10001;v-text-anchor:top" o:gfxdata="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">
+              <v:shape w14:anchorId="32B1FC9F" id="_x0000_s1034" type="#_x0000_t202" style="width:281pt;height:110.55pt;visibility:visible;mso-wrap-style:square;mso-left-percent:-10001;mso-top-percent:-10001;mso-position-horizontal:absolute;mso-position-horizontal-relative:char;mso-position-vertical:absolute;mso-position-vertical-relative:line;mso-left-percent:-10001;mso-top-percent:-10001;v-text-anchor:top" o:gfxdata="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">
                 <v:textbox style="mso-fit-shape-to-text:t">
                   <w:txbxContent>
                     <w:p>
@@ -24037,8 +24512,8 @@
         <mc:AlternateContent>
           <mc:Choice Requires="wps">
             <w:drawing>
-              <wp:inline distT="0" distB="0" distL="0" distR="0" wp14:anchorId="1FC7B373" wp14:editId="4B3C0DEE">
-                <wp:extent cx="2114550" cy="1403985"/>
+              <wp:inline distT="0" distB="0" distL="0" distR="0" wp14:anchorId="1FC7B373" wp14:editId="34F3A955">
+                <wp:extent cx="2133600" cy="1403985"/>
                 <wp:effectExtent l="0" t="0" r="19050" b="13970"/>
                 <wp:docPr id="13" name="Text Box 2"/>
                 <wp:cNvGraphicFramePr>
@@ -24053,7 +24528,7 @@
                       <wps:spPr bwMode="auto">
                         <a:xfrm>
                           <a:off x="0" y="0"/>
-                          <a:ext cx="2114550" cy="1403985"/>
+                          <a:ext cx="2133600" cy="1403985"/>
                         </a:xfrm>
                         <a:prstGeom prst="rect">
                           <a:avLst/>
@@ -24151,7 +24626,13 @@
                               <w:rPr>
                                 <w:lang w:val="en-US"/>
                               </w:rPr>
-                              <w:t>1 2</w:t>
+                              <w:t xml:space="preserve">1 </w:t>
+                            </w:r>
+                            <w:r>
+                              <w:rPr>
+                                <w:lang w:val="en-US"/>
+                              </w:rPr>
+                              <w:t>3</w:t>
                             </w:r>
                           </w:p>
                           <w:p>
@@ -24192,6 +24673,26 @@
                                 <w:lang w:val="en-US"/>
                               </w:rPr>
                               <w:tab/>
+                            </w:r>
+                            <w:r>
+                              <w:rPr>
+                                <w:color w:val="0070C0"/>
+                                <w:lang w:val="en-US"/>
+                              </w:rPr>
+                              <w:t>-2.0</w:t>
+                            </w:r>
+                            <w:r>
+                              <w:rPr>
+                                <w:color w:val="0070C0"/>
+                                <w:lang w:val="en-US"/>
+                              </w:rPr>
+                              <w:tab/>
+                            </w:r>
+                            <w:r>
+                              <w:rPr>
+                                <w:color w:val="0070C0"/>
+                                <w:lang w:val="en-US"/>
+                              </w:rPr>
                               <w:t>-2.0</w:t>
                             </w:r>
                             <w:r>
@@ -24239,6 +24740,23 @@
                                 <w:lang w:val="en-US"/>
                               </w:rPr>
                               <w:tab/>
+                            </w:r>
+                            <w:r>
+                              <w:rPr>
+                                <w:lang w:val="en-US"/>
+                              </w:rPr>
+                              <w:t>0</w:t>
+                            </w:r>
+                            <w:r>
+                              <w:rPr>
+                                <w:lang w:val="en-US"/>
+                              </w:rPr>
+                              <w:tab/>
+                            </w:r>
+                            <w:r>
+                              <w:rPr>
+                                <w:lang w:val="en-US"/>
+                              </w:rPr>
                               <w:t>10</w:t>
                             </w:r>
                             <w:r>
@@ -24280,6 +24798,23 @@
                                 <w:lang w:val="en-US"/>
                               </w:rPr>
                               <w:tab/>
+                            </w:r>
+                            <w:r>
+                              <w:rPr>
+                                <w:lang w:val="en-US"/>
+                              </w:rPr>
+                              <w:t>0</w:t>
+                            </w:r>
+                            <w:r>
+                              <w:rPr>
+                                <w:lang w:val="en-US"/>
+                              </w:rPr>
+                              <w:tab/>
+                            </w:r>
+                            <w:r>
+                              <w:rPr>
+                                <w:lang w:val="en-US"/>
+                              </w:rPr>
                               <w:t>10</w:t>
                             </w:r>
                             <w:r>
@@ -24315,6 +24850,23 @@
                                 <w:lang w:val="en-US"/>
                               </w:rPr>
                               <w:tab/>
+                            </w:r>
+                            <w:r>
+                              <w:rPr>
+                                <w:lang w:val="en-US"/>
+                              </w:rPr>
+                              <w:t>0</w:t>
+                            </w:r>
+                            <w:r>
+                              <w:rPr>
+                                <w:lang w:val="en-US"/>
+                              </w:rPr>
+                              <w:tab/>
+                            </w:r>
+                            <w:r>
+                              <w:rPr>
+                                <w:lang w:val="en-US"/>
+                              </w:rPr>
                               <w:t>10</w:t>
                             </w:r>
                             <w:r>
@@ -24338,7 +24890,7 @@
           </mc:Choice>
           <mc:Fallback>
             <w:pict>
-              <v:shape w14:anchorId="26B3246F" id="_x0000_s1035" type="#_x0000_t202" style="width:166.5pt;height:110.55pt;visibility:visible;mso-wrap-style:square;mso-left-percent:-10001;mso-top-percent:-10001;mso-position-horizontal:absolute;mso-position-horizontal-relative:char;mso-position-vertical:absolute;mso-position-vertical-relative:line;mso-left-percent:-10001;mso-top-percent:-10001;v-text-anchor:top" o:gfxdata="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">
+              <v:shape w14:anchorId="1FC7B373" id="_x0000_s1035" type="#_x0000_t202" style="width:168pt;height:110.55pt;visibility:visible;mso-wrap-style:square;mso-left-percent:-10001;mso-top-percent:-10001;mso-position-horizontal:absolute;mso-position-horizontal-relative:char;mso-position-vertical:absolute;mso-position-vertical-relative:line;mso-left-percent:-10001;mso-top-percent:-10001;v-text-anchor:top" o:gfxdata="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">
                 <v:textbox style="mso-fit-shape-to-text:t">
                   <w:txbxContent>
                     <w:p>
@@ -24420,7 +24972,13 @@
                         <w:rPr>
                           <w:lang w:val="en-US"/>
                         </w:rPr>
-                        <w:t>1 2</w:t>
+                        <w:t xml:space="preserve">1 </w:t>
+                      </w:r>
+                      <w:r>
+                        <w:rPr>
+                          <w:lang w:val="en-US"/>
+                        </w:rPr>
+                        <w:t>3</w:t>
                       </w:r>
                     </w:p>
                     <w:p>
@@ -24461,6 +25019,26 @@
                           <w:lang w:val="en-US"/>
                         </w:rPr>
                         <w:tab/>
+                      </w:r>
+                      <w:r>
+                        <w:rPr>
+                          <w:color w:val="0070C0"/>
+                          <w:lang w:val="en-US"/>
+                        </w:rPr>
+                        <w:t>-2.0</w:t>
+                      </w:r>
+                      <w:r>
+                        <w:rPr>
+                          <w:color w:val="0070C0"/>
+                          <w:lang w:val="en-US"/>
+                        </w:rPr>
+                        <w:tab/>
+                      </w:r>
+                      <w:r>
+                        <w:rPr>
+                          <w:color w:val="0070C0"/>
+                          <w:lang w:val="en-US"/>
+                        </w:rPr>
                         <w:t>-2.0</w:t>
                       </w:r>
                       <w:r>
@@ -24508,6 +25086,23 @@
                           <w:lang w:val="en-US"/>
                         </w:rPr>
                         <w:tab/>
+                      </w:r>
+                      <w:r>
+                        <w:rPr>
+                          <w:lang w:val="en-US"/>
+                        </w:rPr>
+                        <w:t>0</w:t>
+                      </w:r>
+                      <w:r>
+                        <w:rPr>
+                          <w:lang w:val="en-US"/>
+                        </w:rPr>
+                        <w:tab/>
+                      </w:r>
+                      <w:r>
+                        <w:rPr>
+                          <w:lang w:val="en-US"/>
+                        </w:rPr>
                         <w:t>10</w:t>
                       </w:r>
                       <w:r>
@@ -24549,6 +25144,23 @@
                           <w:lang w:val="en-US"/>
                         </w:rPr>
                         <w:tab/>
+                      </w:r>
+                      <w:r>
+                        <w:rPr>
+                          <w:lang w:val="en-US"/>
+                        </w:rPr>
+                        <w:t>0</w:t>
+                      </w:r>
+                      <w:r>
+                        <w:rPr>
+                          <w:lang w:val="en-US"/>
+                        </w:rPr>
+                        <w:tab/>
+                      </w:r>
+                      <w:r>
+                        <w:rPr>
+                          <w:lang w:val="en-US"/>
+                        </w:rPr>
                         <w:t>10</w:t>
                       </w:r>
                       <w:r>
@@ -24584,6 +25196,23 @@
                           <w:lang w:val="en-US"/>
                         </w:rPr>
                         <w:tab/>
+                      </w:r>
+                      <w:r>
+                        <w:rPr>
+                          <w:lang w:val="en-US"/>
+                        </w:rPr>
+                        <w:t>0</w:t>
+                      </w:r>
+                      <w:r>
+                        <w:rPr>
+                          <w:lang w:val="en-US"/>
+                        </w:rPr>
+                        <w:tab/>
+                      </w:r>
+                      <w:r>
+                        <w:rPr>
+                          <w:lang w:val="en-US"/>
+                        </w:rPr>
                         <w:t>10</w:t>
                       </w:r>
                       <w:r>
@@ -25240,7 +25869,7 @@
           </mc:Choice>
           <mc:Fallback>
             <w:pict>
-              <v:shape w14:anchorId="3668F4C4" id="_x0000_s1036" type="#_x0000_t202" style="width:285pt;height:110.55pt;visibility:visible;mso-wrap-style:square;mso-left-percent:-10001;mso-top-percent:-10001;mso-position-horizontal:absolute;mso-position-horizontal-relative:char;mso-position-vertical:absolute;mso-position-vertical-relative:line;mso-left-percent:-10001;mso-top-percent:-10001;v-text-anchor:top" o:gfxdata="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">
+              <v:shape w14:anchorId="59EF446B" id="_x0000_s1036" type="#_x0000_t202" style="width:285pt;height:110.55pt;visibility:visible;mso-wrap-style:square;mso-left-percent:-10001;mso-top-percent:-10001;mso-position-horizontal:absolute;mso-position-horizontal-relative:char;mso-position-vertical:absolute;mso-position-vertical-relative:line;mso-left-percent:-10001;mso-top-percent:-10001;v-text-anchor:top" o:gfxdata="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">
                 <v:textbox style="mso-fit-shape-to-text:t">
                   <w:txbxContent>
                     <w:p>
@@ -25702,8 +26331,8 @@
         <mc:AlternateContent>
           <mc:Choice Requires="wps">
             <w:drawing>
-              <wp:inline distT="0" distB="0" distL="0" distR="0" wp14:anchorId="3C81D2F2" wp14:editId="5B86595E">
-                <wp:extent cx="2019300" cy="1403985"/>
+              <wp:inline distT="0" distB="0" distL="0" distR="0" wp14:anchorId="3C81D2F2" wp14:editId="2B7C3E79">
+                <wp:extent cx="2076450" cy="1403985"/>
                 <wp:effectExtent l="0" t="0" r="19050" b="26670"/>
                 <wp:docPr id="14" name="Text Box 2"/>
                 <wp:cNvGraphicFramePr>
@@ -25718,7 +26347,7 @@
                       <wps:spPr bwMode="auto">
                         <a:xfrm>
                           <a:off x="0" y="0"/>
-                          <a:ext cx="2019300" cy="1403985"/>
+                          <a:ext cx="2076450" cy="1403985"/>
                         </a:xfrm>
                         <a:prstGeom prst="rect">
                           <a:avLst/>
@@ -25822,7 +26451,13 @@
                               <w:rPr>
                                 <w:lang w:val="en-US"/>
                               </w:rPr>
-                              <w:t>1 2</w:t>
+                              <w:t xml:space="preserve">1 </w:t>
+                            </w:r>
+                            <w:r>
+                              <w:rPr>
+                                <w:lang w:val="en-US"/>
+                              </w:rPr>
+                              <w:t>3</w:t>
                             </w:r>
                           </w:p>
                           <w:p>
@@ -25856,6 +26491,12 @@
                                 <w:lang w:val="en-US"/>
                               </w:rPr>
                               <w:tab/>
+                            </w:r>
+                            <w:r>
+                              <w:rPr>
+                                <w:color w:val="0070C0"/>
+                                <w:lang w:val="en-US"/>
+                              </w:rPr>
                               <w:t>-2.0</w:t>
                             </w:r>
                             <w:r>
@@ -25864,7 +26505,21 @@
                                 <w:lang w:val="en-US"/>
                               </w:rPr>
                               <w:tab/>
-                              <w:t>0.0</w:t>
+                            </w:r>
+                            <w:r>
+                              <w:rPr>
+                                <w:color w:val="0070C0"/>
+                                <w:lang w:val="en-US"/>
+                              </w:rPr>
+                              <w:t>-2.0</w:t>
+                            </w:r>
+                            <w:r>
+                              <w:rPr>
+                                <w:color w:val="0070C0"/>
+                                <w:lang w:val="en-US"/>
+                              </w:rPr>
+                              <w:tab/>
+                              <w:t>0</w:t>
                             </w:r>
                           </w:p>
                           <w:p>
@@ -25897,13 +26552,29 @@
                                 <w:lang w:val="en-US"/>
                               </w:rPr>
                               <w:tab/>
+                            </w:r>
+                            <w:r>
+                              <w:rPr>
+                                <w:lang w:val="en-US"/>
+                              </w:rPr>
+                              <w:t xml:space="preserve">0         </w:t>
+                            </w:r>
+                            <w:r>
+                              <w:rPr>
+                                <w:lang w:val="en-US"/>
+                              </w:rPr>
                               <w:t>0.2</w:t>
                             </w:r>
                             <w:r>
                               <w:rPr>
                                 <w:lang w:val="en-US"/>
                               </w:rPr>
-                              <w:tab/>
+                              <w:t xml:space="preserve">        </w:t>
+                            </w:r>
+                            <w:r>
+                              <w:rPr>
+                                <w:lang w:val="en-US"/>
+                              </w:rPr>
                               <w:t>0.2</w:t>
                             </w:r>
                           </w:p>
@@ -25938,6 +26609,17 @@
                                 <w:lang w:val="en-US"/>
                               </w:rPr>
                               <w:tab/>
+                            </w:r>
+                            <w:r>
+                              <w:rPr>
+                                <w:lang w:val="en-US"/>
+                              </w:rPr>
+                              <w:t xml:space="preserve">0         </w:t>
+                            </w:r>
+                            <w:r>
+                              <w:rPr>
+                                <w:lang w:val="en-US"/>
+                              </w:rPr>
                               <w:t>0.</w:t>
                             </w:r>
                             <w:r>
@@ -25950,7 +26632,12 @@
                               <w:rPr>
                                 <w:lang w:val="en-US"/>
                               </w:rPr>
-                              <w:tab/>
+                              <w:t xml:space="preserve">        </w:t>
+                            </w:r>
+                            <w:r>
+                              <w:rPr>
+                                <w:lang w:val="en-US"/>
+                              </w:rPr>
                               <w:t>0.2</w:t>
                             </w:r>
                           </w:p>
@@ -25979,13 +26666,29 @@
                                 <w:lang w:val="en-US"/>
                               </w:rPr>
                               <w:tab/>
+                            </w:r>
+                            <w:r>
+                              <w:rPr>
+                                <w:lang w:val="en-US"/>
+                              </w:rPr>
+                              <w:t xml:space="preserve">0         </w:t>
+                            </w:r>
+                            <w:r>
+                              <w:rPr>
+                                <w:lang w:val="en-US"/>
+                              </w:rPr>
                               <w:t>0.2</w:t>
                             </w:r>
                             <w:r>
                               <w:rPr>
                                 <w:lang w:val="en-US"/>
                               </w:rPr>
-                              <w:tab/>
+                              <w:t xml:space="preserve">        </w:t>
+                            </w:r>
+                            <w:r>
+                              <w:rPr>
+                                <w:lang w:val="en-US"/>
+                              </w:rPr>
                               <w:t>0.2</w:t>
                             </w:r>
                           </w:p>
@@ -26002,7 +26705,7 @@
           </mc:Choice>
           <mc:Fallback>
             <w:pict>
-              <v:shape w14:anchorId="26B3246F" id="_x0000_s1037" type="#_x0000_t202" style="width:159pt;height:110.55pt;visibility:visible;mso-wrap-style:square;mso-left-percent:-10001;mso-top-percent:-10001;mso-position-horizontal:absolute;mso-position-horizontal-relative:char;mso-position-vertical:absolute;mso-position-vertical-relative:line;mso-left-percent:-10001;mso-top-percent:-10001;v-text-anchor:top" o:gfxdata="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">
+              <v:shape w14:anchorId="3C81D2F2" id="_x0000_s1037" type="#_x0000_t202" style="width:163.5pt;height:110.55pt;visibility:visible;mso-wrap-style:square;mso-left-percent:-10001;mso-top-percent:-10001;mso-position-horizontal:absolute;mso-position-horizontal-relative:char;mso-position-vertical:absolute;mso-position-vertical-relative:line;mso-left-percent:-10001;mso-top-percent:-10001;v-text-anchor:top" o:gfxdata="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">
                 <v:textbox style="mso-fit-shape-to-text:t">
                   <w:txbxContent>
                     <w:p>
@@ -26090,7 +26793,13 @@
                         <w:rPr>
                           <w:lang w:val="en-US"/>
                         </w:rPr>
-                        <w:t>1 2</w:t>
+                        <w:t xml:space="preserve">1 </w:t>
+                      </w:r>
+                      <w:r>
+                        <w:rPr>
+                          <w:lang w:val="en-US"/>
+                        </w:rPr>
+                        <w:t>3</w:t>
                       </w:r>
                     </w:p>
                     <w:p>
@@ -26124,6 +26833,12 @@
                           <w:lang w:val="en-US"/>
                         </w:rPr>
                         <w:tab/>
+                      </w:r>
+                      <w:r>
+                        <w:rPr>
+                          <w:color w:val="0070C0"/>
+                          <w:lang w:val="en-US"/>
+                        </w:rPr>
                         <w:t>-2.0</w:t>
                       </w:r>
                       <w:r>
@@ -26132,7 +26847,21 @@
                           <w:lang w:val="en-US"/>
                         </w:rPr>
                         <w:tab/>
-                        <w:t>0.0</w:t>
+                      </w:r>
+                      <w:r>
+                        <w:rPr>
+                          <w:color w:val="0070C0"/>
+                          <w:lang w:val="en-US"/>
+                        </w:rPr>
+                        <w:t>-2.0</w:t>
+                      </w:r>
+                      <w:r>
+                        <w:rPr>
+                          <w:color w:val="0070C0"/>
+                          <w:lang w:val="en-US"/>
+                        </w:rPr>
+                        <w:tab/>
+                        <w:t>0</w:t>
                       </w:r>
                     </w:p>
                     <w:p>
@@ -26165,13 +26894,29 @@
                           <w:lang w:val="en-US"/>
                         </w:rPr>
                         <w:tab/>
+                      </w:r>
+                      <w:r>
+                        <w:rPr>
+                          <w:lang w:val="en-US"/>
+                        </w:rPr>
+                        <w:t xml:space="preserve">0         </w:t>
+                      </w:r>
+                      <w:r>
+                        <w:rPr>
+                          <w:lang w:val="en-US"/>
+                        </w:rPr>
                         <w:t>0.2</w:t>
                       </w:r>
                       <w:r>
                         <w:rPr>
                           <w:lang w:val="en-US"/>
                         </w:rPr>
-                        <w:tab/>
+                        <w:t xml:space="preserve">        </w:t>
+                      </w:r>
+                      <w:r>
+                        <w:rPr>
+                          <w:lang w:val="en-US"/>
+                        </w:rPr>
                         <w:t>0.2</w:t>
                       </w:r>
                     </w:p>
@@ -26206,6 +26951,17 @@
                           <w:lang w:val="en-US"/>
                         </w:rPr>
                         <w:tab/>
+                      </w:r>
+                      <w:r>
+                        <w:rPr>
+                          <w:lang w:val="en-US"/>
+                        </w:rPr>
+                        <w:t xml:space="preserve">0         </w:t>
+                      </w:r>
+                      <w:r>
+                        <w:rPr>
+                          <w:lang w:val="en-US"/>
+                        </w:rPr>
                         <w:t>0.</w:t>
                       </w:r>
                       <w:r>
@@ -26218,7 +26974,12 @@
                         <w:rPr>
                           <w:lang w:val="en-US"/>
                         </w:rPr>
-                        <w:tab/>
+                        <w:t xml:space="preserve">        </w:t>
+                      </w:r>
+                      <w:r>
+                        <w:rPr>
+                          <w:lang w:val="en-US"/>
+                        </w:rPr>
                         <w:t>0.2</w:t>
                       </w:r>
                     </w:p>
@@ -26247,13 +27008,29 @@
                           <w:lang w:val="en-US"/>
                         </w:rPr>
                         <w:tab/>
+                      </w:r>
+                      <w:r>
+                        <w:rPr>
+                          <w:lang w:val="en-US"/>
+                        </w:rPr>
+                        <w:t xml:space="preserve">0         </w:t>
+                      </w:r>
+                      <w:r>
+                        <w:rPr>
+                          <w:lang w:val="en-US"/>
+                        </w:rPr>
                         <w:t>0.2</w:t>
                       </w:r>
                       <w:r>
                         <w:rPr>
                           <w:lang w:val="en-US"/>
                         </w:rPr>
-                        <w:tab/>
+                        <w:t xml:space="preserve">        </w:t>
+                      </w:r>
+                      <w:r>
+                        <w:rPr>
+                          <w:lang w:val="en-US"/>
+                        </w:rPr>
                         <w:t>0.2</w:t>
                       </w:r>
                     </w:p>
@@ -26281,6 +27058,7 @@
           <w:szCs w:val="24"/>
           <w:lang w:val="en-US"/>
         </w:rPr>
+        <w:lastRenderedPageBreak/>
         <w:t xml:space="preserve">If </w:t>
       </w:r>
       <w:r>
@@ -26306,15 +27084,23 @@
           <w:szCs w:val="24"/>
           <w:lang w:val="en-US"/>
         </w:rPr>
-        <w:t>, the calculation of vertical advection is deactivated. This is in particular</w:t>
-      </w:r>
-      <w:r>
-        <w:rPr>
-          <w:sz w:val="24"/>
-          <w:szCs w:val="24"/>
-          <w:lang w:val="en-US"/>
-        </w:rPr>
-        <w:t xml:space="preserve"> useful in case inflows are negligible </w:t>
+        <w:t xml:space="preserve">, the calculation of vertical advection is deactivated. This is </w:t>
+      </w:r>
+      <w:r>
+        <w:rPr>
+          <w:sz w:val="24"/>
+          <w:szCs w:val="24"/>
+          <w:lang w:val="en-US"/>
+        </w:rPr>
+        <w:t>useful</w:t>
+      </w:r>
+      <w:r>
+        <w:rPr>
+          <w:sz w:val="24"/>
+          <w:szCs w:val="24"/>
+          <w:lang w:val="en-US"/>
+        </w:rPr>
+        <w:t xml:space="preserve"> in case inflows are negligible </w:t>
       </w:r>
       <w:r>
         <w:rPr>
@@ -26331,6 +27117,1522 @@
           <w:lang w:val="en-US"/>
         </w:rPr>
         <w:t xml:space="preserve"> the dynamics of the reservoir.</w:t>
+      </w:r>
+    </w:p>
+    <w:p>
+      <w:pPr>
+        <w:jc w:val="both"/>
+        <w:rPr>
+          <w:sz w:val="24"/>
+          <w:szCs w:val="24"/>
+          <w:lang w:val="en-US"/>
+        </w:rPr>
+      </w:pPr>
+    </w:p>
+    <w:p>
+      <w:pPr>
+        <w:jc w:val="both"/>
+        <w:rPr>
+          <w:b/>
+          <w:bCs/>
+          <w:sz w:val="24"/>
+          <w:szCs w:val="24"/>
+          <w:lang w:val="en-US"/>
+        </w:rPr>
+      </w:pPr>
+      <w:r>
+        <w:rPr>
+          <w:b/>
+          <w:bCs/>
+          <w:sz w:val="24"/>
+          <w:szCs w:val="24"/>
+          <w:lang w:val="en-US"/>
+        </w:rPr>
+        <w:t>Applied example of inflow files</w:t>
+      </w:r>
+    </w:p>
+    <w:p>
+      <w:pPr>
+        <w:jc w:val="both"/>
+        <w:rPr>
+          <w:sz w:val="24"/>
+          <w:szCs w:val="24"/>
+          <w:lang w:val="en-US"/>
+        </w:rPr>
+      </w:pPr>
+      <w:r>
+        <w:rPr>
+          <w:sz w:val="24"/>
+          <w:szCs w:val="24"/>
+          <w:lang w:val="en-US"/>
+        </w:rPr>
+        <w:t xml:space="preserve">Let’s assume we would like to simulate a lake with two different inflows: a river with constant flowrate of 60 </w:t>
+      </w:r>
+      <w:r>
+        <w:rPr>
+          <w:sz w:val="24"/>
+          <w:szCs w:val="24"/>
+          <w:lang w:val="en-US"/>
+        </w:rPr>
+        <w:t>m</w:t>
+      </w:r>
+      <w:r>
+        <w:rPr>
+          <w:sz w:val="24"/>
+          <w:szCs w:val="24"/>
+          <w:vertAlign w:val="superscript"/>
+          <w:lang w:val="en-US"/>
+        </w:rPr>
+        <w:t>3</w:t>
+      </w:r>
+      <w:r>
+        <w:rPr>
+          <w:sz w:val="24"/>
+          <w:szCs w:val="24"/>
+          <w:lang w:val="en-US"/>
+        </w:rPr>
+        <w:t>/s</w:t>
+      </w:r>
+      <w:r>
+        <w:rPr>
+          <w:sz w:val="24"/>
+          <w:szCs w:val="24"/>
+          <w:lang w:val="en-US"/>
+        </w:rPr>
+        <w:t xml:space="preserve"> </w:t>
+      </w:r>
+      <w:r>
+        <w:rPr>
+          <w:sz w:val="24"/>
+          <w:szCs w:val="24"/>
+          <w:lang w:val="en-US"/>
+        </w:rPr>
+        <w:t xml:space="preserve">and a temperature of 10 °C, </w:t>
+      </w:r>
+      <w:r>
+        <w:rPr>
+          <w:sz w:val="24"/>
+          <w:szCs w:val="24"/>
+          <w:lang w:val="en-US"/>
+        </w:rPr>
+        <w:t xml:space="preserve">and inflow from an upstream reservoir of 20 </w:t>
+      </w:r>
+      <w:r>
+        <w:rPr>
+          <w:sz w:val="24"/>
+          <w:szCs w:val="24"/>
+          <w:lang w:val="en-US"/>
+        </w:rPr>
+        <w:t>m</w:t>
+      </w:r>
+      <w:r>
+        <w:rPr>
+          <w:sz w:val="24"/>
+          <w:szCs w:val="24"/>
+          <w:vertAlign w:val="superscript"/>
+          <w:lang w:val="en-US"/>
+        </w:rPr>
+        <w:t>3</w:t>
+      </w:r>
+      <w:r>
+        <w:rPr>
+          <w:sz w:val="24"/>
+          <w:szCs w:val="24"/>
+          <w:lang w:val="en-US"/>
+        </w:rPr>
+        <w:t>/s</w:t>
+      </w:r>
+      <w:r>
+        <w:rPr>
+          <w:sz w:val="24"/>
+          <w:szCs w:val="24"/>
+          <w:lang w:val="en-US"/>
+        </w:rPr>
+        <w:t xml:space="preserve"> and 15 °C</w:t>
+      </w:r>
+      <w:r>
+        <w:rPr>
+          <w:sz w:val="24"/>
+          <w:szCs w:val="24"/>
+          <w:lang w:val="en-US"/>
+        </w:rPr>
+        <w:t xml:space="preserve">. The </w:t>
+      </w:r>
+      <w:r>
+        <w:rPr>
+          <w:sz w:val="24"/>
+          <w:szCs w:val="24"/>
+          <w:lang w:val="en-US"/>
+        </w:rPr>
+        <w:t>mean inflow depth of the river can be assumed at 1 m depth</w:t>
+      </w:r>
+      <w:r>
+        <w:rPr>
+          <w:sz w:val="24"/>
+          <w:szCs w:val="24"/>
+          <w:lang w:val="en-US"/>
+        </w:rPr>
+        <w:t xml:space="preserve"> and the river can plunge according to its density. The sill between the lake and the upstream reservoir is assumed to be at a depth of 10 m</w:t>
+      </w:r>
+      <w:r>
+        <w:rPr>
+          <w:sz w:val="24"/>
+          <w:szCs w:val="24"/>
+          <w:lang w:val="en-US"/>
+        </w:rPr>
+        <w:t xml:space="preserve">, and we assume its water to always come in at a fixed depth related to the lake surface. The corresponding inflow files </w:t>
+      </w:r>
+      <w:r>
+        <w:rPr>
+          <w:sz w:val="24"/>
+          <w:szCs w:val="24"/>
+          <w:lang w:val="en-US"/>
+        </w:rPr>
+        <w:t xml:space="preserve">for discharge Q and temperature T </w:t>
+      </w:r>
+      <w:r>
+        <w:rPr>
+          <w:sz w:val="24"/>
+          <w:szCs w:val="24"/>
+          <w:lang w:val="en-US"/>
+        </w:rPr>
+        <w:t>are shown below</w:t>
+      </w:r>
+      <w:r>
+        <w:rPr>
+          <w:sz w:val="24"/>
+          <w:szCs w:val="24"/>
+          <w:lang w:val="en-US"/>
+        </w:rPr>
+        <w:t xml:space="preserve"> (the column with 0 inflow values is there to assure that inflow is set to zero below a depth of 10 m)</w:t>
+      </w:r>
+      <w:r>
+        <w:rPr>
+          <w:sz w:val="24"/>
+          <w:szCs w:val="24"/>
+          <w:lang w:val="en-US"/>
+        </w:rPr>
+        <w:t xml:space="preserve">:      </w:t>
+      </w:r>
+    </w:p>
+    <w:p>
+      <w:pPr>
+        <w:jc w:val="both"/>
+        <w:rPr>
+          <w:sz w:val="24"/>
+          <w:szCs w:val="24"/>
+          <w:lang w:val="en-US"/>
+        </w:rPr>
+      </w:pPr>
+      <w:r>
+        <w:rPr>
+          <w:noProof/>
+          <w:color w:val="FF0000"/>
+          <w:lang w:val="en-US"/>
+        </w:rPr>
+        <mc:AlternateContent>
+          <mc:Choice Requires="wps">
+            <w:drawing>
+              <wp:inline distT="0" distB="0" distL="0" distR="0" wp14:anchorId="32925F9B" wp14:editId="346A9786">
+                <wp:extent cx="2070100" cy="1403985"/>
+                <wp:effectExtent l="0" t="0" r="25400" b="13970"/>
+                <wp:docPr id="10" name="Text Box 2"/>
+                <wp:cNvGraphicFramePr>
+                  <a:graphicFrameLocks xmlns:a="http://schemas.openxmlformats.org/drawingml/2006/main"/>
+                </wp:cNvGraphicFramePr>
+                <a:graphic xmlns:a="http://schemas.openxmlformats.org/drawingml/2006/main">
+                  <a:graphicData uri="http://schemas.microsoft.com/office/word/2010/wordprocessingShape">
+                    <wps:wsp>
+                      <wps:cNvSpPr txBox="1">
+                        <a:spLocks noChangeArrowheads="1"/>
+                      </wps:cNvSpPr>
+                      <wps:spPr bwMode="auto">
+                        <a:xfrm>
+                          <a:off x="0" y="0"/>
+                          <a:ext cx="2070100" cy="1403985"/>
+                        </a:xfrm>
+                        <a:prstGeom prst="rect">
+                          <a:avLst/>
+                        </a:prstGeom>
+                        <a:solidFill>
+                          <a:srgbClr val="FFFFFF"/>
+                        </a:solidFill>
+                        <a:ln w="9525">
+                          <a:solidFill>
+                            <a:srgbClr val="000000"/>
+                          </a:solidFill>
+                          <a:miter lim="800000"/>
+                          <a:headEnd/>
+                          <a:tailEnd/>
+                        </a:ln>
+                      </wps:spPr>
+                      <wps:txbx>
+                        <w:txbxContent>
+                          <w:p>
+                            <w:pPr>
+                              <w:rPr>
+                                <w:lang w:val="en-US"/>
+                              </w:rPr>
+                            </w:pPr>
+                            <w:r>
+                              <w:rPr>
+                                <w:color w:val="A82800"/>
+                                <w:lang w:val="en-US"/>
+                              </w:rPr>
+                              <w:t>t [d]</w:t>
+                            </w:r>
+                            <w:r>
+                              <w:rPr>
+                                <w:lang w:val="en-US"/>
+                              </w:rPr>
+                              <w:t xml:space="preserve">  </w:t>
+                            </w:r>
+                            <w:r>
+                              <w:rPr>
+                                <w:color w:val="0070C0"/>
+                                <w:lang w:val="en-US"/>
+                              </w:rPr>
+                              <w:t xml:space="preserve">z (1. row) </w:t>
+                            </w:r>
+                            <w:r>
+                              <w:rPr>
+                                <w:lang w:val="en-US"/>
+                              </w:rPr>
+                              <w:t>Q [m</w:t>
+                            </w:r>
+                            <w:r>
+                              <w:rPr>
+                                <w:lang w:val="en-US"/>
+                              </w:rPr>
+                              <w:t>3</w:t>
+                            </w:r>
+                            <w:r>
+                              <w:rPr>
+                                <w:lang w:val="en-US"/>
+                              </w:rPr>
+                              <w:t>/s</w:t>
+                            </w:r>
+                            <w:r>
+                              <w:rPr>
+                                <w:lang w:val="en-US"/>
+                              </w:rPr>
+                              <w:t>] / [m2/s]</w:t>
+                            </w:r>
+                          </w:p>
+                          <w:p>
+                            <w:pPr>
+                              <w:rPr>
+                                <w:lang w:val="en-US"/>
+                              </w:rPr>
+                            </w:pPr>
+                            <w:r>
+                              <w:rPr>
+                                <w:lang w:val="en-US"/>
+                              </w:rPr>
+                              <w:t xml:space="preserve">1 </w:t>
+                            </w:r>
+                            <w:r>
+                              <w:rPr>
+                                <w:lang w:val="en-US"/>
+                              </w:rPr>
+                              <w:t>3</w:t>
+                            </w:r>
+                          </w:p>
+                          <w:p>
+                            <w:pPr>
+                              <w:rPr>
+                                <w:lang w:val="en-US"/>
+                              </w:rPr>
+                            </w:pPr>
+                            <w:r>
+                              <w:rPr>
+                                <w:lang w:val="en-US"/>
+                              </w:rPr>
+                              <w:t>-1</w:t>
+                            </w:r>
+                            <w:r>
+                              <w:rPr>
+                                <w:lang w:val="en-US"/>
+                              </w:rPr>
+                              <w:tab/>
+                            </w:r>
+                            <w:r>
+                              <w:rPr>
+                                <w:color w:val="0070C0"/>
+                                <w:lang w:val="en-US"/>
+                              </w:rPr>
+                              <w:t>-1</w:t>
+                            </w:r>
+                            <w:r>
+                              <w:rPr>
+                                <w:color w:val="0070C0"/>
+                                <w:lang w:val="en-US"/>
+                              </w:rPr>
+                              <w:tab/>
+                              <w:t xml:space="preserve">  </w:t>
+                            </w:r>
+                            <w:r>
+                              <w:rPr>
+                                <w:color w:val="0070C0"/>
+                                <w:lang w:val="en-US"/>
+                              </w:rPr>
+                              <w:t>-10</w:t>
+                            </w:r>
+                            <w:r>
+                              <w:rPr>
+                                <w:color w:val="0070C0"/>
+                                <w:lang w:val="en-US"/>
+                              </w:rPr>
+                              <w:tab/>
+                            </w:r>
+                            <w:r>
+                              <w:rPr>
+                                <w:color w:val="0070C0"/>
+                                <w:lang w:val="en-US"/>
+                              </w:rPr>
+                              <w:t>-</w:t>
+                            </w:r>
+                            <w:r>
+                              <w:rPr>
+                                <w:color w:val="0070C0"/>
+                                <w:lang w:val="en-US"/>
+                              </w:rPr>
+                              <w:t>10</w:t>
+                            </w:r>
+                            <w:r>
+                              <w:rPr>
+                                <w:color w:val="0070C0"/>
+                                <w:lang w:val="en-US"/>
+                              </w:rPr>
+                              <w:tab/>
+                            </w:r>
+                            <w:r>
+                              <w:rPr>
+                                <w:color w:val="0070C0"/>
+                                <w:lang w:val="en-US"/>
+                              </w:rPr>
+                              <w:t>0</w:t>
+                            </w:r>
+                          </w:p>
+                          <w:p>
+                            <w:pPr>
+                              <w:rPr>
+                                <w:lang w:val="en-US"/>
+                              </w:rPr>
+                            </w:pPr>
+                            <w:r>
+                              <w:rPr>
+                                <w:color w:val="A82800"/>
+                                <w:lang w:val="en-US"/>
+                              </w:rPr>
+                              <w:t>0</w:t>
+                            </w:r>
+                            <w:r>
+                              <w:rPr>
+                                <w:lang w:val="en-US"/>
+                              </w:rPr>
+                              <w:tab/>
+                            </w:r>
+                            <w:r>
+                              <w:rPr>
+                                <w:lang w:val="en-US"/>
+                              </w:rPr>
+                              <w:t>60</w:t>
+                            </w:r>
+                            <w:r>
+                              <w:rPr>
+                                <w:lang w:val="en-US"/>
+                              </w:rPr>
+                              <w:tab/>
+                              <w:t xml:space="preserve"> </w:t>
+                            </w:r>
+                            <w:r>
+                              <w:rPr>
+                                <w:lang w:val="en-US"/>
+                              </w:rPr>
+                              <w:t>0</w:t>
+                            </w:r>
+                            <w:r>
+                              <w:rPr>
+                                <w:lang w:val="en-US"/>
+                              </w:rPr>
+                              <w:tab/>
+                              <w:t>2</w:t>
+                            </w:r>
+                            <w:r>
+                              <w:rPr>
+                                <w:lang w:val="en-US"/>
+                              </w:rPr>
+                              <w:tab/>
+                            </w:r>
+                            <w:r>
+                              <w:rPr>
+                                <w:lang w:val="en-US"/>
+                              </w:rPr>
+                              <w:t>2</w:t>
+                            </w:r>
+                          </w:p>
+                          <w:p>
+                            <w:pPr>
+                              <w:rPr>
+                                <w:lang w:val="en-US"/>
+                              </w:rPr>
+                            </w:pPr>
+                            <w:r>
+                              <w:rPr>
+                                <w:color w:val="A82800"/>
+                                <w:lang w:val="en-US"/>
+                              </w:rPr>
+                              <w:t>1000</w:t>
+                            </w:r>
+                            <w:r>
+                              <w:rPr>
+                                <w:lang w:val="en-US"/>
+                              </w:rPr>
+                              <w:tab/>
+                            </w:r>
+                            <w:r>
+                              <w:rPr>
+                                <w:lang w:val="en-US"/>
+                              </w:rPr>
+                              <w:t>60</w:t>
+                            </w:r>
+                            <w:r>
+                              <w:rPr>
+                                <w:lang w:val="en-US"/>
+                              </w:rPr>
+                              <w:tab/>
+                              <w:t xml:space="preserve"> </w:t>
+                            </w:r>
+                            <w:r>
+                              <w:rPr>
+                                <w:lang w:val="en-US"/>
+                              </w:rPr>
+                              <w:t>0</w:t>
+                            </w:r>
+                            <w:r>
+                              <w:rPr>
+                                <w:lang w:val="en-US"/>
+                              </w:rPr>
+                              <w:tab/>
+                              <w:t>2</w:t>
+                            </w:r>
+                            <w:r>
+                              <w:rPr>
+                                <w:lang w:val="en-US"/>
+                              </w:rPr>
+                              <w:tab/>
+                            </w:r>
+                            <w:r>
+                              <w:rPr>
+                                <w:lang w:val="en-US"/>
+                              </w:rPr>
+                              <w:t>2</w:t>
+                            </w:r>
+                          </w:p>
+                        </w:txbxContent>
+                      </wps:txbx>
+                      <wps:bodyPr rot="0" vert="horz" wrap="square" lIns="91440" tIns="45720" rIns="91440" bIns="45720" anchor="t" anchorCtr="0">
+                        <a:spAutoFit/>
+                      </wps:bodyPr>
+                    </wps:wsp>
+                  </a:graphicData>
+                </a:graphic>
+              </wp:inline>
+            </w:drawing>
+          </mc:Choice>
+          <mc:Fallback>
+            <w:pict>
+              <v:shape w14:anchorId="32925F9B" id="_x0000_s1038" type="#_x0000_t202" style="width:163pt;height:110.55pt;visibility:visible;mso-wrap-style:square;mso-left-percent:-10001;mso-top-percent:-10001;mso-position-horizontal:absolute;mso-position-horizontal-relative:char;mso-position-vertical:absolute;mso-position-vertical-relative:line;mso-left-percent:-10001;mso-top-percent:-10001;v-text-anchor:top" o:gfxdata="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">
+                <v:textbox style="mso-fit-shape-to-text:t">
+                  <w:txbxContent>
+                    <w:p>
+                      <w:pPr>
+                        <w:rPr>
+                          <w:lang w:val="en-US"/>
+                        </w:rPr>
+                      </w:pPr>
+                      <w:r>
+                        <w:rPr>
+                          <w:color w:val="A82800"/>
+                          <w:lang w:val="en-US"/>
+                        </w:rPr>
+                        <w:t>t [d]</w:t>
+                      </w:r>
+                      <w:r>
+                        <w:rPr>
+                          <w:lang w:val="en-US"/>
+                        </w:rPr>
+                        <w:t xml:space="preserve">  </w:t>
+                      </w:r>
+                      <w:r>
+                        <w:rPr>
+                          <w:color w:val="0070C0"/>
+                          <w:lang w:val="en-US"/>
+                        </w:rPr>
+                        <w:t xml:space="preserve">z (1. row) </w:t>
+                      </w:r>
+                      <w:r>
+                        <w:rPr>
+                          <w:lang w:val="en-US"/>
+                        </w:rPr>
+                        <w:t>Q [m</w:t>
+                      </w:r>
+                      <w:r>
+                        <w:rPr>
+                          <w:lang w:val="en-US"/>
+                        </w:rPr>
+                        <w:t>3</w:t>
+                      </w:r>
+                      <w:r>
+                        <w:rPr>
+                          <w:lang w:val="en-US"/>
+                        </w:rPr>
+                        <w:t>/s</w:t>
+                      </w:r>
+                      <w:r>
+                        <w:rPr>
+                          <w:lang w:val="en-US"/>
+                        </w:rPr>
+                        <w:t>] / [m2/s]</w:t>
+                      </w:r>
+                    </w:p>
+                    <w:p>
+                      <w:pPr>
+                        <w:rPr>
+                          <w:lang w:val="en-US"/>
+                        </w:rPr>
+                      </w:pPr>
+                      <w:r>
+                        <w:rPr>
+                          <w:lang w:val="en-US"/>
+                        </w:rPr>
+                        <w:t xml:space="preserve">1 </w:t>
+                      </w:r>
+                      <w:r>
+                        <w:rPr>
+                          <w:lang w:val="en-US"/>
+                        </w:rPr>
+                        <w:t>3</w:t>
+                      </w:r>
+                    </w:p>
+                    <w:p>
+                      <w:pPr>
+                        <w:rPr>
+                          <w:lang w:val="en-US"/>
+                        </w:rPr>
+                      </w:pPr>
+                      <w:r>
+                        <w:rPr>
+                          <w:lang w:val="en-US"/>
+                        </w:rPr>
+                        <w:t>-1</w:t>
+                      </w:r>
+                      <w:r>
+                        <w:rPr>
+                          <w:lang w:val="en-US"/>
+                        </w:rPr>
+                        <w:tab/>
+                      </w:r>
+                      <w:r>
+                        <w:rPr>
+                          <w:color w:val="0070C0"/>
+                          <w:lang w:val="en-US"/>
+                        </w:rPr>
+                        <w:t>-1</w:t>
+                      </w:r>
+                      <w:r>
+                        <w:rPr>
+                          <w:color w:val="0070C0"/>
+                          <w:lang w:val="en-US"/>
+                        </w:rPr>
+                        <w:tab/>
+                        <w:t xml:space="preserve">  </w:t>
+                      </w:r>
+                      <w:r>
+                        <w:rPr>
+                          <w:color w:val="0070C0"/>
+                          <w:lang w:val="en-US"/>
+                        </w:rPr>
+                        <w:t>-10</w:t>
+                      </w:r>
+                      <w:r>
+                        <w:rPr>
+                          <w:color w:val="0070C0"/>
+                          <w:lang w:val="en-US"/>
+                        </w:rPr>
+                        <w:tab/>
+                      </w:r>
+                      <w:r>
+                        <w:rPr>
+                          <w:color w:val="0070C0"/>
+                          <w:lang w:val="en-US"/>
+                        </w:rPr>
+                        <w:t>-</w:t>
+                      </w:r>
+                      <w:r>
+                        <w:rPr>
+                          <w:color w:val="0070C0"/>
+                          <w:lang w:val="en-US"/>
+                        </w:rPr>
+                        <w:t>10</w:t>
+                      </w:r>
+                      <w:r>
+                        <w:rPr>
+                          <w:color w:val="0070C0"/>
+                          <w:lang w:val="en-US"/>
+                        </w:rPr>
+                        <w:tab/>
+                      </w:r>
+                      <w:r>
+                        <w:rPr>
+                          <w:color w:val="0070C0"/>
+                          <w:lang w:val="en-US"/>
+                        </w:rPr>
+                        <w:t>0</w:t>
+                      </w:r>
+                    </w:p>
+                    <w:p>
+                      <w:pPr>
+                        <w:rPr>
+                          <w:lang w:val="en-US"/>
+                        </w:rPr>
+                      </w:pPr>
+                      <w:r>
+                        <w:rPr>
+                          <w:color w:val="A82800"/>
+                          <w:lang w:val="en-US"/>
+                        </w:rPr>
+                        <w:t>0</w:t>
+                      </w:r>
+                      <w:r>
+                        <w:rPr>
+                          <w:lang w:val="en-US"/>
+                        </w:rPr>
+                        <w:tab/>
+                      </w:r>
+                      <w:r>
+                        <w:rPr>
+                          <w:lang w:val="en-US"/>
+                        </w:rPr>
+                        <w:t>60</w:t>
+                      </w:r>
+                      <w:r>
+                        <w:rPr>
+                          <w:lang w:val="en-US"/>
+                        </w:rPr>
+                        <w:tab/>
+                        <w:t xml:space="preserve"> </w:t>
+                      </w:r>
+                      <w:r>
+                        <w:rPr>
+                          <w:lang w:val="en-US"/>
+                        </w:rPr>
+                        <w:t>0</w:t>
+                      </w:r>
+                      <w:r>
+                        <w:rPr>
+                          <w:lang w:val="en-US"/>
+                        </w:rPr>
+                        <w:tab/>
+                        <w:t>2</w:t>
+                      </w:r>
+                      <w:r>
+                        <w:rPr>
+                          <w:lang w:val="en-US"/>
+                        </w:rPr>
+                        <w:tab/>
+                      </w:r>
+                      <w:r>
+                        <w:rPr>
+                          <w:lang w:val="en-US"/>
+                        </w:rPr>
+                        <w:t>2</w:t>
+                      </w:r>
+                    </w:p>
+                    <w:p>
+                      <w:pPr>
+                        <w:rPr>
+                          <w:lang w:val="en-US"/>
+                        </w:rPr>
+                      </w:pPr>
+                      <w:r>
+                        <w:rPr>
+                          <w:color w:val="A82800"/>
+                          <w:lang w:val="en-US"/>
+                        </w:rPr>
+                        <w:t>1000</w:t>
+                      </w:r>
+                      <w:r>
+                        <w:rPr>
+                          <w:lang w:val="en-US"/>
+                        </w:rPr>
+                        <w:tab/>
+                      </w:r>
+                      <w:r>
+                        <w:rPr>
+                          <w:lang w:val="en-US"/>
+                        </w:rPr>
+                        <w:t>60</w:t>
+                      </w:r>
+                      <w:r>
+                        <w:rPr>
+                          <w:lang w:val="en-US"/>
+                        </w:rPr>
+                        <w:tab/>
+                        <w:t xml:space="preserve"> </w:t>
+                      </w:r>
+                      <w:r>
+                        <w:rPr>
+                          <w:lang w:val="en-US"/>
+                        </w:rPr>
+                        <w:t>0</w:t>
+                      </w:r>
+                      <w:r>
+                        <w:rPr>
+                          <w:lang w:val="en-US"/>
+                        </w:rPr>
+                        <w:tab/>
+                        <w:t>2</w:t>
+                      </w:r>
+                      <w:r>
+                        <w:rPr>
+                          <w:lang w:val="en-US"/>
+                        </w:rPr>
+                        <w:tab/>
+                      </w:r>
+                      <w:r>
+                        <w:rPr>
+                          <w:lang w:val="en-US"/>
+                        </w:rPr>
+                        <w:t>2</w:t>
+                      </w:r>
+                    </w:p>
+                  </w:txbxContent>
+                </v:textbox>
+                <w10:anchorlock/>
+              </v:shape>
+            </w:pict>
+          </mc:Fallback>
+        </mc:AlternateContent>
+      </w:r>
+      <w:r>
+        <w:rPr>
+          <w:noProof/>
+          <w:color w:val="FF0000"/>
+          <w:lang w:val="en-US"/>
+        </w:rPr>
+        <mc:AlternateContent>
+          <mc:Choice Requires="wps">
+            <w:drawing>
+              <wp:inline distT="0" distB="0" distL="0" distR="0" wp14:anchorId="69287CCD" wp14:editId="5148A9A0">
+                <wp:extent cx="2133600" cy="1403985"/>
+                <wp:effectExtent l="0" t="0" r="19050" b="13970"/>
+                <wp:docPr id="15" name="Text Box 2"/>
+                <wp:cNvGraphicFramePr>
+                  <a:graphicFrameLocks xmlns:a="http://schemas.openxmlformats.org/drawingml/2006/main"/>
+                </wp:cNvGraphicFramePr>
+                <a:graphic xmlns:a="http://schemas.openxmlformats.org/drawingml/2006/main">
+                  <a:graphicData uri="http://schemas.microsoft.com/office/word/2010/wordprocessingShape">
+                    <wps:wsp>
+                      <wps:cNvSpPr txBox="1">
+                        <a:spLocks noChangeArrowheads="1"/>
+                      </wps:cNvSpPr>
+                      <wps:spPr bwMode="auto">
+                        <a:xfrm>
+                          <a:off x="0" y="0"/>
+                          <a:ext cx="2133600" cy="1403985"/>
+                        </a:xfrm>
+                        <a:prstGeom prst="rect">
+                          <a:avLst/>
+                        </a:prstGeom>
+                        <a:solidFill>
+                          <a:srgbClr val="FFFFFF"/>
+                        </a:solidFill>
+                        <a:ln w="9525">
+                          <a:solidFill>
+                            <a:srgbClr val="000000"/>
+                          </a:solidFill>
+                          <a:miter lim="800000"/>
+                          <a:headEnd/>
+                          <a:tailEnd/>
+                        </a:ln>
+                      </wps:spPr>
+                      <wps:txbx>
+                        <w:txbxContent>
+                          <w:p>
+                            <w:pPr>
+                              <w:rPr>
+                                <w:lang w:val="en-US"/>
+                              </w:rPr>
+                            </w:pPr>
+                            <w:r>
+                              <w:rPr>
+                                <w:color w:val="A82800"/>
+                                <w:lang w:val="en-US"/>
+                              </w:rPr>
+                              <w:t xml:space="preserve">t [d] </w:t>
+                            </w:r>
+                            <w:r>
+                              <w:rPr>
+                                <w:color w:val="0070C0"/>
+                                <w:lang w:val="en-US"/>
+                              </w:rPr>
+                              <w:t>z (1. row)</w:t>
+                            </w:r>
+                            <w:r>
+                              <w:rPr>
+                                <w:lang w:val="en-US"/>
+                              </w:rPr>
+                              <w:tab/>
+                            </w:r>
+                            <w:r>
+                              <w:rPr>
+                                <w:lang w:val="en-US"/>
+                              </w:rPr>
+                              <w:t>T</w:t>
+                            </w:r>
+                            <w:r>
+                              <w:rPr>
+                                <w:lang w:val="en-US"/>
+                              </w:rPr>
+                              <w:t xml:space="preserve"> [</w:t>
+                            </w:r>
+                            <w:r>
+                              <w:rPr>
+                                <w:lang w:val="en-US"/>
+                              </w:rPr>
+                              <w:t xml:space="preserve">°C] / </w:t>
+                            </w:r>
+                            <w:r>
+                              <w:rPr>
+                                <w:lang w:val="en-US"/>
+                              </w:rPr>
+                              <w:t>[</w:t>
+                            </w:r>
+                            <w:r>
+                              <w:rPr>
+                                <w:lang w:val="en-US"/>
+                              </w:rPr>
+                              <w:t>°C*</w:t>
+                            </w:r>
+                            <w:r>
+                              <w:rPr>
+                                <w:lang w:val="en-US"/>
+                              </w:rPr>
+                              <w:t>m2/s</w:t>
+                            </w:r>
+                            <w:r>
+                              <w:rPr>
+                                <w:lang w:val="en-US"/>
+                              </w:rPr>
+                              <w:t>]</w:t>
+                            </w:r>
+                          </w:p>
+                          <w:p>
+                            <w:pPr>
+                              <w:rPr>
+                                <w:lang w:val="en-US"/>
+                              </w:rPr>
+                            </w:pPr>
+                            <w:r>
+                              <w:rPr>
+                                <w:lang w:val="en-US"/>
+                              </w:rPr>
+                              <w:t>1 3</w:t>
+                            </w:r>
+                          </w:p>
+                          <w:p>
+                            <w:pPr>
+                              <w:rPr>
+                                <w:lang w:val="en-US"/>
+                              </w:rPr>
+                            </w:pPr>
+                            <w:r>
+                              <w:rPr>
+                                <w:lang w:val="en-US"/>
+                              </w:rPr>
+                              <w:t>-1</w:t>
+                            </w:r>
+                            <w:r>
+                              <w:rPr>
+                                <w:lang w:val="en-US"/>
+                              </w:rPr>
+                              <w:tab/>
+                            </w:r>
+                            <w:r>
+                              <w:rPr>
+                                <w:color w:val="0070C0"/>
+                                <w:lang w:val="en-US"/>
+                              </w:rPr>
+                              <w:t>-1</w:t>
+                            </w:r>
+                            <w:r>
+                              <w:rPr>
+                                <w:color w:val="0070C0"/>
+                                <w:lang w:val="en-US"/>
+                              </w:rPr>
+                              <w:tab/>
+                              <w:t>-</w:t>
+                            </w:r>
+                            <w:r>
+                              <w:rPr>
+                                <w:color w:val="0070C0"/>
+                                <w:lang w:val="en-US"/>
+                              </w:rPr>
+                              <w:t>10</w:t>
+                            </w:r>
+                            <w:r>
+                              <w:rPr>
+                                <w:color w:val="0070C0"/>
+                                <w:lang w:val="en-US"/>
+                              </w:rPr>
+                              <w:tab/>
+                              <w:t>-</w:t>
+                            </w:r>
+                            <w:r>
+                              <w:rPr>
+                                <w:color w:val="0070C0"/>
+                                <w:lang w:val="en-US"/>
+                              </w:rPr>
+                              <w:t>10</w:t>
+                            </w:r>
+                            <w:r>
+                              <w:rPr>
+                                <w:color w:val="0070C0"/>
+                                <w:lang w:val="en-US"/>
+                              </w:rPr>
+                              <w:tab/>
+                            </w:r>
+                            <w:r>
+                              <w:rPr>
+                                <w:color w:val="0070C0"/>
+                                <w:lang w:val="en-US"/>
+                              </w:rPr>
+                              <w:t>0</w:t>
+                            </w:r>
+                          </w:p>
+                          <w:p>
+                            <w:pPr>
+                              <w:rPr>
+                                <w:lang w:val="en-US"/>
+                              </w:rPr>
+                            </w:pPr>
+                            <w:r>
+                              <w:rPr>
+                                <w:color w:val="A82800"/>
+                                <w:lang w:val="en-US"/>
+                              </w:rPr>
+                              <w:t>0</w:t>
+                            </w:r>
+                            <w:r>
+                              <w:rPr>
+                                <w:lang w:val="en-US"/>
+                              </w:rPr>
+                              <w:tab/>
+                            </w:r>
+                            <w:r>
+                              <w:rPr>
+                                <w:lang w:val="en-US"/>
+                              </w:rPr>
+                              <w:t>10</w:t>
+                            </w:r>
+                            <w:r>
+                              <w:rPr>
+                                <w:lang w:val="en-US"/>
+                              </w:rPr>
+                              <w:tab/>
+                              <w:t>0</w:t>
+                            </w:r>
+                            <w:r>
+                              <w:rPr>
+                                <w:lang w:val="en-US"/>
+                              </w:rPr>
+                              <w:tab/>
+                            </w:r>
+                            <w:r>
+                              <w:rPr>
+                                <w:lang w:val="en-US"/>
+                              </w:rPr>
+                              <w:t>3</w:t>
+                            </w:r>
+                            <w:r>
+                              <w:rPr>
+                                <w:lang w:val="en-US"/>
+                              </w:rPr>
+                              <w:t>0</w:t>
+                            </w:r>
+                            <w:r>
+                              <w:rPr>
+                                <w:lang w:val="en-US"/>
+                              </w:rPr>
+                              <w:tab/>
+                            </w:r>
+                            <w:r>
+                              <w:rPr>
+                                <w:lang w:val="en-US"/>
+                              </w:rPr>
+                              <w:t>3</w:t>
+                            </w:r>
+                            <w:r>
+                              <w:rPr>
+                                <w:lang w:val="en-US"/>
+                              </w:rPr>
+                              <w:t>0</w:t>
+                            </w:r>
+                          </w:p>
+                          <w:p>
+                            <w:pPr>
+                              <w:rPr>
+                                <w:lang w:val="en-US"/>
+                              </w:rPr>
+                            </w:pPr>
+                            <w:r>
+                              <w:rPr>
+                                <w:color w:val="A82800"/>
+                                <w:lang w:val="en-US"/>
+                              </w:rPr>
+                              <w:t>1000</w:t>
+                            </w:r>
+                            <w:r>
+                              <w:rPr>
+                                <w:lang w:val="en-US"/>
+                              </w:rPr>
+                              <w:tab/>
+                            </w:r>
+                            <w:r>
+                              <w:rPr>
+                                <w:lang w:val="en-US"/>
+                              </w:rPr>
+                              <w:t>10</w:t>
+                            </w:r>
+                            <w:r>
+                              <w:rPr>
+                                <w:lang w:val="en-US"/>
+                              </w:rPr>
+                              <w:tab/>
+                              <w:t>0</w:t>
+                            </w:r>
+                            <w:r>
+                              <w:rPr>
+                                <w:lang w:val="en-US"/>
+                              </w:rPr>
+                              <w:tab/>
+                            </w:r>
+                            <w:r>
+                              <w:rPr>
+                                <w:lang w:val="en-US"/>
+                              </w:rPr>
+                              <w:t>3</w:t>
+                            </w:r>
+                            <w:r>
+                              <w:rPr>
+                                <w:lang w:val="en-US"/>
+                              </w:rPr>
+                              <w:t>0</w:t>
+                            </w:r>
+                            <w:r>
+                              <w:rPr>
+                                <w:lang w:val="en-US"/>
+                              </w:rPr>
+                              <w:tab/>
+                            </w:r>
+                            <w:r>
+                              <w:rPr>
+                                <w:lang w:val="en-US"/>
+                              </w:rPr>
+                              <w:t>3</w:t>
+                            </w:r>
+                            <w:r>
+                              <w:rPr>
+                                <w:lang w:val="en-US"/>
+                              </w:rPr>
+                              <w:t>0</w:t>
+                            </w:r>
+                          </w:p>
+                        </w:txbxContent>
+                      </wps:txbx>
+                      <wps:bodyPr rot="0" vert="horz" wrap="square" lIns="91440" tIns="45720" rIns="91440" bIns="45720" anchor="t" anchorCtr="0">
+                        <a:spAutoFit/>
+                      </wps:bodyPr>
+                    </wps:wsp>
+                  </a:graphicData>
+                </a:graphic>
+              </wp:inline>
+            </w:drawing>
+          </mc:Choice>
+          <mc:Fallback>
+            <w:pict>
+              <v:shape w14:anchorId="69287CCD" id="_x0000_s1039" type="#_x0000_t202" style="width:168pt;height:110.55pt;visibility:visible;mso-wrap-style:square;mso-left-percent:-10001;mso-top-percent:-10001;mso-position-horizontal:absolute;mso-position-horizontal-relative:char;mso-position-vertical:absolute;mso-position-vertical-relative:line;mso-left-percent:-10001;mso-top-percent:-10001;v-text-anchor:top" o:gfxdata="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">
+                <v:textbox style="mso-fit-shape-to-text:t">
+                  <w:txbxContent>
+                    <w:p>
+                      <w:pPr>
+                        <w:rPr>
+                          <w:lang w:val="en-US"/>
+                        </w:rPr>
+                      </w:pPr>
+                      <w:r>
+                        <w:rPr>
+                          <w:color w:val="A82800"/>
+                          <w:lang w:val="en-US"/>
+                        </w:rPr>
+                        <w:t xml:space="preserve">t [d] </w:t>
+                      </w:r>
+                      <w:r>
+                        <w:rPr>
+                          <w:color w:val="0070C0"/>
+                          <w:lang w:val="en-US"/>
+                        </w:rPr>
+                        <w:t>z (1. row)</w:t>
+                      </w:r>
+                      <w:r>
+                        <w:rPr>
+                          <w:lang w:val="en-US"/>
+                        </w:rPr>
+                        <w:tab/>
+                      </w:r>
+                      <w:r>
+                        <w:rPr>
+                          <w:lang w:val="en-US"/>
+                        </w:rPr>
+                        <w:t>T</w:t>
+                      </w:r>
+                      <w:r>
+                        <w:rPr>
+                          <w:lang w:val="en-US"/>
+                        </w:rPr>
+                        <w:t xml:space="preserve"> [</w:t>
+                      </w:r>
+                      <w:r>
+                        <w:rPr>
+                          <w:lang w:val="en-US"/>
+                        </w:rPr>
+                        <w:t xml:space="preserve">°C] / </w:t>
+                      </w:r>
+                      <w:r>
+                        <w:rPr>
+                          <w:lang w:val="en-US"/>
+                        </w:rPr>
+                        <w:t>[</w:t>
+                      </w:r>
+                      <w:r>
+                        <w:rPr>
+                          <w:lang w:val="en-US"/>
+                        </w:rPr>
+                        <w:t>°C*</w:t>
+                      </w:r>
+                      <w:r>
+                        <w:rPr>
+                          <w:lang w:val="en-US"/>
+                        </w:rPr>
+                        <w:t>m2/s</w:t>
+                      </w:r>
+                      <w:r>
+                        <w:rPr>
+                          <w:lang w:val="en-US"/>
+                        </w:rPr>
+                        <w:t>]</w:t>
+                      </w:r>
+                    </w:p>
+                    <w:p>
+                      <w:pPr>
+                        <w:rPr>
+                          <w:lang w:val="en-US"/>
+                        </w:rPr>
+                      </w:pPr>
+                      <w:r>
+                        <w:rPr>
+                          <w:lang w:val="en-US"/>
+                        </w:rPr>
+                        <w:t>1 3</w:t>
+                      </w:r>
+                    </w:p>
+                    <w:p>
+                      <w:pPr>
+                        <w:rPr>
+                          <w:lang w:val="en-US"/>
+                        </w:rPr>
+                      </w:pPr>
+                      <w:r>
+                        <w:rPr>
+                          <w:lang w:val="en-US"/>
+                        </w:rPr>
+                        <w:t>-1</w:t>
+                      </w:r>
+                      <w:r>
+                        <w:rPr>
+                          <w:lang w:val="en-US"/>
+                        </w:rPr>
+                        <w:tab/>
+                      </w:r>
+                      <w:r>
+                        <w:rPr>
+                          <w:color w:val="0070C0"/>
+                          <w:lang w:val="en-US"/>
+                        </w:rPr>
+                        <w:t>-1</w:t>
+                      </w:r>
+                      <w:r>
+                        <w:rPr>
+                          <w:color w:val="0070C0"/>
+                          <w:lang w:val="en-US"/>
+                        </w:rPr>
+                        <w:tab/>
+                        <w:t>-</w:t>
+                      </w:r>
+                      <w:r>
+                        <w:rPr>
+                          <w:color w:val="0070C0"/>
+                          <w:lang w:val="en-US"/>
+                        </w:rPr>
+                        <w:t>10</w:t>
+                      </w:r>
+                      <w:r>
+                        <w:rPr>
+                          <w:color w:val="0070C0"/>
+                          <w:lang w:val="en-US"/>
+                        </w:rPr>
+                        <w:tab/>
+                        <w:t>-</w:t>
+                      </w:r>
+                      <w:r>
+                        <w:rPr>
+                          <w:color w:val="0070C0"/>
+                          <w:lang w:val="en-US"/>
+                        </w:rPr>
+                        <w:t>10</w:t>
+                      </w:r>
+                      <w:r>
+                        <w:rPr>
+                          <w:color w:val="0070C0"/>
+                          <w:lang w:val="en-US"/>
+                        </w:rPr>
+                        <w:tab/>
+                      </w:r>
+                      <w:r>
+                        <w:rPr>
+                          <w:color w:val="0070C0"/>
+                          <w:lang w:val="en-US"/>
+                        </w:rPr>
+                        <w:t>0</w:t>
+                      </w:r>
+                    </w:p>
+                    <w:p>
+                      <w:pPr>
+                        <w:rPr>
+                          <w:lang w:val="en-US"/>
+                        </w:rPr>
+                      </w:pPr>
+                      <w:r>
+                        <w:rPr>
+                          <w:color w:val="A82800"/>
+                          <w:lang w:val="en-US"/>
+                        </w:rPr>
+                        <w:t>0</w:t>
+                      </w:r>
+                      <w:r>
+                        <w:rPr>
+                          <w:lang w:val="en-US"/>
+                        </w:rPr>
+                        <w:tab/>
+                      </w:r>
+                      <w:r>
+                        <w:rPr>
+                          <w:lang w:val="en-US"/>
+                        </w:rPr>
+                        <w:t>10</w:t>
+                      </w:r>
+                      <w:r>
+                        <w:rPr>
+                          <w:lang w:val="en-US"/>
+                        </w:rPr>
+                        <w:tab/>
+                        <w:t>0</w:t>
+                      </w:r>
+                      <w:r>
+                        <w:rPr>
+                          <w:lang w:val="en-US"/>
+                        </w:rPr>
+                        <w:tab/>
+                      </w:r>
+                      <w:r>
+                        <w:rPr>
+                          <w:lang w:val="en-US"/>
+                        </w:rPr>
+                        <w:t>3</w:t>
+                      </w:r>
+                      <w:r>
+                        <w:rPr>
+                          <w:lang w:val="en-US"/>
+                        </w:rPr>
+                        <w:t>0</w:t>
+                      </w:r>
+                      <w:r>
+                        <w:rPr>
+                          <w:lang w:val="en-US"/>
+                        </w:rPr>
+                        <w:tab/>
+                      </w:r>
+                      <w:r>
+                        <w:rPr>
+                          <w:lang w:val="en-US"/>
+                        </w:rPr>
+                        <w:t>3</w:t>
+                      </w:r>
+                      <w:r>
+                        <w:rPr>
+                          <w:lang w:val="en-US"/>
+                        </w:rPr>
+                        <w:t>0</w:t>
+                      </w:r>
+                    </w:p>
+                    <w:p>
+                      <w:pPr>
+                        <w:rPr>
+                          <w:lang w:val="en-US"/>
+                        </w:rPr>
+                      </w:pPr>
+                      <w:r>
+                        <w:rPr>
+                          <w:color w:val="A82800"/>
+                          <w:lang w:val="en-US"/>
+                        </w:rPr>
+                        <w:t>1000</w:t>
+                      </w:r>
+                      <w:r>
+                        <w:rPr>
+                          <w:lang w:val="en-US"/>
+                        </w:rPr>
+                        <w:tab/>
+                      </w:r>
+                      <w:r>
+                        <w:rPr>
+                          <w:lang w:val="en-US"/>
+                        </w:rPr>
+                        <w:t>10</w:t>
+                      </w:r>
+                      <w:r>
+                        <w:rPr>
+                          <w:lang w:val="en-US"/>
+                        </w:rPr>
+                        <w:tab/>
+                        <w:t>0</w:t>
+                      </w:r>
+                      <w:r>
+                        <w:rPr>
+                          <w:lang w:val="en-US"/>
+                        </w:rPr>
+                        <w:tab/>
+                      </w:r>
+                      <w:r>
+                        <w:rPr>
+                          <w:lang w:val="en-US"/>
+                        </w:rPr>
+                        <w:t>3</w:t>
+                      </w:r>
+                      <w:r>
+                        <w:rPr>
+                          <w:lang w:val="en-US"/>
+                        </w:rPr>
+                        <w:t>0</w:t>
+                      </w:r>
+                      <w:r>
+                        <w:rPr>
+                          <w:lang w:val="en-US"/>
+                        </w:rPr>
+                        <w:tab/>
+                      </w:r>
+                      <w:r>
+                        <w:rPr>
+                          <w:lang w:val="en-US"/>
+                        </w:rPr>
+                        <w:t>3</w:t>
+                      </w:r>
+                      <w:r>
+                        <w:rPr>
+                          <w:lang w:val="en-US"/>
+                        </w:rPr>
+                        <w:t>0</w:t>
+                      </w:r>
+                    </w:p>
+                  </w:txbxContent>
+                </v:textbox>
+                <w10:anchorlock/>
+              </v:shape>
+            </w:pict>
+          </mc:Fallback>
+        </mc:AlternateContent>
+      </w:r>
+    </w:p>
+    <w:p>
+      <w:pPr>
+        <w:jc w:val="both"/>
+        <w:rPr>
+          <w:sz w:val="24"/>
+          <w:szCs w:val="24"/>
+          <w:lang w:val="en-US"/>
+        </w:rPr>
+      </w:pPr>
+      <w:r>
+        <w:rPr>
+          <w:sz w:val="24"/>
+          <w:szCs w:val="24"/>
+          <w:lang w:val="en-US"/>
+        </w:rPr>
+        <w:t>Note that the number of 30 °C*m</w:t>
+      </w:r>
+      <w:r>
+        <w:rPr>
+          <w:sz w:val="24"/>
+          <w:szCs w:val="24"/>
+          <w:vertAlign w:val="superscript"/>
+          <w:lang w:val="en-US"/>
+        </w:rPr>
+        <w:t>2</w:t>
+      </w:r>
+      <w:r>
+        <w:rPr>
+          <w:sz w:val="24"/>
+          <w:szCs w:val="24"/>
+          <w:lang w:val="en-US"/>
+        </w:rPr>
+        <w:t>/s is obtained by multiplying the discharge per m of depth (2 m</w:t>
+      </w:r>
+      <w:r>
+        <w:rPr>
+          <w:sz w:val="24"/>
+          <w:szCs w:val="24"/>
+          <w:vertAlign w:val="superscript"/>
+          <w:lang w:val="en-US"/>
+        </w:rPr>
+        <w:t>2</w:t>
+      </w:r>
+      <w:r>
+        <w:rPr>
+          <w:sz w:val="24"/>
+          <w:szCs w:val="24"/>
+          <w:lang w:val="en-US"/>
+        </w:rPr>
+        <w:t>/s) by the inflow temperature of 15 °C.</w:t>
+      </w:r>
+    </w:p>
+    <w:p>
+      <w:pPr>
+        <w:jc w:val="both"/>
+        <w:rPr>
+          <w:sz w:val="24"/>
+          <w:szCs w:val="24"/>
+          <w:lang w:val="en-US"/>
+        </w:rPr>
+      </w:pPr>
+      <w:r>
+        <w:rPr>
+          <w:sz w:val="24"/>
+          <w:szCs w:val="24"/>
+          <w:lang w:val="en-US"/>
+        </w:rPr>
+        <w:t>More complicated inflow files with time-varying discharge and temperature are best created in Excel or with any programming language from measured discharges and temperatures of rivers and upstream reservoirs.</w:t>
       </w:r>
     </w:p>
     <w:p>
@@ -26386,16 +28688,7 @@
           <w:szCs w:val="24"/>
           <w:lang w:val="en-US"/>
         </w:rPr>
-        <w:t xml:space="preserve">In contrast to the initial conditions of the physical model (Simstrat), each biogeochemical variable needs its own file for the initial conditions. The reason for this is that AED2 modules can be turned on or off individually and thus the number of biogeochemical variables </w:t>
-      </w:r>
-      <w:r>
-        <w:rPr>
-          <w:sz w:val="24"/>
-          <w:szCs w:val="24"/>
-          <w:lang w:val="en-US"/>
-        </w:rPr>
-        <w:lastRenderedPageBreak/>
-        <w:t>simulated can be highly variable. The names of the AED2 initial condition files are “AED2MODULE_variable_ini”, for example the file for CH</w:t>
+        <w:t>In contrast to the initial conditions of the physical model (Simstrat), each biogeochemical variable needs its own file for the initial conditions. The reason for this is that AED2 modules can be turned on or off individually and thus the number of biogeochemical variables simulated can be highly variable. The names of the AED2 initial condition files are “AED2MODULE_variable_ini”, for example the file for CH</w:t>
       </w:r>
       <w:r>
         <w:rPr>
@@ -26460,6 +28753,7 @@
           <w:noProof/>
           <w:lang w:val="en-US"/>
         </w:rPr>
+        <w:lastRenderedPageBreak/>
         <mc:AlternateContent>
           <mc:Choice Requires="wps">
             <w:drawing>
@@ -26676,7 +28970,7 @@
           </mc:Choice>
           <mc:Fallback>
             <w:pict>
-              <v:shape w14:anchorId="7CE81878" id="Text Box 9" o:spid="_x0000_s1038" type="#_x0000_t202" style="width:123.5pt;height:110.55pt;visibility:visible;mso-wrap-style:square;mso-left-percent:-10001;mso-top-percent:-10001;mso-position-horizontal:absolute;mso-position-horizontal-relative:char;mso-position-vertical:absolute;mso-position-vertical-relative:line;mso-left-percent:-10001;mso-top-percent:-10001;v-text-anchor:top" o:gfxdata="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">
+              <v:shape w14:anchorId="4C1F419E" id="Text Box 9" o:spid="_x0000_s1040" type="#_x0000_t202" style="width:123.5pt;height:110.55pt;visibility:visible;mso-wrap-style:square;mso-left-percent:-10001;mso-top-percent:-10001;mso-position-horizontal:absolute;mso-position-horizontal-relative:char;mso-position-vertical:absolute;mso-position-vertical-relative:line;mso-left-percent:-10001;mso-top-percent:-10001;v-text-anchor:top" o:gfxdata="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">
                 <v:textbox style="mso-fit-shape-to-text:t">
                   <w:txbxContent>
                     <w:p>

</xml_diff>